<commit_message>
Project work over Summer 2
</commit_message>
<xml_diff>
--- a/Report/Louis_Pattern_analysis.docx
+++ b/Report/Louis_Pattern_analysis.docx
@@ -1,6 +1,6 @@
 
 <file path=word/document.xml><?xml version="1.0" encoding="utf-8"?>
-<w:document xmlns:wpc="http://schemas.microsoft.com/office/word/2010/wordprocessingCanvas" xmlns:cx="http://schemas.microsoft.com/office/drawing/2014/chartex" xmlns:cx1="http://schemas.microsoft.com/office/drawing/2015/9/8/chartex" xmlns:mc="http://schemas.openxmlformats.org/markup-compatibility/2006" xmlns:o="urn:schemas-microsoft-com:office:office" xmlns:r="http://schemas.openxmlformats.org/officeDocument/2006/relationships" xmlns:m="http://schemas.openxmlformats.org/officeDocument/2006/math" xmlns:v="urn:schemas-microsoft-com:vml" xmlns:wp14="http://schemas.microsoft.com/office/word/2010/wordprocessingDrawing" xmlns:wp="http://schemas.openxmlformats.org/drawingml/2006/wordprocessingDrawing" xmlns:w10="urn:schemas-microsoft-com:office:word" xmlns:w="http://schemas.openxmlformats.org/wordprocessingml/2006/main" xmlns:w14="http://schemas.microsoft.com/office/word/2010/wordml" xmlns:w15="http://schemas.microsoft.com/office/word/2012/wordml" xmlns:w16se="http://schemas.microsoft.com/office/word/2015/wordml/symex" xmlns:wpg="http://schemas.microsoft.com/office/word/2010/wordprocessingGroup" xmlns:wpi="http://schemas.microsoft.com/office/word/2010/wordprocessingInk" xmlns:wne="http://schemas.microsoft.com/office/word/2006/wordml" xmlns:wps="http://schemas.microsoft.com/office/word/2010/wordprocessingShape" mc:Ignorable="w14 w15 w16se wp14">
+<w:document xmlns:wpc="http://schemas.microsoft.com/office/word/2010/wordprocessingCanvas" xmlns:cx="http://schemas.microsoft.com/office/drawing/2014/chartex" xmlns:cx1="http://schemas.microsoft.com/office/drawing/2015/9/8/chartex" xmlns:cx2="http://schemas.microsoft.com/office/drawing/2015/10/21/chartex" xmlns:cx3="http://schemas.microsoft.com/office/drawing/2016/5/9/chartex" xmlns:cx4="http://schemas.microsoft.com/office/drawing/2016/5/10/chartex" xmlns:cx5="http://schemas.microsoft.com/office/drawing/2016/5/11/chartex" xmlns:cx6="http://schemas.microsoft.com/office/drawing/2016/5/12/chartex" xmlns:cx7="http://schemas.microsoft.com/office/drawing/2016/5/13/chartex" xmlns:cx8="http://schemas.microsoft.com/office/drawing/2016/5/14/chartex" xmlns:mc="http://schemas.openxmlformats.org/markup-compatibility/2006" xmlns:aink="http://schemas.microsoft.com/office/drawing/2016/ink" xmlns:am3d="http://schemas.microsoft.com/office/drawing/2017/model3d" xmlns:o="urn:schemas-microsoft-com:office:office" xmlns:oel="http://schemas.microsoft.com/office/2019/extlst" xmlns:r="http://schemas.openxmlformats.org/officeDocument/2006/relationships" xmlns:m="http://schemas.openxmlformats.org/officeDocument/2006/math" xmlns:v="urn:schemas-microsoft-com:vml" xmlns:wp14="http://schemas.microsoft.com/office/word/2010/wordprocessingDrawing" xmlns:wp="http://schemas.openxmlformats.org/drawingml/2006/wordprocessingDrawing" xmlns:w10="urn:schemas-microsoft-com:office:word" xmlns:w="http://schemas.openxmlformats.org/wordprocessingml/2006/main" xmlns:w14="http://schemas.microsoft.com/office/word/2010/wordml" xmlns:w15="http://schemas.microsoft.com/office/word/2012/wordml" xmlns:w16cex="http://schemas.microsoft.com/office/word/2018/wordml/cex" xmlns:w16cid="http://schemas.microsoft.com/office/word/2016/wordml/cid" xmlns:w16="http://schemas.microsoft.com/office/word/2018/wordml" xmlns:w16sdtdh="http://schemas.microsoft.com/office/word/2020/wordml/sdtdatahash" xmlns:w16se="http://schemas.microsoft.com/office/word/2015/wordml/symex" xmlns:wpg="http://schemas.microsoft.com/office/word/2010/wordprocessingGroup" xmlns:wpi="http://schemas.microsoft.com/office/word/2010/wordprocessingInk" xmlns:wne="http://schemas.microsoft.com/office/word/2006/wordml" xmlns:wps="http://schemas.microsoft.com/office/word/2010/wordprocessingShape" mc:Ignorable="w14 w15 w16se w16cid w16 w16cex w16sdtdh wp14">
   <w:body>
     <w:p>
       <w:pPr>
@@ -92,7 +92,6 @@
           <w:tag w:val="goog_rdk_0"/>
           <w:id w:val="1897774773"/>
         </w:sdtPr>
-        <w:sdtEndPr/>
         <w:sdtContent/>
       </w:sdt>
       <w:r>
@@ -117,40 +116,23 @@
           <w:szCs w:val="56"/>
         </w:rPr>
       </w:pPr>
-    </w:p>
-    <w:p>
-      <w:pPr>
-        <w:jc w:val="center"/>
-        <w:rPr>
-          <w:rFonts w:ascii="Arial" w:eastAsia="Arial" w:hAnsi="Arial" w:cs="Arial"/>
-          <w:smallCaps/>
-          <w:color w:val="000080"/>
-          <w:sz w:val="56"/>
-          <w:szCs w:val="56"/>
-        </w:rPr>
-      </w:pPr>
-      <w:sdt>
-        <w:sdtPr>
-          <w:tag w:val="goog_rdk_1"/>
-          <w:id w:val="-1193063791"/>
-        </w:sdtPr>
-        <w:sdtEndPr/>
-        <w:sdtContent/>
-      </w:sdt>
-      <w:r>
-        <w:rPr>
-          <w:rFonts w:ascii="Arial" w:eastAsia="Arial" w:hAnsi="Arial" w:cs="Arial"/>
-          <w:smallCaps/>
+      <w:r>
+        <w:rPr>
           <w:noProof/>
-          <w:color w:val="000080"/>
-          <w:sz w:val="56"/>
-          <w:szCs w:val="56"/>
         </w:rPr>
         <w:drawing>
-          <wp:inline distT="0" distB="0" distL="0" distR="0" wp14:anchorId="18CF175E" wp14:editId="729CF48E">
-            <wp:extent cx="1296035" cy="1296035"/>
-            <wp:effectExtent l="0" t="0" r="0" b="0"/>
-            <wp:docPr id="1" name="Picture 1" descr="C:\Users\z27986\AppData\Local\Microsoft\Windows\INetCache\Content.MSO\79F4C4E0.tmp"/>
+          <wp:anchor distT="0" distB="0" distL="114300" distR="114300" simplePos="0" relativeHeight="251663360" behindDoc="1" locked="0" layoutInCell="1" allowOverlap="1" wp14:anchorId="12B0BD6D" wp14:editId="6D0E65A4">
+            <wp:simplePos x="0" y="0"/>
+            <wp:positionH relativeFrom="margin">
+              <wp:align>center</wp:align>
+            </wp:positionH>
+            <wp:positionV relativeFrom="paragraph">
+              <wp:posOffset>107950</wp:posOffset>
+            </wp:positionV>
+            <wp:extent cx="1362075" cy="1362075"/>
+            <wp:effectExtent l="0" t="0" r="9525" b="9525"/>
+            <wp:wrapSquare wrapText="bothSides"/>
+            <wp:docPr id="6" name="Picture 6" descr="Logo&#10;&#10;Description automatically generated"/>
             <wp:cNvGraphicFramePr>
               <a:graphicFrameLocks xmlns:a="http://schemas.openxmlformats.org/drawingml/2006/main" noChangeAspect="1"/>
             </wp:cNvGraphicFramePr>
@@ -158,13 +140,13 @@
               <a:graphicData uri="http://schemas.openxmlformats.org/drawingml/2006/picture">
                 <pic:pic xmlns:pic="http://schemas.openxmlformats.org/drawingml/2006/picture">
                   <pic:nvPicPr>
-                    <pic:cNvPr id="0" name="Picture 1" descr="C:\Users\z27986\AppData\Local\Microsoft\Windows\INetCache\Content.MSO\79F4C4E0.tmp"/>
+                    <pic:cNvPr id="6" name="Picture 6" descr="Logo&#10;&#10;Description automatically generated"/>
                     <pic:cNvPicPr>
                       <a:picLocks noChangeAspect="1" noChangeArrowheads="1"/>
                     </pic:cNvPicPr>
                   </pic:nvPicPr>
                   <pic:blipFill>
-                    <a:blip r:embed="rId9">
+                    <a:blip r:embed="rId9" cstate="print">
                       <a:extLst>
                         <a:ext uri="{28A0092B-C50C-407E-A947-70E740481C1C}">
                           <a14:useLocalDpi xmlns:a14="http://schemas.microsoft.com/office/drawing/2010/main" val="0"/>
@@ -179,7 +161,7 @@
                   <pic:spPr bwMode="auto">
                     <a:xfrm>
                       <a:off x="0" y="0"/>
-                      <a:ext cx="1296035" cy="1296035"/>
+                      <a:ext cx="1362075" cy="1362075"/>
                     </a:xfrm>
                     <a:prstGeom prst="rect">
                       <a:avLst/>
@@ -192,9 +174,46 @@
                 </pic:pic>
               </a:graphicData>
             </a:graphic>
-          </wp:inline>
+            <wp14:sizeRelH relativeFrom="margin">
+              <wp14:pctWidth>0</wp14:pctWidth>
+            </wp14:sizeRelH>
+            <wp14:sizeRelV relativeFrom="margin">
+              <wp14:pctHeight>0</wp14:pctHeight>
+            </wp14:sizeRelV>
+          </wp:anchor>
         </w:drawing>
       </w:r>
+    </w:p>
+    <w:p>
+      <w:pPr>
+        <w:jc w:val="center"/>
+        <w:rPr>
+          <w:rFonts w:ascii="Arial" w:eastAsia="Arial" w:hAnsi="Arial" w:cs="Arial"/>
+          <w:smallCaps/>
+          <w:color w:val="000080"/>
+          <w:sz w:val="56"/>
+          <w:szCs w:val="56"/>
+        </w:rPr>
+      </w:pPr>
+    </w:p>
+    <w:p>
+      <w:pPr>
+        <w:jc w:val="center"/>
+        <w:rPr>
+          <w:rFonts w:ascii="Arial" w:eastAsia="Arial" w:hAnsi="Arial" w:cs="Arial"/>
+          <w:smallCaps/>
+          <w:color w:val="000080"/>
+          <w:sz w:val="56"/>
+          <w:szCs w:val="56"/>
+        </w:rPr>
+      </w:pPr>
+      <w:sdt>
+        <w:sdtPr>
+          <w:tag w:val="goog_rdk_1"/>
+          <w:id w:val="-1193063791"/>
+        </w:sdtPr>
+        <w:sdtContent/>
+      </w:sdt>
     </w:p>
     <w:p>
       <w:pPr>
@@ -234,7 +253,6 @@
           <w:tag w:val="goog_rdk_2"/>
           <w:id w:val="-97180636"/>
         </w:sdtPr>
-        <w:sdtEndPr/>
         <w:sdtContent/>
       </w:sdt>
       <w:r>
@@ -357,7 +375,6 @@
           <w:tag w:val="goog_rdk_3"/>
           <w:id w:val="2068755633"/>
         </w:sdtPr>
-        <w:sdtEndPr/>
         <w:sdtContent>
           <w:commentRangeStart w:id="1"/>
         </w:sdtContent>
@@ -383,7 +400,6 @@
           <w:docPartUnique/>
         </w:docPartObj>
       </w:sdtPr>
-      <w:sdtEndPr/>
       <w:sdtContent>
         <w:p>
           <w:pPr>
@@ -405,7 +421,7 @@
           <w:r>
             <w:fldChar w:fldCharType="separate"/>
           </w:r>
-          <w:hyperlink w:anchor="_Toc107568574" w:history="1">
+          <w:hyperlink w:anchor="_Toc112751032" w:history="1">
             <w:r>
               <w:rPr>
                 <w:rStyle w:val="Hyperlink"/>
@@ -432,7 +448,7 @@
                 <w:noProof/>
                 <w:webHidden/>
               </w:rPr>
-              <w:instrText xml:space="preserve"> PAGEREF _Toc107568574 \h </w:instrText>
+              <w:instrText xml:space="preserve"> PAGEREF _Toc112751032 \h </w:instrText>
             </w:r>
             <w:r>
               <w:rPr>
@@ -474,7 +490,7 @@
               <w:noProof/>
             </w:rPr>
           </w:pPr>
-          <w:hyperlink w:anchor="_Toc107568575" w:history="1">
+          <w:hyperlink w:anchor="_Toc112751033" w:history="1">
             <w:r>
               <w:rPr>
                 <w:rStyle w:val="Hyperlink"/>
@@ -501,7 +517,7 @@
                 <w:noProof/>
                 <w:webHidden/>
               </w:rPr>
-              <w:instrText xml:space="preserve"> PAGEREF _Toc107568575 \h </w:instrText>
+              <w:instrText xml:space="preserve"> PAGEREF _Toc112751033 \h </w:instrText>
             </w:r>
             <w:r>
               <w:rPr>
@@ -543,7 +559,7 @@
               <w:noProof/>
             </w:rPr>
           </w:pPr>
-          <w:hyperlink w:anchor="_Toc107568576" w:history="1">
+          <w:hyperlink w:anchor="_Toc112751034" w:history="1">
             <w:r>
               <w:rPr>
                 <w:rStyle w:val="Hyperlink"/>
@@ -570,7 +586,7 @@
                 <w:noProof/>
                 <w:webHidden/>
               </w:rPr>
-              <w:instrText xml:space="preserve"> PAGEREF _Toc107568576 \h </w:instrText>
+              <w:instrText xml:space="preserve"> PAGEREF _Toc112751034 \h </w:instrText>
             </w:r>
             <w:r>
               <w:rPr>
@@ -612,7 +628,7 @@
               <w:noProof/>
             </w:rPr>
           </w:pPr>
-          <w:hyperlink w:anchor="_Toc107568577" w:history="1">
+          <w:hyperlink w:anchor="_Toc112751035" w:history="1">
             <w:r>
               <w:rPr>
                 <w:rStyle w:val="Hyperlink"/>
@@ -639,7 +655,7 @@
                 <w:noProof/>
                 <w:webHidden/>
               </w:rPr>
-              <w:instrText xml:space="preserve"> PAGEREF _Toc107568577 \h </w:instrText>
+              <w:instrText xml:space="preserve"> PAGEREF _Toc112751035 \h </w:instrText>
             </w:r>
             <w:r>
               <w:rPr>
@@ -660,213 +676,6 @@
                 <w:webHidden/>
               </w:rPr>
               <w:t>7</w:t>
-            </w:r>
-            <w:r>
-              <w:rPr>
-                <w:noProof/>
-                <w:webHidden/>
-              </w:rPr>
-              <w:fldChar w:fldCharType="end"/>
-            </w:r>
-          </w:hyperlink>
-        </w:p>
-        <w:p>
-          <w:pPr>
-            <w:pStyle w:val="TOC3"/>
-            <w:tabs>
-              <w:tab w:val="right" w:pos="9350"/>
-            </w:tabs>
-            <w:rPr>
-              <w:rFonts w:asciiTheme="minorHAnsi" w:eastAsiaTheme="minorEastAsia" w:hAnsiTheme="minorHAnsi" w:cstheme="minorBidi"/>
-              <w:noProof/>
-            </w:rPr>
-          </w:pPr>
-          <w:hyperlink w:anchor="_Toc107568578" w:history="1">
-            <w:r>
-              <w:rPr>
-                <w:rStyle w:val="Hyperlink"/>
-                <w:noProof/>
-              </w:rPr>
-              <w:t xml:space="preserve">1.4.1 Stakeholders </w:t>
-            </w:r>
-            <w:r>
-              <w:rPr>
-                <w:noProof/>
-                <w:webHidden/>
-              </w:rPr>
-              <w:tab/>
-            </w:r>
-            <w:r>
-              <w:rPr>
-                <w:noProof/>
-                <w:webHidden/>
-              </w:rPr>
-              <w:fldChar w:fldCharType="begin"/>
-            </w:r>
-            <w:r>
-              <w:rPr>
-                <w:noProof/>
-                <w:webHidden/>
-              </w:rPr>
-              <w:instrText xml:space="preserve"> PAGEREF _Toc107568578 \h </w:instrText>
-            </w:r>
-            <w:r>
-              <w:rPr>
-                <w:noProof/>
-                <w:webHidden/>
-              </w:rPr>
-            </w:r>
-            <w:r>
-              <w:rPr>
-                <w:noProof/>
-                <w:webHidden/>
-              </w:rPr>
-              <w:fldChar w:fldCharType="separate"/>
-            </w:r>
-            <w:r>
-              <w:rPr>
-                <w:noProof/>
-                <w:webHidden/>
-              </w:rPr>
-              <w:t>7</w:t>
-            </w:r>
-            <w:r>
-              <w:rPr>
-                <w:noProof/>
-                <w:webHidden/>
-              </w:rPr>
-              <w:fldChar w:fldCharType="end"/>
-            </w:r>
-          </w:hyperlink>
-        </w:p>
-        <w:p>
-          <w:pPr>
-            <w:pStyle w:val="TOC3"/>
-            <w:tabs>
-              <w:tab w:val="right" w:pos="9350"/>
-            </w:tabs>
-            <w:rPr>
-              <w:rFonts w:asciiTheme="minorHAnsi" w:eastAsiaTheme="minorEastAsia" w:hAnsiTheme="minorHAnsi" w:cstheme="minorBidi"/>
-              <w:noProof/>
-            </w:rPr>
-          </w:pPr>
-          <w:hyperlink w:anchor="_Toc107568579" w:history="1">
-            <w:r>
-              <w:rPr>
-                <w:rStyle w:val="Hyperlink"/>
-                <w:noProof/>
-              </w:rPr>
-              <w:t xml:space="preserve">1.4.2 Interviews with Stakeholders </w:t>
-            </w:r>
-            <w:r>
-              <w:rPr>
-                <w:noProof/>
-                <w:webHidden/>
-              </w:rPr>
-              <w:tab/>
-            </w:r>
-            <w:r>
-              <w:rPr>
-                <w:noProof/>
-                <w:webHidden/>
-              </w:rPr>
-              <w:fldChar w:fldCharType="begin"/>
-            </w:r>
-            <w:r>
-              <w:rPr>
-                <w:noProof/>
-                <w:webHidden/>
-              </w:rPr>
-              <w:instrText xml:space="preserve"> PAGEREF _Toc107568579 \h </w:instrText>
-            </w:r>
-            <w:r>
-              <w:rPr>
-                <w:noProof/>
-                <w:webHidden/>
-              </w:rPr>
-            </w:r>
-            <w:r>
-              <w:rPr>
-                <w:noProof/>
-                <w:webHidden/>
-              </w:rPr>
-              <w:fldChar w:fldCharType="separate"/>
-            </w:r>
-            <w:r>
-              <w:rPr>
-                <w:noProof/>
-                <w:webHidden/>
-              </w:rPr>
-              <w:t>8</w:t>
-            </w:r>
-            <w:r>
-              <w:rPr>
-                <w:noProof/>
-                <w:webHidden/>
-              </w:rPr>
-              <w:fldChar w:fldCharType="end"/>
-            </w:r>
-          </w:hyperlink>
-        </w:p>
-        <w:p>
-          <w:pPr>
-            <w:pStyle w:val="TOC3"/>
-            <w:tabs>
-              <w:tab w:val="right" w:pos="9350"/>
-            </w:tabs>
-            <w:rPr>
-              <w:rFonts w:asciiTheme="minorHAnsi" w:eastAsiaTheme="minorEastAsia" w:hAnsiTheme="minorHAnsi" w:cstheme="minorBidi"/>
-              <w:noProof/>
-            </w:rPr>
-          </w:pPr>
-          <w:hyperlink w:anchor="_Toc107568580" w:history="1">
-            <w:r>
-              <w:rPr>
-                <w:rStyle w:val="Hyperlink"/>
-                <w:noProof/>
-              </w:rPr>
-              <w:t xml:space="preserve">1.4.3 Conclusions from Interview </w:t>
-            </w:r>
-            <w:r>
-              <w:rPr>
-                <w:noProof/>
-                <w:webHidden/>
-              </w:rPr>
-              <w:tab/>
-            </w:r>
-            <w:r>
-              <w:rPr>
-                <w:noProof/>
-                <w:webHidden/>
-              </w:rPr>
-              <w:fldChar w:fldCharType="begin"/>
-            </w:r>
-            <w:r>
-              <w:rPr>
-                <w:noProof/>
-                <w:webHidden/>
-              </w:rPr>
-              <w:instrText xml:space="preserve"> PAGEREF _Toc107568580 \h </w:instrText>
-            </w:r>
-            <w:r>
-              <w:rPr>
-                <w:noProof/>
-                <w:webHidden/>
-              </w:rPr>
-            </w:r>
-            <w:r>
-              <w:rPr>
-                <w:noProof/>
-                <w:webHidden/>
-              </w:rPr>
-              <w:fldChar w:fldCharType="separate"/>
-            </w:r>
-            <w:r>
-              <w:rPr>
-                <w:noProof/>
-                <w:webHidden/>
-              </w:rPr>
-              <w:t>9</w:t>
             </w:r>
             <w:r>
               <w:rPr>
@@ -888,7 +697,7 @@
               <w:noProof/>
             </w:rPr>
           </w:pPr>
-          <w:hyperlink w:anchor="_Toc107568581" w:history="1">
+          <w:hyperlink w:anchor="_Toc112751036" w:history="1">
             <w:r>
               <w:rPr>
                 <w:rStyle w:val="Hyperlink"/>
@@ -915,7 +724,7 @@
                 <w:noProof/>
                 <w:webHidden/>
               </w:rPr>
-              <w:instrText xml:space="preserve"> PAGEREF _Toc107568581 \h </w:instrText>
+              <w:instrText xml:space="preserve"> PAGEREF _Toc112751036 \h </w:instrText>
             </w:r>
             <w:r>
               <w:rPr>
@@ -935,7 +744,7 @@
                 <w:noProof/>
                 <w:webHidden/>
               </w:rPr>
-              <w:t>10</w:t>
+              <w:t>8</w:t>
             </w:r>
             <w:r>
               <w:rPr>
@@ -957,13 +766,13 @@
               <w:noProof/>
             </w:rPr>
           </w:pPr>
-          <w:hyperlink w:anchor="_Toc107568582" w:history="1">
+          <w:hyperlink w:anchor="_Toc112751037" w:history="1">
             <w:r>
               <w:rPr>
                 <w:rStyle w:val="Hyperlink"/>
                 <w:noProof/>
               </w:rPr>
-              <w:t xml:space="preserve">1.6 Features of the proposed solution </w:t>
+              <w:t xml:space="preserve"> 1.6 Features of the proposed solution </w:t>
             </w:r>
             <w:r>
               <w:rPr>
@@ -984,7 +793,7 @@
                 <w:noProof/>
                 <w:webHidden/>
               </w:rPr>
-              <w:instrText xml:space="preserve"> PAGEREF _Toc107568582 \h </w:instrText>
+              <w:instrText xml:space="preserve"> PAGEREF _Toc112751037 \h </w:instrText>
             </w:r>
             <w:r>
               <w:rPr>
@@ -1004,7 +813,7 @@
                 <w:noProof/>
                 <w:webHidden/>
               </w:rPr>
-              <w:t>11</w:t>
+              <w:t>10</w:t>
             </w:r>
             <w:r>
               <w:rPr>
@@ -1026,7 +835,7 @@
               <w:noProof/>
             </w:rPr>
           </w:pPr>
-          <w:hyperlink w:anchor="_Toc107568583" w:history="1">
+          <w:hyperlink w:anchor="_Toc112751038" w:history="1">
             <w:r>
               <w:rPr>
                 <w:rStyle w:val="Hyperlink"/>
@@ -1053,7 +862,7 @@
                 <w:noProof/>
                 <w:webHidden/>
               </w:rPr>
-              <w:instrText xml:space="preserve"> PAGEREF _Toc107568583 \h </w:instrText>
+              <w:instrText xml:space="preserve"> PAGEREF _Toc112751038 \h </w:instrText>
             </w:r>
             <w:r>
               <w:rPr>
@@ -1095,13 +904,13 @@
               <w:noProof/>
             </w:rPr>
           </w:pPr>
-          <w:hyperlink w:anchor="_Toc107568584" w:history="1">
+          <w:hyperlink w:anchor="_Toc112751039" w:history="1">
             <w:r>
               <w:rPr>
                 <w:rStyle w:val="Hyperlink"/>
                 <w:noProof/>
               </w:rPr>
-              <w:t xml:space="preserve">1.8 Stakeholder Consultation  </w:t>
+              <w:t xml:space="preserve"> 1.8 Stakeholder Consultation  </w:t>
             </w:r>
             <w:r>
               <w:rPr>
@@ -1122,7 +931,7 @@
                 <w:noProof/>
                 <w:webHidden/>
               </w:rPr>
-              <w:instrText xml:space="preserve"> PAGEREF _Toc107568584 \h </w:instrText>
+              <w:instrText xml:space="preserve"> PAGEREF _Toc112751039 \h </w:instrText>
             </w:r>
             <w:r>
               <w:rPr>
@@ -1164,7 +973,7 @@
               <w:noProof/>
             </w:rPr>
           </w:pPr>
-          <w:hyperlink w:anchor="_Toc107568585" w:history="1">
+          <w:hyperlink w:anchor="_Toc112751040" w:history="1">
             <w:r>
               <w:rPr>
                 <w:rStyle w:val="Hyperlink"/>
@@ -1191,7 +1000,7 @@
                 <w:noProof/>
                 <w:webHidden/>
               </w:rPr>
-              <w:instrText xml:space="preserve"> PAGEREF _Toc107568585 \h </w:instrText>
+              <w:instrText xml:space="preserve"> PAGEREF _Toc112751040 \h </w:instrText>
             </w:r>
             <w:r>
               <w:rPr>
@@ -1233,7 +1042,7 @@
               <w:noProof/>
             </w:rPr>
           </w:pPr>
-          <w:hyperlink w:anchor="_Toc107568586" w:history="1">
+          <w:hyperlink w:anchor="_Toc112751041" w:history="1">
             <w:r>
               <w:rPr>
                 <w:rStyle w:val="Hyperlink"/>
@@ -1260,7 +1069,7 @@
                 <w:noProof/>
                 <w:webHidden/>
               </w:rPr>
-              <w:instrText xml:space="preserve"> PAGEREF _Toc107568586 \h </w:instrText>
+              <w:instrText xml:space="preserve"> PAGEREF _Toc112751041 \h </w:instrText>
             </w:r>
             <w:r>
               <w:rPr>
@@ -1302,7 +1111,7 @@
               <w:noProof/>
             </w:rPr>
           </w:pPr>
-          <w:hyperlink w:anchor="_Toc107568587" w:history="1">
+          <w:hyperlink w:anchor="_Toc112751042" w:history="1">
             <w:r>
               <w:rPr>
                 <w:rStyle w:val="Hyperlink"/>
@@ -1329,7 +1138,7 @@
                 <w:noProof/>
                 <w:webHidden/>
               </w:rPr>
-              <w:instrText xml:space="preserve"> PAGEREF _Toc107568587 \h </w:instrText>
+              <w:instrText xml:space="preserve"> PAGEREF _Toc112751042 \h </w:instrText>
             </w:r>
             <w:r>
               <w:rPr>
@@ -1445,7 +1254,7 @@
           </mc:Choice>
           <mc:Fallback>
             <w:pict>
-              <v:rect w14:anchorId="354BD7EA" id="Rectangle 2" o:spid="_x0000_s1026" style="position:absolute;margin-left:24pt;margin-top:232pt;width:374.25pt;height:102.75pt;z-index:251658240;visibility:visible;mso-wrap-style:square;mso-wrap-distance-left:9pt;mso-wrap-distance-top:0;mso-wrap-distance-right:9pt;mso-wrap-distance-bottom:0;mso-position-horizontal:absolute;mso-position-horizontal-relative:text;mso-position-vertical:absolute;mso-position-vertical-relative:text;v-text-anchor:top" o:gfxdata="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" fillcolor="white [3201]" stroked="f">
+              <v:rect w14:anchorId="354BD7EA" id="Rectangle 2" o:spid="_x0000_s1026" style="position:absolute;margin-left:24pt;margin-top:232pt;width:374.25pt;height:102.75pt;z-index:251658240;visibility:visible;mso-wrap-style:square;mso-wrap-distance-left:9pt;mso-wrap-distance-top:0;mso-wrap-distance-right:9pt;mso-wrap-distance-bottom:0;mso-position-horizontal:absolute;mso-position-horizontal-relative:text;mso-position-vertical:absolute;mso-position-vertical-relative:text;v-text-anchor:top" o:gfxdata="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" fillcolor="white [3201]" stroked="f">
                 <v:textbox inset="2.53958mm,1.2694mm,2.53958mm,1.2694mm">
                   <w:txbxContent>
                     <w:p>
@@ -1477,8 +1286,8 @@
           <w:szCs w:val="48"/>
         </w:rPr>
         <w:sectPr>
-          <w:headerReference w:type="default" r:id="rId12"/>
-          <w:footerReference w:type="default" r:id="rId13"/>
+          <w:headerReference w:type="default" r:id="rId13"/>
+          <w:footerReference w:type="default" r:id="rId14"/>
           <w:pgSz w:w="11906" w:h="16838"/>
           <w:pgMar w:top="1134" w:right="1134" w:bottom="1134" w:left="1134" w:header="709" w:footer="709" w:gutter="0"/>
           <w:pgNumType w:start="1"/>
@@ -1488,7 +1297,7 @@
         </w:sectPr>
       </w:pPr>
     </w:p>
-    <w:bookmarkStart w:id="2" w:name="_Toc107568574"/>
+    <w:bookmarkStart w:id="2" w:name="_Toc112751032"/>
     <w:p>
       <w:pPr>
         <w:pStyle w:val="Heading2"/>
@@ -1498,7 +1307,6 @@
           <w:tag w:val="goog_rdk_4"/>
           <w:id w:val="470950118"/>
         </w:sdtPr>
-        <w:sdtEndPr/>
         <w:sdtContent>
           <w:commentRangeStart w:id="3"/>
         </w:sdtContent>
@@ -1548,7 +1356,13 @@
         <w:t>.</w:t>
       </w:r>
       <w:r>
-        <w:t xml:space="preserve"> The main goal of the game should be to help teenagers relax in their free time. </w:t>
+        <w:t xml:space="preserve"> The main goal of the game should be to help teenagers relax in their free time</w:t>
+      </w:r>
+      <w:r>
+        <w:t xml:space="preserve"> when they are not doing homework or revision</w:t>
+      </w:r>
+      <w:r>
+        <w:t xml:space="preserve">. </w:t>
       </w:r>
       <w:r>
         <w:t xml:space="preserve"> </w:t>
@@ -1578,7 +1392,13 @@
         <w:t>Its theme is science fiction and space.</w:t>
       </w:r>
       <w:r>
-        <w:t xml:space="preserve"> The game will have both options for a single player fighting an AI and multiplayer for one player versus another locally, allowing users to play the game how they prefer. The game has the theme of space and science fiction and will involve each player controlling a spaceship on each half of the screen and shooting enemies approaching them. There will be a number of levels in single player, increasing in difficulty as the player progresses. The multiplayer versus mode will be more customisable, allowing the user to change the amount of enemies, damage dealt, and health to some extent. My stakeholders for this project will include a college student at Stoke Sixthform College, a child and a young adult.</w:t>
+        <w:t xml:space="preserve"> The game will have both options for a single player fighting an AI and multiplayer for one player versus another locally, allowing users to play the game how they prefer. The game has the theme of space and science fiction and will involve each player controlling a spaceship on each half of the screen and shooting enemies approaching them. There will be a number of levels in single player, increasing in difficulty as the player progresses. The multiplayer versus mode will be more customisable, allowing the user to change</w:t>
+      </w:r>
+      <w:r>
+        <w:t xml:space="preserve"> some settings</w:t>
+      </w:r>
+      <w:r>
+        <w:t>. My stakeholders for this project will include a college student at Stoke Sixthform College, a child and a young adult.</w:t>
       </w:r>
       <w:r>
         <w:br w:type="page"/>
@@ -1594,12 +1414,11 @@
           <w:id w:val="1132604566"/>
           <w:showingPlcHdr/>
         </w:sdtPr>
-        <w:sdtEndPr/>
         <w:sdtContent>
           <w:r>
             <w:t xml:space="preserve">    </w:t>
           </w:r>
-          <w:bookmarkStart w:id="4" w:name="_Toc107568575"/>
+          <w:bookmarkStart w:id="4" w:name="_Toc112751033"/>
           <w:r>
             <w:t xml:space="preserve"> </w:t>
           </w:r>
@@ -1680,7 +1499,7 @@
         <w:br w:type="page"/>
       </w:r>
     </w:p>
-    <w:bookmarkStart w:id="6" w:name="_Toc107568576"/>
+    <w:bookmarkStart w:id="6" w:name="_Toc112751034"/>
     <w:p>
       <w:pPr>
         <w:pStyle w:val="Heading2"/>
@@ -1690,7 +1509,6 @@
           <w:tag w:val="goog_rdk_6"/>
           <w:id w:val="1257169650"/>
         </w:sdtPr>
-        <w:sdtEndPr/>
         <w:sdtContent>
           <w:commentRangeStart w:id="7"/>
         </w:sdtContent>
@@ -1707,6 +1525,17 @@
     <w:p/>
     <w:p/>
     <w:p>
+      <w:r>
+        <w:t xml:space="preserve">This problem is amenable by a computational approach because it is a videogame, thus has to involve the user interacting with a computer. My project upon being a videogame rather than a non-computational solution such as a board game has numerous advantages. Firstly, </w:t>
+      </w:r>
+      <w:r>
+        <w:t>the computer can process the user’s inputs and perform tasks much faster than a human can interact with a non-computational game. In addition, animations and movement for a videogame can be easily displayed by a computer screen whereas in a normal game they cannot.</w:t>
+      </w:r>
+      <w:r>
+        <w:t xml:space="preserve"> Colours in videogames can also be adjusted, allowing the option to enable a colour-blind mode. Finally, most people with disabilities are still able to play because usual input methods such as mouse and keyboard do not require much movement.</w:t>
+      </w:r>
+    </w:p>
+    <w:p>
       <w:pPr>
         <w:rPr>
           <w:b/>
@@ -1716,13 +1545,7 @@
         </w:rPr>
       </w:pPr>
       <w:r>
-        <w:t xml:space="preserve">This problem is amenable by a computational approach because it is a videogame, thus has to involve the user interacting with a computer. My project upon being a videogame rather than a non-computational solution such as a board game has numerous advantages. Firstly, </w:t>
-      </w:r>
-      <w:r>
-        <w:t>the computer can process the user’s inputs and perform tasks much faster than a human can interact with a non-computational game. In addition, animations and movement for a videogame can be easily displayed by a computer screen whereas in a normal game they cannot.</w:t>
-      </w:r>
-      <w:r>
-        <w:t xml:space="preserve"> Colours in videogames can also be adjusted, allowing the option to enable a colour-blind mode. Finally, most people with disabilities are still able to play because usual input methods such as mouse and keyboard do not require much movement.</w:t>
+        <w:t>Videogames also allow the user to have more customisable settings, for example: window size and colours used.</w:t>
       </w:r>
       <w:r>
         <w:br/>
@@ -1735,7 +1558,7 @@
       <w:pPr>
         <w:pStyle w:val="Heading2"/>
       </w:pPr>
-      <w:bookmarkStart w:id="8" w:name="_Toc107568577"/>
+      <w:bookmarkStart w:id="8" w:name="_Toc112751035"/>
       <w:commentRangeStart w:id="9"/>
       <w:r>
         <w:lastRenderedPageBreak/>
@@ -1802,7 +1625,7 @@
         <w:br w:type="page"/>
       </w:r>
     </w:p>
-    <w:bookmarkStart w:id="11" w:name="_Toc107568581"/>
+    <w:bookmarkStart w:id="11" w:name="_Toc112751036"/>
     <w:p>
       <w:pPr>
         <w:pStyle w:val="Heading2"/>
@@ -1812,7 +1635,6 @@
           <w:tag w:val="goog_rdk_10"/>
           <w:id w:val="817390632"/>
         </w:sdtPr>
-        <w:sdtEndPr/>
         <w:sdtContent>
           <w:commentRangeStart w:id="12"/>
         </w:sdtContent>
@@ -1828,7 +1650,13 @@
     </w:p>
     <w:p>
       <w:r>
-        <w:t>One existing videogame of a similar format is Defender, an arcade game for 1981. This game is a s</w:t>
+        <w:t>One existing videogame of a similar format is Defender, an arcade game f</w:t>
+      </w:r>
+      <w:r>
+        <w:t>rom</w:t>
+      </w:r>
+      <w:r>
+        <w:t xml:space="preserve"> 1981. This game is a s</w:t>
       </w:r>
       <w:r>
         <w:t>ide scrolling shooter where the player has the objective of shooting aliens on another planet</w:t>
@@ -1880,7 +1708,7 @@
                     </pic:cNvPicPr>
                   </pic:nvPicPr>
                   <pic:blipFill>
-                    <a:blip r:embed="rId14" cstate="print">
+                    <a:blip r:embed="rId15" cstate="print">
                       <a:extLst>
                         <a:ext uri="{28A0092B-C50C-407E-A947-70E740481C1C}">
                           <a14:useLocalDpi xmlns:a14="http://schemas.microsoft.com/office/drawing/2010/main" val="0"/>
@@ -2026,7 +1854,7 @@
                     </pic:cNvPicPr>
                   </pic:nvPicPr>
                   <pic:blipFill>
-                    <a:blip r:embed="rId15">
+                    <a:blip r:embed="rId16">
                       <a:extLst>
                         <a:ext uri="{28A0092B-C50C-407E-A947-70E740481C1C}">
                           <a14:useLocalDpi xmlns:a14="http://schemas.microsoft.com/office/drawing/2010/main" val="0"/>
@@ -2183,25 +2011,12 @@
           <w:noProof/>
         </w:rPr>
       </w:pPr>
-      <w:r>
+    </w:p>
+    <w:p>
+      <w:pPr>
         <w:rPr>
           <w:noProof/>
         </w:rPr>
-        <w:t>A more modern series of games in the shooter format is the Touhou series.</w:t>
-      </w:r>
-    </w:p>
-    <w:p>
-      <w:pPr>
-        <w:rPr>
-          <w:noProof/>
-        </w:rPr>
-      </w:pPr>
-    </w:p>
-    <w:p>
-      <w:pPr>
-        <w:rPr>
-          <w:noProof/>
-        </w:rPr>
       </w:pPr>
     </w:p>
     <w:p>
@@ -2209,7 +2024,6 @@
         <w:br w:type="page"/>
       </w:r>
     </w:p>
-    <w:bookmarkStart w:id="13" w:name="_Toc107568582"/>
     <w:p>
       <w:pPr>
         <w:pStyle w:val="Heading2"/>
@@ -2220,10 +2034,13 @@
           <w:id w:val="1801269791"/>
           <w:showingPlcHdr/>
         </w:sdtPr>
-        <w:sdtEndPr/>
         <w:sdtContent>
           <w:r>
-            <w:t xml:space="preserve">     </w:t>
+            <w:t xml:space="preserve">    </w:t>
+          </w:r>
+          <w:bookmarkStart w:id="13" w:name="_Toc112751037"/>
+          <w:r>
+            <w:t xml:space="preserve"> </w:t>
           </w:r>
           <w:commentRangeStart w:id="14"/>
         </w:sdtContent>
@@ -2237,7 +2054,13 @@
       </w:r>
       <w:bookmarkEnd w:id="13"/>
     </w:p>
-    <w:p/>
+    <w:p>
+      <w:pPr>
+        <w:rPr>
+          <w:u w:val="single"/>
+        </w:rPr>
+      </w:pPr>
+    </w:p>
     <w:p>
       <w:pPr>
         <w:pStyle w:val="ListParagraph"/>
@@ -2247,7 +2070,13 @@
         </w:numPr>
       </w:pPr>
       <w:r>
-        <w:t>Single player ‘story’ where the player fights against enemies controlled by AI.</w:t>
+        <w:t xml:space="preserve">Single player </w:t>
+      </w:r>
+      <w:r>
+        <w:t xml:space="preserve">mode </w:t>
+      </w:r>
+      <w:r>
+        <w:t>where the player fights against enemies controlled by AI.</w:t>
       </w:r>
     </w:p>
     <w:p>
@@ -2264,6 +2093,9 @@
       <w:r>
         <w:t xml:space="preserve"> This will give my project a unique feature compared to other scrolling shooter games.</w:t>
       </w:r>
+      <w:r>
+        <w:t xml:space="preserve"> This would also allow for friendly competition that isn’t possible in only single player games.</w:t>
+      </w:r>
     </w:p>
     <w:p>
       <w:pPr>
@@ -2274,10 +2106,16 @@
         </w:numPr>
       </w:pPr>
       <w:r>
-        <w:t>Different ‘classes’ of ships that the player can choose from. For example, a ‘tank’ class with more lives but larger size and slower movement speed.</w:t>
-      </w:r>
-      <w:r>
-        <w:t xml:space="preserve"> </w:t>
+        <w:t>High score leader board, featuring the player’s name followed by score. This information will be stored in a database and will be displayed when a player completes the game or they manually select ‘high scores’ from the main menu. Scores should be displayed in descending order and each difficulty level will have a separate leader board.</w:t>
+      </w:r>
+      <w:r>
+        <w:t xml:space="preserve"> The date when the score was obtained would also be stored in the database. Only the top 5 or 10 scores would be </w:t>
+      </w:r>
+      <w:r>
+        <w:t>displayed,</w:t>
+      </w:r>
+      <w:r>
+        <w:t xml:space="preserve"> and these scores would be arranged in descending order with each player’s name clearly next to their corresponding score.</w:t>
       </w:r>
     </w:p>
     <w:p>
@@ -2289,7 +2127,34 @@
         </w:numPr>
       </w:pPr>
       <w:r>
-        <w:t>High score leader board, featuring the player’s name followed by score. This information will be stored in a database and will be displayed when a player completes the game or they manually select ‘high scores’ from the main menu. Scores should be displayed in descending order and each difficulty level will have a separate leader board.</w:t>
+        <w:t>Difficulty levels: easy, medium</w:t>
+      </w:r>
+      <w:r>
+        <w:t xml:space="preserve"> and hard</w:t>
+      </w:r>
+      <w:r>
+        <w:t xml:space="preserve">. For higher difficulties, </w:t>
+      </w:r>
+      <w:r>
+        <w:t>enemies will have faster fire rate and their projectiles will travel faster</w:t>
+      </w:r>
+      <w:r>
+        <w:t xml:space="preserve">, thus being harder to dodge and more enemies will be present in each level. The AI will also become smarter as you increase the difficulty, with the enemies at the highest difficulties actively </w:t>
+      </w:r>
+      <w:r>
+        <w:t xml:space="preserve">attempting to dodge </w:t>
+      </w:r>
+      <w:r>
+        <w:t>the player’s bullets</w:t>
+      </w:r>
+      <w:r>
+        <w:t xml:space="preserve">. </w:t>
+      </w:r>
+      <w:r>
+        <w:t>Completing the game at the highest difficulty will award the most points</w:t>
+      </w:r>
+      <w:r>
+        <w:t xml:space="preserve"> and playing on lower difficulties will earn less points.</w:t>
       </w:r>
     </w:p>
     <w:p>
@@ -2301,10 +2166,34 @@
         </w:numPr>
       </w:pPr>
       <w:r>
-        <w:t>Difficulty levels: easy, medium, hard and insane. For higher difficulties, bullets will move faster, thus being harder to dodge and more enemies will be present in each level. The AI will also become smarter as you increase the difficulty, with the enemies at the highest difficulties actively dodging the player’s bullets in addition to predicting the player’s movement when shooting.</w:t>
-      </w:r>
-      <w:r>
-        <w:t xml:space="preserve"> Completing the game at the highest difficulty will award the most points.</w:t>
+        <w:t>The</w:t>
+      </w:r>
+      <w:r>
+        <w:t xml:space="preserve"> limited number of lives</w:t>
+      </w:r>
+      <w:r>
+        <w:t xml:space="preserve"> the player has</w:t>
+      </w:r>
+      <w:r>
+        <w:t xml:space="preserve"> which will be </w:t>
+      </w:r>
+      <w:r>
+        <w:t xml:space="preserve">correctly </w:t>
+      </w:r>
+      <w:r>
+        <w:t>displayed at the top</w:t>
+      </w:r>
+      <w:r>
+        <w:t xml:space="preserve"> (or bottom)</w:t>
+      </w:r>
+      <w:r>
+        <w:t xml:space="preserve"> of the </w:t>
+      </w:r>
+      <w:r>
+        <w:t>UI</w:t>
+      </w:r>
+      <w:r>
+        <w:t>. The number of lives will depend on the difficulty. For versus mode, the number of lives each player gets could be adjusted directly by the user.</w:t>
       </w:r>
     </w:p>
     <w:p>
@@ -2316,7 +2205,13 @@
         </w:numPr>
       </w:pPr>
       <w:r>
-        <w:t>A limited number of lives which will be displayed at the top of the HUD. The number of lives will depend on the difficulty. For versus mode, the number of lives each player gets could be adjusted directly by the user.</w:t>
+        <w:t xml:space="preserve">Some enemies also have multiple lives like the </w:t>
+      </w:r>
+      <w:r>
+        <w:t>player,</w:t>
+      </w:r>
+      <w:r>
+        <w:t xml:space="preserve"> but they don’t receive invincibility frames like the player does.</w:t>
       </w:r>
     </w:p>
     <w:p>
@@ -2337,10 +2232,11 @@
         <w:t xml:space="preserve"> 0.5s). This feature will be accompanied by a flashing animation on the player’s ship.</w:t>
       </w:r>
       <w:r>
-        <w:t xml:space="preserve"> This is implemented because it prevents the player from losing multiple or even all of their lives from getting hit once</w:t>
-      </w:r>
-      <w:bookmarkStart w:id="15" w:name="_GoBack"/>
-      <w:bookmarkEnd w:id="15"/>
+        <w:t xml:space="preserve"> This is implemented because it prevents the player from losing</w:t>
+      </w:r>
+      <w:r>
+        <w:t xml:space="preserve"> a life for every frame they are in collision with a dangerous object. In other words, it prevents the user from losing multiple lives in very quick succession.</w:t>
+      </w:r>
     </w:p>
     <w:p>
       <w:pPr>
@@ -2351,61 +2247,130 @@
         </w:numPr>
       </w:pPr>
       <w:r>
-        <w:t xml:space="preserve">A range of projectiles depending on which class of ship they are fired from and whether they are being fired by an enemy or a player. </w:t>
-      </w:r>
-    </w:p>
-    <w:p/>
-    <w:p/>
-    <w:p/>
-    <w:p/>
-    <w:p/>
-    <w:p/>
-    <w:p/>
-    <w:p/>
-    <w:p/>
-    <w:p/>
-    <w:p/>
-    <w:p/>
-    <w:p/>
-    <w:p/>
-    <w:p/>
-    <w:p/>
-    <w:p/>
-    <w:p/>
-    <w:p/>
-    <w:bookmarkStart w:id="16" w:name="_Toc107568583"/>
+        <w:t xml:space="preserve">A range of projectiles depending on whether they are being fired by an enemy or a player. </w:t>
+      </w:r>
+    </w:p>
+    <w:p/>
+    <w:p/>
+    <w:p/>
+    <w:p/>
+    <w:p/>
+    <w:p/>
+    <w:p/>
+    <w:p/>
+    <w:p/>
+    <w:p/>
+    <w:p/>
+    <w:p/>
+    <w:p/>
+    <w:p/>
+    <w:p/>
+    <w:p/>
+    <w:p/>
+    <w:p/>
+    <w:p/>
+    <w:p/>
+    <w:p/>
+    <w:p/>
+    <w:p/>
+    <w:p/>
+    <w:p/>
+    <w:p/>
+    <w:p/>
+    <w:p/>
+    <w:p/>
+    <w:p/>
+    <w:p/>
+    <w:p/>
+    <w:p/>
+    <w:p/>
+    <w:p/>
+    <w:p/>
+    <w:p/>
+    <w:p/>
+    <w:p/>
+    <w:p/>
     <w:p>
       <w:pPr>
         <w:pStyle w:val="Heading2"/>
         <w:spacing w:after="0"/>
       </w:pPr>
-      <w:sdt>
-        <w:sdtPr>
-          <w:tag w:val="goog_rdk_12"/>
-          <w:id w:val="1288325351"/>
-          <w:showingPlcHdr/>
-        </w:sdtPr>
-        <w:sdtEndPr/>
-        <w:sdtContent>
-          <w:r>
-            <w:t xml:space="preserve">     </w:t>
-          </w:r>
-          <w:commentRangeStart w:id="17"/>
-        </w:sdtContent>
-      </w:sdt>
-      <w:r>
-        <w:t xml:space="preserve">1.7 Limitations of the solution </w:t>
+      <w:bookmarkStart w:id="15" w:name="_Toc112751038"/>
+      <w:commentRangeStart w:id="16"/>
+      <w:r>
+        <w:lastRenderedPageBreak/>
+        <w:t>1.7 Limitations of the solution</w:t>
+      </w:r>
+      <w:r>
+        <w:t xml:space="preserve"> </w:t>
       </w:r>
       <w:r>
         <w:br w:type="page"/>
       </w:r>
-      <w:commentRangeEnd w:id="17"/>
-      <w:r>
-        <w:commentReference w:id="17"/>
-      </w:r>
-      <w:bookmarkEnd w:id="16"/>
-    </w:p>
-    <w:bookmarkStart w:id="18" w:name="_Toc107568584"/>
+      <w:commentRangeEnd w:id="16"/>
+      <w:r>
+        <w:commentReference w:id="16"/>
+      </w:r>
+      <w:bookmarkEnd w:id="15"/>
+    </w:p>
+    <w:p>
+      <w:pPr>
+        <w:pStyle w:val="ListParagraph"/>
+        <w:numPr>
+          <w:ilvl w:val="0"/>
+          <w:numId w:val="4"/>
+        </w:numPr>
+      </w:pPr>
+      <w:r>
+        <w:lastRenderedPageBreak/>
+        <w:t xml:space="preserve">One limitation of the solution is that the game can only use keyboard inputs alone and there is no support for mouse, controllers, or joystick input. This is acceptable because the </w:t>
+      </w:r>
+      <w:r>
+        <w:t>most likely audience for the game – college students during their free periods, would be unlikely to carry controllers with them.</w:t>
+      </w:r>
+    </w:p>
+    <w:p>
+      <w:pPr>
+        <w:pStyle w:val="ListParagraph"/>
+        <w:numPr>
+          <w:ilvl w:val="0"/>
+          <w:numId w:val="4"/>
+        </w:numPr>
+      </w:pPr>
+      <w:r>
+        <w:t>Another limitation is that the max frames per second of the game is capped at 60 fps. This is because movement in the pygame loop is based frame by frame rather than real world time</w:t>
+      </w:r>
+      <w:r>
+        <w:t xml:space="preserve"> so increasing the frame rate beyond 60 increases the speed at which the player can move etc. This limitation is not a major issue since 60 fps has been the standard for gamers for a long time, especially for 2D games, where stability and a constant frame rate is often preferred over a higher, fluctuating frame rate. 60 frames per second appears smooth enough to the human eye. In addition, almost all modern hardware would be able to run my game at a stable 60 fps. </w:t>
+      </w:r>
+    </w:p>
+    <w:p>
+      <w:pPr>
+        <w:pStyle w:val="ListParagraph"/>
+        <w:numPr>
+          <w:ilvl w:val="0"/>
+          <w:numId w:val="4"/>
+        </w:numPr>
+      </w:pPr>
+      <w:r>
+        <w:t>The graphics for the game are all simple 2D shapes or images.</w:t>
+      </w:r>
+    </w:p>
+    <w:p/>
+    <w:p/>
+    <w:p/>
+    <w:p/>
+    <w:p/>
+    <w:p/>
+    <w:p/>
+    <w:p/>
+    <w:p/>
+    <w:p/>
+    <w:p/>
+    <w:p/>
+    <w:p/>
+    <w:p/>
+    <w:p/>
     <w:p>
       <w:pPr>
         <w:pStyle w:val="Heading2"/>
@@ -2417,22 +2382,25 @@
           <w:id w:val="532233779"/>
           <w:showingPlcHdr/>
         </w:sdtPr>
-        <w:sdtEndPr/>
         <w:sdtContent>
           <w:r>
-            <w:t xml:space="preserve">     </w:t>
+            <w:t xml:space="preserve">    </w:t>
           </w:r>
-          <w:commentRangeStart w:id="19"/>
+          <w:bookmarkStart w:id="17" w:name="_Toc112751039"/>
+          <w:r>
+            <w:t xml:space="preserve"> </w:t>
+          </w:r>
+          <w:commentRangeStart w:id="18"/>
         </w:sdtContent>
       </w:sdt>
       <w:r>
         <w:t xml:space="preserve">1.8 Stakeholder Consultation  </w:t>
       </w:r>
-      <w:commentRangeEnd w:id="19"/>
-      <w:r>
-        <w:commentReference w:id="19"/>
-      </w:r>
-      <w:bookmarkEnd w:id="18"/>
+      <w:commentRangeEnd w:id="18"/>
+      <w:r>
+        <w:commentReference w:id="18"/>
+      </w:r>
+      <w:bookmarkEnd w:id="17"/>
     </w:p>
     <w:p>
       <w:r>
@@ -2440,7 +2408,7 @@
       </w:r>
     </w:p>
     <w:p/>
-    <w:bookmarkStart w:id="20" w:name="_Toc107568585"/>
+    <w:bookmarkStart w:id="19" w:name="_Toc112751040"/>
     <w:p>
       <w:pPr>
         <w:pStyle w:val="Heading2"/>
@@ -2450,25 +2418,139 @@
           <w:tag w:val="goog_rdk_14"/>
           <w:id w:val="223106233"/>
         </w:sdtPr>
-        <w:sdtEndPr/>
         <w:sdtContent>
-          <w:commentRangeStart w:id="21"/>
+          <w:commentRangeStart w:id="20"/>
         </w:sdtContent>
       </w:sdt>
       <w:r>
         <w:t xml:space="preserve">1.9 Hardware and software requirements </w:t>
       </w:r>
-      <w:commentRangeEnd w:id="21"/>
-      <w:r>
-        <w:commentReference w:id="21"/>
-      </w:r>
-      <w:bookmarkEnd w:id="20"/>
-    </w:p>
-    <w:p/>
-    <w:p/>
-    <w:p/>
-    <w:p/>
-    <w:bookmarkStart w:id="22" w:name="_Toc107568586"/>
+      <w:commentRangeEnd w:id="20"/>
+      <w:r>
+        <w:commentReference w:id="20"/>
+      </w:r>
+      <w:bookmarkEnd w:id="19"/>
+    </w:p>
+    <w:p>
+      <w:r>
+        <w:t>Hardware requirements:</w:t>
+      </w:r>
+    </w:p>
+    <w:p>
+      <w:pPr>
+        <w:pStyle w:val="ListParagraph"/>
+        <w:numPr>
+          <w:ilvl w:val="0"/>
+          <w:numId w:val="3"/>
+        </w:numPr>
+      </w:pPr>
+      <w:r>
+        <w:t>1.5GHz or faster processor</w:t>
+      </w:r>
+    </w:p>
+    <w:p>
+      <w:pPr>
+        <w:pStyle w:val="ListParagraph"/>
+        <w:numPr>
+          <w:ilvl w:val="0"/>
+          <w:numId w:val="3"/>
+        </w:numPr>
+      </w:pPr>
+      <w:r>
+        <w:t xml:space="preserve">4GB RAM </w:t>
+      </w:r>
+    </w:p>
+    <w:p>
+      <w:pPr>
+        <w:pStyle w:val="ListParagraph"/>
+        <w:numPr>
+          <w:ilvl w:val="0"/>
+          <w:numId w:val="3"/>
+        </w:numPr>
+      </w:pPr>
+      <w:r>
+        <w:t>1GB free hard drive space</w:t>
+      </w:r>
+      <w:r>
+        <w:t xml:space="preserve"> – to install </w:t>
+      </w:r>
+      <w:r>
+        <w:t>the source code, graphics and audio</w:t>
+      </w:r>
+    </w:p>
+    <w:p>
+      <w:pPr>
+        <w:pStyle w:val="ListParagraph"/>
+        <w:numPr>
+          <w:ilvl w:val="0"/>
+          <w:numId w:val="3"/>
+        </w:numPr>
+      </w:pPr>
+      <w:r>
+        <w:t>Working keyboard and mouse</w:t>
+      </w:r>
+      <w:r>
+        <w:t xml:space="preserve"> – the game input is all keyboard based and the login menu needs mouse for input</w:t>
+      </w:r>
+    </w:p>
+    <w:p>
+      <w:pPr>
+        <w:pStyle w:val="ListParagraph"/>
+        <w:numPr>
+          <w:ilvl w:val="0"/>
+          <w:numId w:val="3"/>
+        </w:numPr>
+      </w:pPr>
+      <w:r>
+        <w:t>Working monitor</w:t>
+      </w:r>
+      <w:r>
+        <w:t xml:space="preserve"> – to display the game’s GUI</w:t>
+      </w:r>
+    </w:p>
+    <w:p>
+      <w:pPr>
+        <w:pStyle w:val="ListParagraph"/>
+      </w:pPr>
+    </w:p>
+    <w:p>
+      <w:r>
+        <w:t>Software requirements:</w:t>
+      </w:r>
+    </w:p>
+    <w:p>
+      <w:pPr>
+        <w:pStyle w:val="ListParagraph"/>
+        <w:numPr>
+          <w:ilvl w:val="0"/>
+          <w:numId w:val="3"/>
+        </w:numPr>
+      </w:pPr>
+      <w:r>
+        <w:t>O</w:t>
+      </w:r>
+      <w:r>
+        <w:t>perating System</w:t>
+      </w:r>
+      <w:r>
+        <w:t>: 64-bit Windows 7 or later or OS X 10.11 or later</w:t>
+      </w:r>
+    </w:p>
+    <w:p>
+      <w:pPr>
+        <w:pStyle w:val="ListParagraph"/>
+        <w:numPr>
+          <w:ilvl w:val="0"/>
+          <w:numId w:val="3"/>
+        </w:numPr>
+      </w:pPr>
+      <w:r>
+        <w:t xml:space="preserve">Python and pygame would NOT be needed because the game is run through an executable (exe) file. </w:t>
+      </w:r>
+    </w:p>
+    <w:p/>
+    <w:p/>
+    <w:bookmarkStart w:id="21" w:name="_Toc112751041"/>
     <w:p>
       <w:pPr>
         <w:pStyle w:val="Heading2"/>
@@ -2478,26 +2560,77 @@
           <w:tag w:val="goog_rdk_15"/>
           <w:id w:val="560988868"/>
         </w:sdtPr>
-        <w:sdtEndPr/>
         <w:sdtContent>
-          <w:commentRangeStart w:id="23"/>
+          <w:commentRangeStart w:id="22"/>
         </w:sdtContent>
       </w:sdt>
       <w:r>
         <w:t>1.10 The requirements of the solution</w:t>
       </w:r>
-      <w:commentRangeEnd w:id="23"/>
-      <w:r>
-        <w:commentReference w:id="23"/>
-      </w:r>
-      <w:bookmarkEnd w:id="22"/>
-    </w:p>
-    <w:p>
+      <w:commentRangeEnd w:id="22"/>
+      <w:r>
+        <w:commentReference w:id="22"/>
+      </w:r>
+      <w:bookmarkEnd w:id="21"/>
+    </w:p>
+    <w:p>
+      <w:pPr>
+        <w:pStyle w:val="ListParagraph"/>
+        <w:numPr>
+          <w:ilvl w:val="0"/>
+          <w:numId w:val="3"/>
+        </w:numPr>
+      </w:pPr>
+      <w:r>
+        <w:t>Firstly, the user would need to log in with the log-in screen displayed when they launch the program. This would be done by entering their username and password into the boxes and hitting enter. This is done so their username can be saved to the high scores database (along with the score they get)</w:t>
+      </w:r>
+    </w:p>
+    <w:p>
+      <w:pPr>
+        <w:pStyle w:val="ListParagraph"/>
+        <w:numPr>
+          <w:ilvl w:val="0"/>
+          <w:numId w:val="3"/>
+        </w:numPr>
+      </w:pPr>
+      <w:r>
+        <w:t>The user can navigate the main menu with WASD or arrow keys and select an option by hitting the enter key or the spacebar.</w:t>
+      </w:r>
+    </w:p>
+    <w:p>
+      <w:pPr>
+        <w:pStyle w:val="ListParagraph"/>
+        <w:numPr>
+          <w:ilvl w:val="0"/>
+          <w:numId w:val="3"/>
+        </w:numPr>
+      </w:pPr>
+      <w:r>
+        <w:t>When in game, the player can move their ship</w:t>
+      </w:r>
+      <w:r>
+        <w:t xml:space="preserve"> normally</w:t>
+      </w:r>
+      <w:r>
+        <w:t xml:space="preserve"> with WASD</w:t>
+      </w:r>
+      <w:r>
+        <w:t>, enable slower movement or ‘focus’ by holding shift while using WASD to move. Spacebar is used to shoot and can be hold down to shoot repeatedly. There is a maximum fire rate.</w:t>
+      </w:r>
+    </w:p>
+    <w:p>
+      <w:pPr>
+        <w:pStyle w:val="ListParagraph"/>
+        <w:numPr>
+          <w:ilvl w:val="0"/>
+          <w:numId w:val="3"/>
+        </w:numPr>
+      </w:pPr>
       <w:r>
         <w:br w:type="page"/>
       </w:r>
     </w:p>
-    <w:bookmarkStart w:id="24" w:name="_Toc107568587"/>
+    <w:bookmarkStart w:id="23" w:name="_Toc112751042"/>
     <w:p>
       <w:pPr>
         <w:pStyle w:val="Heading2"/>
@@ -2507,25 +2640,59 @@
           <w:tag w:val="goog_rdk_16"/>
           <w:id w:val="499770478"/>
         </w:sdtPr>
-        <w:sdtEndPr/>
         <w:sdtContent>
-          <w:commentRangeStart w:id="25"/>
+          <w:commentRangeStart w:id="24"/>
         </w:sdtContent>
       </w:sdt>
       <w:r>
         <w:t>1.11 Success Criteria</w:t>
       </w:r>
-      <w:commentRangeEnd w:id="25"/>
-      <w:r>
-        <w:commentReference w:id="25"/>
-      </w:r>
-      <w:bookmarkEnd w:id="24"/>
-    </w:p>
-    <w:p/>
-    <w:p/>
+      <w:commentRangeEnd w:id="24"/>
+      <w:r>
+        <w:commentReference w:id="24"/>
+      </w:r>
+      <w:bookmarkEnd w:id="23"/>
+    </w:p>
+    <w:p/>
+    <w:p>
+      <w:pPr>
+        <w:pStyle w:val="ListParagraph"/>
+        <w:numPr>
+          <w:ilvl w:val="0"/>
+          <w:numId w:val="5"/>
+        </w:numPr>
+      </w:pPr>
+      <w:r>
+        <w:t>Fully functional game with minimal bugs or exploits.</w:t>
+      </w:r>
+    </w:p>
+    <w:p>
+      <w:pPr>
+        <w:pStyle w:val="ListParagraph"/>
+        <w:numPr>
+          <w:ilvl w:val="0"/>
+          <w:numId w:val="5"/>
+        </w:numPr>
+      </w:pPr>
+      <w:r>
+        <w:t>User would have to install python or PyCharm in order to run the program. This would make it simpler and easier for players to install and run the game.</w:t>
+      </w:r>
+    </w:p>
+    <w:p>
+      <w:pPr>
+        <w:pStyle w:val="ListParagraph"/>
+        <w:numPr>
+          <w:ilvl w:val="0"/>
+          <w:numId w:val="5"/>
+        </w:numPr>
+      </w:pPr>
+      <w:r>
+        <w:t>Users find the game enjoyable and fun to play, whether playing single player or multiplayer.</w:t>
+      </w:r>
+    </w:p>
     <w:sectPr>
-      <w:headerReference w:type="default" r:id="rId16"/>
-      <w:footerReference w:type="default" r:id="rId17"/>
+      <w:headerReference w:type="default" r:id="rId17"/>
+      <w:footerReference w:type="default" r:id="rId18"/>
       <w:pgSz w:w="11906" w:h="16838"/>
       <w:pgMar w:top="1440" w:right="1440" w:bottom="1440" w:left="1440" w:header="708" w:footer="708" w:gutter="0"/>
       <w:cols w:space="720" w:equalWidth="0">
@@ -2537,7 +2704,7 @@
 </file>
 
 <file path=word/comments.xml><?xml version="1.0" encoding="utf-8"?>
-<w:comments xmlns:wpc="http://schemas.microsoft.com/office/word/2010/wordprocessingCanvas" xmlns:cx="http://schemas.microsoft.com/office/drawing/2014/chartex" xmlns:cx1="http://schemas.microsoft.com/office/drawing/2015/9/8/chartex" xmlns:mc="http://schemas.openxmlformats.org/markup-compatibility/2006" xmlns:o="urn:schemas-microsoft-com:office:office" xmlns:r="http://schemas.openxmlformats.org/officeDocument/2006/relationships" xmlns:m="http://schemas.openxmlformats.org/officeDocument/2006/math" xmlns:v="urn:schemas-microsoft-com:vml" xmlns:wp14="http://schemas.microsoft.com/office/word/2010/wordprocessingDrawing" xmlns:wp="http://schemas.openxmlformats.org/drawingml/2006/wordprocessingDrawing" xmlns:w10="urn:schemas-microsoft-com:office:word" xmlns:w="http://schemas.openxmlformats.org/wordprocessingml/2006/main" xmlns:w14="http://schemas.microsoft.com/office/word/2010/wordml" xmlns:w15="http://schemas.microsoft.com/office/word/2012/wordml" xmlns:w16se="http://schemas.microsoft.com/office/word/2015/wordml/symex" xmlns:wpg="http://schemas.microsoft.com/office/word/2010/wordprocessingGroup" xmlns:wpi="http://schemas.microsoft.com/office/word/2010/wordprocessingInk" xmlns:wne="http://schemas.microsoft.com/office/word/2006/wordml" xmlns:wps="http://schemas.microsoft.com/office/word/2010/wordprocessingShape" mc:Ignorable="w14 w15 w16se wp14">
+<w:comments xmlns:wpc="http://schemas.microsoft.com/office/word/2010/wordprocessingCanvas" xmlns:cx="http://schemas.microsoft.com/office/drawing/2014/chartex" xmlns:cx1="http://schemas.microsoft.com/office/drawing/2015/9/8/chartex" xmlns:cx2="http://schemas.microsoft.com/office/drawing/2015/10/21/chartex" xmlns:cx3="http://schemas.microsoft.com/office/drawing/2016/5/9/chartex" xmlns:cx4="http://schemas.microsoft.com/office/drawing/2016/5/10/chartex" xmlns:cx5="http://schemas.microsoft.com/office/drawing/2016/5/11/chartex" xmlns:cx6="http://schemas.microsoft.com/office/drawing/2016/5/12/chartex" xmlns:cx7="http://schemas.microsoft.com/office/drawing/2016/5/13/chartex" xmlns:cx8="http://schemas.microsoft.com/office/drawing/2016/5/14/chartex" xmlns:mc="http://schemas.openxmlformats.org/markup-compatibility/2006" xmlns:aink="http://schemas.microsoft.com/office/drawing/2016/ink" xmlns:am3d="http://schemas.microsoft.com/office/drawing/2017/model3d" xmlns:o="urn:schemas-microsoft-com:office:office" xmlns:oel="http://schemas.microsoft.com/office/2019/extlst" xmlns:r="http://schemas.openxmlformats.org/officeDocument/2006/relationships" xmlns:m="http://schemas.openxmlformats.org/officeDocument/2006/math" xmlns:v="urn:schemas-microsoft-com:vml" xmlns:wp14="http://schemas.microsoft.com/office/word/2010/wordprocessingDrawing" xmlns:wp="http://schemas.openxmlformats.org/drawingml/2006/wordprocessingDrawing" xmlns:w10="urn:schemas-microsoft-com:office:word" xmlns:w="http://schemas.openxmlformats.org/wordprocessingml/2006/main" xmlns:w14="http://schemas.microsoft.com/office/word/2010/wordml" xmlns:w15="http://schemas.microsoft.com/office/word/2012/wordml" xmlns:w16cex="http://schemas.microsoft.com/office/word/2018/wordml/cex" xmlns:w16cid="http://schemas.microsoft.com/office/word/2016/wordml/cid" xmlns:w16="http://schemas.microsoft.com/office/word/2018/wordml" xmlns:w16sdtdh="http://schemas.microsoft.com/office/word/2020/wordml/sdtdatahash" xmlns:w16se="http://schemas.microsoft.com/office/word/2015/wordml/symex" xmlns:wpg="http://schemas.microsoft.com/office/word/2010/wordprocessingGroup" xmlns:wpi="http://schemas.microsoft.com/office/word/2010/wordprocessingInk" xmlns:wne="http://schemas.microsoft.com/office/word/2006/wordml" xmlns:wps="http://schemas.microsoft.com/office/word/2010/wordprocessingShape" mc:Ignorable="w14 w15 w16se w16cid w16 w16cex w16sdtdh wp14">
   <w:comment w:id="1" w:author="Aissa" w:date="2020-04-02T10:08:00Z" w:initials="">
     <w:p>
       <w:pPr>
@@ -3123,30 +3290,14 @@
           <w:rFonts w:ascii="Arial" w:eastAsia="Arial" w:hAnsi="Arial" w:cs="Arial"/>
           <w:color w:val="000000"/>
         </w:rPr>
-        <w:t xml:space="preserve">Identified the essential features of the proposed computational </w:t>
-      </w:r>
-      <w:proofErr w:type="gramStart"/>
-      <w:r>
-        <w:rPr>
-          <w:rFonts w:ascii="Arial" w:eastAsia="Arial" w:hAnsi="Arial" w:cs="Arial"/>
-          <w:color w:val="000000"/>
-        </w:rPr>
-        <w:t xml:space="preserve">solution </w:t>
-      </w:r>
-      <w:r>
-        <w:rPr>
-          <w:rFonts w:ascii="Arial" w:eastAsia="Arial" w:hAnsi="Arial" w:cs="Arial"/>
-          <w:color w:val="000000"/>
-        </w:rPr>
-        <w:t>:</w:t>
-      </w:r>
-      <w:proofErr w:type="gramEnd"/>
-      <w:r>
-        <w:rPr>
-          <w:rFonts w:ascii="Arial" w:eastAsia="Arial" w:hAnsi="Arial" w:cs="Arial"/>
-          <w:color w:val="000000"/>
-        </w:rPr>
-        <w:t xml:space="preserve"> </w:t>
+        <w:t xml:space="preserve">Identified the essential features of the proposed computational solution </w:t>
+      </w:r>
+      <w:r>
+        <w:rPr>
+          <w:rFonts w:ascii="Arial" w:eastAsia="Arial" w:hAnsi="Arial" w:cs="Arial"/>
+          <w:color w:val="000000"/>
+        </w:rPr>
+        <w:t xml:space="preserve">: </w:t>
       </w:r>
     </w:p>
     <w:p>
@@ -3350,7 +3501,7 @@
       </w:r>
     </w:p>
   </w:comment>
-  <w:comment w:id="17" w:author="Aissa" w:date="2020-04-02T10:41:00Z" w:initials="">
+  <w:comment w:id="16" w:author="Aissa" w:date="2020-04-02T10:41:00Z" w:initials="">
     <w:p>
       <w:pPr>
         <w:widowControl w:val="0"/>
@@ -3516,7 +3667,7 @@
       </w:r>
     </w:p>
   </w:comment>
-  <w:comment w:id="19" w:author="Aissa" w:date="2020-04-02T10:41:00Z" w:initials="">
+  <w:comment w:id="18" w:author="Aissa" w:date="2020-04-02T10:41:00Z" w:initials="">
     <w:p>
       <w:pPr>
         <w:widowControl w:val="0"/>
@@ -3556,7 +3707,7 @@
       </w:r>
     </w:p>
   </w:comment>
-  <w:comment w:id="21" w:author="Aissa" w:date="2020-04-02T10:42:00Z" w:initials="">
+  <w:comment w:id="20" w:author="Aissa" w:date="2020-04-02T10:42:00Z" w:initials="">
     <w:p>
       <w:pPr>
         <w:widowControl w:val="0"/>
@@ -3664,7 +3815,7 @@
       </w:r>
     </w:p>
   </w:comment>
-  <w:comment w:id="23" w:author="Aissa" w:date="2020-04-02T10:43:00Z" w:initials="">
+  <w:comment w:id="22" w:author="Aissa" w:date="2020-04-02T10:43:00Z" w:initials="">
     <w:p>
       <w:pPr>
         <w:widowControl w:val="0"/>
@@ -3960,7 +4111,7 @@
       </w:r>
     </w:p>
   </w:comment>
-  <w:comment w:id="25" w:author="Aissa" w:date="2020-04-02T10:54:00Z" w:initials="">
+  <w:comment w:id="24" w:author="Aissa" w:date="2020-04-02T10:54:00Z" w:initials="">
     <w:p>
       <w:pPr>
         <w:widowControl w:val="0"/>
@@ -4229,7 +4380,7 @@
 </file>
 
 <file path=word/commentsExtended.xml><?xml version="1.0" encoding="utf-8"?>
-<w15:commentsEx xmlns:wpc="http://schemas.microsoft.com/office/word/2010/wordprocessingCanvas" xmlns:cx="http://schemas.microsoft.com/office/drawing/2014/chartex" xmlns:cx1="http://schemas.microsoft.com/office/drawing/2015/9/8/chartex" xmlns:mc="http://schemas.openxmlformats.org/markup-compatibility/2006" xmlns:o="urn:schemas-microsoft-com:office:office" xmlns:r="http://schemas.openxmlformats.org/officeDocument/2006/relationships" xmlns:m="http://schemas.openxmlformats.org/officeDocument/2006/math" xmlns:v="urn:schemas-microsoft-com:vml" xmlns:wp14="http://schemas.microsoft.com/office/word/2010/wordprocessingDrawing" xmlns:wp="http://schemas.openxmlformats.org/drawingml/2006/wordprocessingDrawing" xmlns:w10="urn:schemas-microsoft-com:office:word" xmlns:w="http://schemas.openxmlformats.org/wordprocessingml/2006/main" xmlns:w14="http://schemas.microsoft.com/office/word/2010/wordml" xmlns:w15="http://schemas.microsoft.com/office/word/2012/wordml" xmlns:w16se="http://schemas.microsoft.com/office/word/2015/wordml/symex" xmlns:wpg="http://schemas.microsoft.com/office/word/2010/wordprocessingGroup" xmlns:wpi="http://schemas.microsoft.com/office/word/2010/wordprocessingInk" xmlns:wne="http://schemas.microsoft.com/office/word/2006/wordml" xmlns:wps="http://schemas.microsoft.com/office/word/2010/wordprocessingShape" mc:Ignorable="w14 w15 w16se wp14">
+<w15:commentsEx xmlns:wpc="http://schemas.microsoft.com/office/word/2010/wordprocessingCanvas" xmlns:cx="http://schemas.microsoft.com/office/drawing/2014/chartex" xmlns:cx1="http://schemas.microsoft.com/office/drawing/2015/9/8/chartex" xmlns:cx2="http://schemas.microsoft.com/office/drawing/2015/10/21/chartex" xmlns:cx3="http://schemas.microsoft.com/office/drawing/2016/5/9/chartex" xmlns:cx4="http://schemas.microsoft.com/office/drawing/2016/5/10/chartex" xmlns:cx5="http://schemas.microsoft.com/office/drawing/2016/5/11/chartex" xmlns:cx6="http://schemas.microsoft.com/office/drawing/2016/5/12/chartex" xmlns:cx7="http://schemas.microsoft.com/office/drawing/2016/5/13/chartex" xmlns:cx8="http://schemas.microsoft.com/office/drawing/2016/5/14/chartex" xmlns:mc="http://schemas.openxmlformats.org/markup-compatibility/2006" xmlns:aink="http://schemas.microsoft.com/office/drawing/2016/ink" xmlns:am3d="http://schemas.microsoft.com/office/drawing/2017/model3d" xmlns:o="urn:schemas-microsoft-com:office:office" xmlns:oel="http://schemas.microsoft.com/office/2019/extlst" xmlns:r="http://schemas.openxmlformats.org/officeDocument/2006/relationships" xmlns:m="http://schemas.openxmlformats.org/officeDocument/2006/math" xmlns:v="urn:schemas-microsoft-com:vml" xmlns:wp14="http://schemas.microsoft.com/office/word/2010/wordprocessingDrawing" xmlns:wp="http://schemas.openxmlformats.org/drawingml/2006/wordprocessingDrawing" xmlns:w10="urn:schemas-microsoft-com:office:word" xmlns:w="http://schemas.openxmlformats.org/wordprocessingml/2006/main" xmlns:w14="http://schemas.microsoft.com/office/word/2010/wordml" xmlns:w15="http://schemas.microsoft.com/office/word/2012/wordml" xmlns:w16cex="http://schemas.microsoft.com/office/word/2018/wordml/cex" xmlns:w16cid="http://schemas.microsoft.com/office/word/2016/wordml/cid" xmlns:w16="http://schemas.microsoft.com/office/word/2018/wordml" xmlns:w16sdtdh="http://schemas.microsoft.com/office/word/2020/wordml/sdtdatahash" xmlns:w16se="http://schemas.microsoft.com/office/word/2015/wordml/symex" xmlns:wpg="http://schemas.microsoft.com/office/word/2010/wordprocessingGroup" xmlns:wpi="http://schemas.microsoft.com/office/word/2010/wordprocessingInk" xmlns:wne="http://schemas.microsoft.com/office/word/2006/wordml" xmlns:wps="http://schemas.microsoft.com/office/word/2010/wordprocessingShape" mc:Ignorable="w14 w15 w16se w16cid w16 w16cex w16sdtdh wp14">
   <w15:commentEx w15:paraId="354BD7EF" w15:done="0"/>
   <w15:commentEx w15:paraId="354BD7F9" w15:done="0"/>
   <w15:commentEx w15:paraId="354BD7FA" w15:done="0"/>
@@ -4263,7 +4414,7 @@
 </file>
 
 <file path=word/endnotes.xml><?xml version="1.0" encoding="utf-8"?>
-<w:endnotes xmlns:wpc="http://schemas.microsoft.com/office/word/2010/wordprocessingCanvas" xmlns:cx="http://schemas.microsoft.com/office/drawing/2014/chartex" xmlns:cx1="http://schemas.microsoft.com/office/drawing/2015/9/8/chartex" xmlns:mc="http://schemas.openxmlformats.org/markup-compatibility/2006" xmlns:o="urn:schemas-microsoft-com:office:office" xmlns:r="http://schemas.openxmlformats.org/officeDocument/2006/relationships" xmlns:m="http://schemas.openxmlformats.org/officeDocument/2006/math" xmlns:v="urn:schemas-microsoft-com:vml" xmlns:wp14="http://schemas.microsoft.com/office/word/2010/wordprocessingDrawing" xmlns:wp="http://schemas.openxmlformats.org/drawingml/2006/wordprocessingDrawing" xmlns:w10="urn:schemas-microsoft-com:office:word" xmlns:w="http://schemas.openxmlformats.org/wordprocessingml/2006/main" xmlns:w14="http://schemas.microsoft.com/office/word/2010/wordml" xmlns:w15="http://schemas.microsoft.com/office/word/2012/wordml" xmlns:w16se="http://schemas.microsoft.com/office/word/2015/wordml/symex" xmlns:wpg="http://schemas.microsoft.com/office/word/2010/wordprocessingGroup" xmlns:wpi="http://schemas.microsoft.com/office/word/2010/wordprocessingInk" xmlns:wne="http://schemas.microsoft.com/office/word/2006/wordml" xmlns:wps="http://schemas.microsoft.com/office/word/2010/wordprocessingShape" mc:Ignorable="w14 w15 w16se wp14">
+<w:endnotes xmlns:wpc="http://schemas.microsoft.com/office/word/2010/wordprocessingCanvas" xmlns:cx="http://schemas.microsoft.com/office/drawing/2014/chartex" xmlns:cx1="http://schemas.microsoft.com/office/drawing/2015/9/8/chartex" xmlns:cx2="http://schemas.microsoft.com/office/drawing/2015/10/21/chartex" xmlns:cx3="http://schemas.microsoft.com/office/drawing/2016/5/9/chartex" xmlns:cx4="http://schemas.microsoft.com/office/drawing/2016/5/10/chartex" xmlns:cx5="http://schemas.microsoft.com/office/drawing/2016/5/11/chartex" xmlns:cx6="http://schemas.microsoft.com/office/drawing/2016/5/12/chartex" xmlns:cx7="http://schemas.microsoft.com/office/drawing/2016/5/13/chartex" xmlns:cx8="http://schemas.microsoft.com/office/drawing/2016/5/14/chartex" xmlns:mc="http://schemas.openxmlformats.org/markup-compatibility/2006" xmlns:aink="http://schemas.microsoft.com/office/drawing/2016/ink" xmlns:am3d="http://schemas.microsoft.com/office/drawing/2017/model3d" xmlns:o="urn:schemas-microsoft-com:office:office" xmlns:oel="http://schemas.microsoft.com/office/2019/extlst" xmlns:r="http://schemas.openxmlformats.org/officeDocument/2006/relationships" xmlns:m="http://schemas.openxmlformats.org/officeDocument/2006/math" xmlns:v="urn:schemas-microsoft-com:vml" xmlns:wp14="http://schemas.microsoft.com/office/word/2010/wordprocessingDrawing" xmlns:wp="http://schemas.openxmlformats.org/drawingml/2006/wordprocessingDrawing" xmlns:w10="urn:schemas-microsoft-com:office:word" xmlns:w="http://schemas.openxmlformats.org/wordprocessingml/2006/main" xmlns:w14="http://schemas.microsoft.com/office/word/2010/wordml" xmlns:w15="http://schemas.microsoft.com/office/word/2012/wordml" xmlns:w16cex="http://schemas.microsoft.com/office/word/2018/wordml/cex" xmlns:w16cid="http://schemas.microsoft.com/office/word/2016/wordml/cid" xmlns:w16="http://schemas.microsoft.com/office/word/2018/wordml" xmlns:w16sdtdh="http://schemas.microsoft.com/office/word/2020/wordml/sdtdatahash" xmlns:w16se="http://schemas.microsoft.com/office/word/2015/wordml/symex" xmlns:wpg="http://schemas.microsoft.com/office/word/2010/wordprocessingGroup" xmlns:wpi="http://schemas.microsoft.com/office/word/2010/wordprocessingInk" xmlns:wne="http://schemas.microsoft.com/office/word/2006/wordml" xmlns:wps="http://schemas.microsoft.com/office/word/2010/wordprocessingShape" mc:Ignorable="w14 w15 w16se w16cid w16 w16cex w16sdtdh wp14">
   <w:endnote w:type="separator" w:id="-1">
     <w:p>
       <w:pPr>
@@ -4288,7 +4439,7 @@
 </file>
 
 <file path=word/footer1.xml><?xml version="1.0" encoding="utf-8"?>
-<w:ftr xmlns:wpc="http://schemas.microsoft.com/office/word/2010/wordprocessingCanvas" xmlns:cx="http://schemas.microsoft.com/office/drawing/2014/chartex" xmlns:cx1="http://schemas.microsoft.com/office/drawing/2015/9/8/chartex" xmlns:mc="http://schemas.openxmlformats.org/markup-compatibility/2006" xmlns:o="urn:schemas-microsoft-com:office:office" xmlns:r="http://schemas.openxmlformats.org/officeDocument/2006/relationships" xmlns:m="http://schemas.openxmlformats.org/officeDocument/2006/math" xmlns:v="urn:schemas-microsoft-com:vml" xmlns:wp14="http://schemas.microsoft.com/office/word/2010/wordprocessingDrawing" xmlns:wp="http://schemas.openxmlformats.org/drawingml/2006/wordprocessingDrawing" xmlns:w10="urn:schemas-microsoft-com:office:word" xmlns:w="http://schemas.openxmlformats.org/wordprocessingml/2006/main" xmlns:w14="http://schemas.microsoft.com/office/word/2010/wordml" xmlns:w15="http://schemas.microsoft.com/office/word/2012/wordml" xmlns:w16se="http://schemas.microsoft.com/office/word/2015/wordml/symex" xmlns:wpg="http://schemas.microsoft.com/office/word/2010/wordprocessingGroup" xmlns:wpi="http://schemas.microsoft.com/office/word/2010/wordprocessingInk" xmlns:wne="http://schemas.microsoft.com/office/word/2006/wordml" xmlns:wps="http://schemas.microsoft.com/office/word/2010/wordprocessingShape" mc:Ignorable="w14 w15 w16se wp14">
+<w:ftr xmlns:wpc="http://schemas.microsoft.com/office/word/2010/wordprocessingCanvas" xmlns:cx="http://schemas.microsoft.com/office/drawing/2014/chartex" xmlns:cx1="http://schemas.microsoft.com/office/drawing/2015/9/8/chartex" xmlns:cx2="http://schemas.microsoft.com/office/drawing/2015/10/21/chartex" xmlns:cx3="http://schemas.microsoft.com/office/drawing/2016/5/9/chartex" xmlns:cx4="http://schemas.microsoft.com/office/drawing/2016/5/10/chartex" xmlns:cx5="http://schemas.microsoft.com/office/drawing/2016/5/11/chartex" xmlns:cx6="http://schemas.microsoft.com/office/drawing/2016/5/12/chartex" xmlns:cx7="http://schemas.microsoft.com/office/drawing/2016/5/13/chartex" xmlns:cx8="http://schemas.microsoft.com/office/drawing/2016/5/14/chartex" xmlns:mc="http://schemas.openxmlformats.org/markup-compatibility/2006" xmlns:aink="http://schemas.microsoft.com/office/drawing/2016/ink" xmlns:am3d="http://schemas.microsoft.com/office/drawing/2017/model3d" xmlns:o="urn:schemas-microsoft-com:office:office" xmlns:oel="http://schemas.microsoft.com/office/2019/extlst" xmlns:r="http://schemas.openxmlformats.org/officeDocument/2006/relationships" xmlns:m="http://schemas.openxmlformats.org/officeDocument/2006/math" xmlns:v="urn:schemas-microsoft-com:vml" xmlns:wp14="http://schemas.microsoft.com/office/word/2010/wordprocessingDrawing" xmlns:wp="http://schemas.openxmlformats.org/drawingml/2006/wordprocessingDrawing" xmlns:w10="urn:schemas-microsoft-com:office:word" xmlns:w="http://schemas.openxmlformats.org/wordprocessingml/2006/main" xmlns:w14="http://schemas.microsoft.com/office/word/2010/wordml" xmlns:w15="http://schemas.microsoft.com/office/word/2012/wordml" xmlns:w16cex="http://schemas.microsoft.com/office/word/2018/wordml/cex" xmlns:w16cid="http://schemas.microsoft.com/office/word/2016/wordml/cid" xmlns:w16="http://schemas.microsoft.com/office/word/2018/wordml" xmlns:w16sdtdh="http://schemas.microsoft.com/office/word/2020/wordml/sdtdatahash" xmlns:w16se="http://schemas.microsoft.com/office/word/2015/wordml/symex" xmlns:wpg="http://schemas.microsoft.com/office/word/2010/wordprocessingGroup" xmlns:wpi="http://schemas.microsoft.com/office/word/2010/wordprocessingInk" xmlns:wne="http://schemas.microsoft.com/office/word/2006/wordml" xmlns:wps="http://schemas.microsoft.com/office/word/2010/wordprocessingShape" mc:Ignorable="w14 w15 w16se w16cid w16 w16cex w16sdtdh wp14">
   <w:p>
     <w:pPr>
       <w:pBdr>
@@ -4376,7 +4527,7 @@
 </file>
 
 <file path=word/footer2.xml><?xml version="1.0" encoding="utf-8"?>
-<w:ftr xmlns:wpc="http://schemas.microsoft.com/office/word/2010/wordprocessingCanvas" xmlns:cx="http://schemas.microsoft.com/office/drawing/2014/chartex" xmlns:cx1="http://schemas.microsoft.com/office/drawing/2015/9/8/chartex" xmlns:mc="http://schemas.openxmlformats.org/markup-compatibility/2006" xmlns:o="urn:schemas-microsoft-com:office:office" xmlns:r="http://schemas.openxmlformats.org/officeDocument/2006/relationships" xmlns:m="http://schemas.openxmlformats.org/officeDocument/2006/math" xmlns:v="urn:schemas-microsoft-com:vml" xmlns:wp14="http://schemas.microsoft.com/office/word/2010/wordprocessingDrawing" xmlns:wp="http://schemas.openxmlformats.org/drawingml/2006/wordprocessingDrawing" xmlns:w10="urn:schemas-microsoft-com:office:word" xmlns:w="http://schemas.openxmlformats.org/wordprocessingml/2006/main" xmlns:w14="http://schemas.microsoft.com/office/word/2010/wordml" xmlns:w15="http://schemas.microsoft.com/office/word/2012/wordml" xmlns:w16se="http://schemas.microsoft.com/office/word/2015/wordml/symex" xmlns:wpg="http://schemas.microsoft.com/office/word/2010/wordprocessingGroup" xmlns:wpi="http://schemas.microsoft.com/office/word/2010/wordprocessingInk" xmlns:wne="http://schemas.microsoft.com/office/word/2006/wordml" xmlns:wps="http://schemas.microsoft.com/office/word/2010/wordprocessingShape" mc:Ignorable="w14 w15 w16se wp14">
+<w:ftr xmlns:wpc="http://schemas.microsoft.com/office/word/2010/wordprocessingCanvas" xmlns:cx="http://schemas.microsoft.com/office/drawing/2014/chartex" xmlns:cx1="http://schemas.microsoft.com/office/drawing/2015/9/8/chartex" xmlns:cx2="http://schemas.microsoft.com/office/drawing/2015/10/21/chartex" xmlns:cx3="http://schemas.microsoft.com/office/drawing/2016/5/9/chartex" xmlns:cx4="http://schemas.microsoft.com/office/drawing/2016/5/10/chartex" xmlns:cx5="http://schemas.microsoft.com/office/drawing/2016/5/11/chartex" xmlns:cx6="http://schemas.microsoft.com/office/drawing/2016/5/12/chartex" xmlns:cx7="http://schemas.microsoft.com/office/drawing/2016/5/13/chartex" xmlns:cx8="http://schemas.microsoft.com/office/drawing/2016/5/14/chartex" xmlns:mc="http://schemas.openxmlformats.org/markup-compatibility/2006" xmlns:aink="http://schemas.microsoft.com/office/drawing/2016/ink" xmlns:am3d="http://schemas.microsoft.com/office/drawing/2017/model3d" xmlns:o="urn:schemas-microsoft-com:office:office" xmlns:oel="http://schemas.microsoft.com/office/2019/extlst" xmlns:r="http://schemas.openxmlformats.org/officeDocument/2006/relationships" xmlns:m="http://schemas.openxmlformats.org/officeDocument/2006/math" xmlns:v="urn:schemas-microsoft-com:vml" xmlns:wp14="http://schemas.microsoft.com/office/word/2010/wordprocessingDrawing" xmlns:wp="http://schemas.openxmlformats.org/drawingml/2006/wordprocessingDrawing" xmlns:w10="urn:schemas-microsoft-com:office:word" xmlns:w="http://schemas.openxmlformats.org/wordprocessingml/2006/main" xmlns:w14="http://schemas.microsoft.com/office/word/2010/wordml" xmlns:w15="http://schemas.microsoft.com/office/word/2012/wordml" xmlns:w16cex="http://schemas.microsoft.com/office/word/2018/wordml/cex" xmlns:w16cid="http://schemas.microsoft.com/office/word/2016/wordml/cid" xmlns:w16="http://schemas.microsoft.com/office/word/2018/wordml" xmlns:w16sdtdh="http://schemas.microsoft.com/office/word/2020/wordml/sdtdatahash" xmlns:w16se="http://schemas.microsoft.com/office/word/2015/wordml/symex" xmlns:wpg="http://schemas.microsoft.com/office/word/2010/wordprocessingGroup" xmlns:wpi="http://schemas.microsoft.com/office/word/2010/wordprocessingInk" xmlns:wne="http://schemas.microsoft.com/office/word/2006/wordml" xmlns:wps="http://schemas.microsoft.com/office/word/2010/wordprocessingShape" mc:Ignorable="w14 w15 w16se w16cid w16 w16cex w16sdtdh wp14">
   <w:p>
     <w:pPr>
       <w:pBdr>
@@ -4464,7 +4615,7 @@
 </file>
 
 <file path=word/footnotes.xml><?xml version="1.0" encoding="utf-8"?>
-<w:footnotes xmlns:wpc="http://schemas.microsoft.com/office/word/2010/wordprocessingCanvas" xmlns:cx="http://schemas.microsoft.com/office/drawing/2014/chartex" xmlns:cx1="http://schemas.microsoft.com/office/drawing/2015/9/8/chartex" xmlns:mc="http://schemas.openxmlformats.org/markup-compatibility/2006" xmlns:o="urn:schemas-microsoft-com:office:office" xmlns:r="http://schemas.openxmlformats.org/officeDocument/2006/relationships" xmlns:m="http://schemas.openxmlformats.org/officeDocument/2006/math" xmlns:v="urn:schemas-microsoft-com:vml" xmlns:wp14="http://schemas.microsoft.com/office/word/2010/wordprocessingDrawing" xmlns:wp="http://schemas.openxmlformats.org/drawingml/2006/wordprocessingDrawing" xmlns:w10="urn:schemas-microsoft-com:office:word" xmlns:w="http://schemas.openxmlformats.org/wordprocessingml/2006/main" xmlns:w14="http://schemas.microsoft.com/office/word/2010/wordml" xmlns:w15="http://schemas.microsoft.com/office/word/2012/wordml" xmlns:w16se="http://schemas.microsoft.com/office/word/2015/wordml/symex" xmlns:wpg="http://schemas.microsoft.com/office/word/2010/wordprocessingGroup" xmlns:wpi="http://schemas.microsoft.com/office/word/2010/wordprocessingInk" xmlns:wne="http://schemas.microsoft.com/office/word/2006/wordml" xmlns:wps="http://schemas.microsoft.com/office/word/2010/wordprocessingShape" mc:Ignorable="w14 w15 w16se wp14">
+<w:footnotes xmlns:wpc="http://schemas.microsoft.com/office/word/2010/wordprocessingCanvas" xmlns:cx="http://schemas.microsoft.com/office/drawing/2014/chartex" xmlns:cx1="http://schemas.microsoft.com/office/drawing/2015/9/8/chartex" xmlns:cx2="http://schemas.microsoft.com/office/drawing/2015/10/21/chartex" xmlns:cx3="http://schemas.microsoft.com/office/drawing/2016/5/9/chartex" xmlns:cx4="http://schemas.microsoft.com/office/drawing/2016/5/10/chartex" xmlns:cx5="http://schemas.microsoft.com/office/drawing/2016/5/11/chartex" xmlns:cx6="http://schemas.microsoft.com/office/drawing/2016/5/12/chartex" xmlns:cx7="http://schemas.microsoft.com/office/drawing/2016/5/13/chartex" xmlns:cx8="http://schemas.microsoft.com/office/drawing/2016/5/14/chartex" xmlns:mc="http://schemas.openxmlformats.org/markup-compatibility/2006" xmlns:aink="http://schemas.microsoft.com/office/drawing/2016/ink" xmlns:am3d="http://schemas.microsoft.com/office/drawing/2017/model3d" xmlns:o="urn:schemas-microsoft-com:office:office" xmlns:oel="http://schemas.microsoft.com/office/2019/extlst" xmlns:r="http://schemas.openxmlformats.org/officeDocument/2006/relationships" xmlns:m="http://schemas.openxmlformats.org/officeDocument/2006/math" xmlns:v="urn:schemas-microsoft-com:vml" xmlns:wp14="http://schemas.microsoft.com/office/word/2010/wordprocessingDrawing" xmlns:wp="http://schemas.openxmlformats.org/drawingml/2006/wordprocessingDrawing" xmlns:w10="urn:schemas-microsoft-com:office:word" xmlns:w="http://schemas.openxmlformats.org/wordprocessingml/2006/main" xmlns:w14="http://schemas.microsoft.com/office/word/2010/wordml" xmlns:w15="http://schemas.microsoft.com/office/word/2012/wordml" xmlns:w16cex="http://schemas.microsoft.com/office/word/2018/wordml/cex" xmlns:w16cid="http://schemas.microsoft.com/office/word/2016/wordml/cid" xmlns:w16="http://schemas.microsoft.com/office/word/2018/wordml" xmlns:w16sdtdh="http://schemas.microsoft.com/office/word/2020/wordml/sdtdatahash" xmlns:w16se="http://schemas.microsoft.com/office/word/2015/wordml/symex" xmlns:wpg="http://schemas.microsoft.com/office/word/2010/wordprocessingGroup" xmlns:wpi="http://schemas.microsoft.com/office/word/2010/wordprocessingInk" xmlns:wne="http://schemas.microsoft.com/office/word/2006/wordml" xmlns:wps="http://schemas.microsoft.com/office/word/2010/wordprocessingShape" mc:Ignorable="w14 w15 w16se w16cid w16 w16cex w16sdtdh wp14">
   <w:footnote w:type="separator" w:id="-1">
     <w:p>
       <w:pPr>
@@ -4489,7 +4640,7 @@
 </file>
 
 <file path=word/header1.xml><?xml version="1.0" encoding="utf-8"?>
-<w:hdr xmlns:wpc="http://schemas.microsoft.com/office/word/2010/wordprocessingCanvas" xmlns:cx="http://schemas.microsoft.com/office/drawing/2014/chartex" xmlns:cx1="http://schemas.microsoft.com/office/drawing/2015/9/8/chartex" xmlns:mc="http://schemas.openxmlformats.org/markup-compatibility/2006" xmlns:o="urn:schemas-microsoft-com:office:office" xmlns:r="http://schemas.openxmlformats.org/officeDocument/2006/relationships" xmlns:m="http://schemas.openxmlformats.org/officeDocument/2006/math" xmlns:v="urn:schemas-microsoft-com:vml" xmlns:wp14="http://schemas.microsoft.com/office/word/2010/wordprocessingDrawing" xmlns:wp="http://schemas.openxmlformats.org/drawingml/2006/wordprocessingDrawing" xmlns:w10="urn:schemas-microsoft-com:office:word" xmlns:w="http://schemas.openxmlformats.org/wordprocessingml/2006/main" xmlns:w14="http://schemas.microsoft.com/office/word/2010/wordml" xmlns:w15="http://schemas.microsoft.com/office/word/2012/wordml" xmlns:w16se="http://schemas.microsoft.com/office/word/2015/wordml/symex" xmlns:wpg="http://schemas.microsoft.com/office/word/2010/wordprocessingGroup" xmlns:wpi="http://schemas.microsoft.com/office/word/2010/wordprocessingInk" xmlns:wne="http://schemas.microsoft.com/office/word/2006/wordml" xmlns:wps="http://schemas.microsoft.com/office/word/2010/wordprocessingShape" mc:Ignorable="w14 w15 w16se wp14">
+<w:hdr xmlns:wpc="http://schemas.microsoft.com/office/word/2010/wordprocessingCanvas" xmlns:cx="http://schemas.microsoft.com/office/drawing/2014/chartex" xmlns:cx1="http://schemas.microsoft.com/office/drawing/2015/9/8/chartex" xmlns:cx2="http://schemas.microsoft.com/office/drawing/2015/10/21/chartex" xmlns:cx3="http://schemas.microsoft.com/office/drawing/2016/5/9/chartex" xmlns:cx4="http://schemas.microsoft.com/office/drawing/2016/5/10/chartex" xmlns:cx5="http://schemas.microsoft.com/office/drawing/2016/5/11/chartex" xmlns:cx6="http://schemas.microsoft.com/office/drawing/2016/5/12/chartex" xmlns:cx7="http://schemas.microsoft.com/office/drawing/2016/5/13/chartex" xmlns:cx8="http://schemas.microsoft.com/office/drawing/2016/5/14/chartex" xmlns:mc="http://schemas.openxmlformats.org/markup-compatibility/2006" xmlns:aink="http://schemas.microsoft.com/office/drawing/2016/ink" xmlns:am3d="http://schemas.microsoft.com/office/drawing/2017/model3d" xmlns:o="urn:schemas-microsoft-com:office:office" xmlns:oel="http://schemas.microsoft.com/office/2019/extlst" xmlns:r="http://schemas.openxmlformats.org/officeDocument/2006/relationships" xmlns:m="http://schemas.openxmlformats.org/officeDocument/2006/math" xmlns:v="urn:schemas-microsoft-com:vml" xmlns:wp14="http://schemas.microsoft.com/office/word/2010/wordprocessingDrawing" xmlns:wp="http://schemas.openxmlformats.org/drawingml/2006/wordprocessingDrawing" xmlns:w10="urn:schemas-microsoft-com:office:word" xmlns:w="http://schemas.openxmlformats.org/wordprocessingml/2006/main" xmlns:w14="http://schemas.microsoft.com/office/word/2010/wordml" xmlns:w15="http://schemas.microsoft.com/office/word/2012/wordml" xmlns:w16cex="http://schemas.microsoft.com/office/word/2018/wordml/cex" xmlns:w16cid="http://schemas.microsoft.com/office/word/2016/wordml/cid" xmlns:w16="http://schemas.microsoft.com/office/word/2018/wordml" xmlns:w16sdtdh="http://schemas.microsoft.com/office/word/2020/wordml/sdtdatahash" xmlns:w16se="http://schemas.microsoft.com/office/word/2015/wordml/symex" xmlns:wpg="http://schemas.microsoft.com/office/word/2010/wordprocessingGroup" xmlns:wpi="http://schemas.microsoft.com/office/word/2010/wordprocessingInk" xmlns:wne="http://schemas.microsoft.com/office/word/2006/wordml" xmlns:wps="http://schemas.microsoft.com/office/word/2010/wordprocessingShape" mc:Ignorable="w14 w15 w16se w16cid w16 w16cex w16sdtdh wp14">
   <w:p>
     <w:pPr>
       <w:pBdr>
@@ -4544,7 +4695,7 @@
 </file>
 
 <file path=word/header2.xml><?xml version="1.0" encoding="utf-8"?>
-<w:hdr xmlns:wpc="http://schemas.microsoft.com/office/word/2010/wordprocessingCanvas" xmlns:cx="http://schemas.microsoft.com/office/drawing/2014/chartex" xmlns:cx1="http://schemas.microsoft.com/office/drawing/2015/9/8/chartex" xmlns:mc="http://schemas.openxmlformats.org/markup-compatibility/2006" xmlns:o="urn:schemas-microsoft-com:office:office" xmlns:r="http://schemas.openxmlformats.org/officeDocument/2006/relationships" xmlns:m="http://schemas.openxmlformats.org/officeDocument/2006/math" xmlns:v="urn:schemas-microsoft-com:vml" xmlns:wp14="http://schemas.microsoft.com/office/word/2010/wordprocessingDrawing" xmlns:wp="http://schemas.openxmlformats.org/drawingml/2006/wordprocessingDrawing" xmlns:w10="urn:schemas-microsoft-com:office:word" xmlns:w="http://schemas.openxmlformats.org/wordprocessingml/2006/main" xmlns:w14="http://schemas.microsoft.com/office/word/2010/wordml" xmlns:w15="http://schemas.microsoft.com/office/word/2012/wordml" xmlns:w16se="http://schemas.microsoft.com/office/word/2015/wordml/symex" xmlns:wpg="http://schemas.microsoft.com/office/word/2010/wordprocessingGroup" xmlns:wpi="http://schemas.microsoft.com/office/word/2010/wordprocessingInk" xmlns:wne="http://schemas.microsoft.com/office/word/2006/wordml" xmlns:wps="http://schemas.microsoft.com/office/word/2010/wordprocessingShape" mc:Ignorable="w14 w15 w16se wp14">
+<w:hdr xmlns:wpc="http://schemas.microsoft.com/office/word/2010/wordprocessingCanvas" xmlns:cx="http://schemas.microsoft.com/office/drawing/2014/chartex" xmlns:cx1="http://schemas.microsoft.com/office/drawing/2015/9/8/chartex" xmlns:cx2="http://schemas.microsoft.com/office/drawing/2015/10/21/chartex" xmlns:cx3="http://schemas.microsoft.com/office/drawing/2016/5/9/chartex" xmlns:cx4="http://schemas.microsoft.com/office/drawing/2016/5/10/chartex" xmlns:cx5="http://schemas.microsoft.com/office/drawing/2016/5/11/chartex" xmlns:cx6="http://schemas.microsoft.com/office/drawing/2016/5/12/chartex" xmlns:cx7="http://schemas.microsoft.com/office/drawing/2016/5/13/chartex" xmlns:cx8="http://schemas.microsoft.com/office/drawing/2016/5/14/chartex" xmlns:mc="http://schemas.openxmlformats.org/markup-compatibility/2006" xmlns:aink="http://schemas.microsoft.com/office/drawing/2016/ink" xmlns:am3d="http://schemas.microsoft.com/office/drawing/2017/model3d" xmlns:o="urn:schemas-microsoft-com:office:office" xmlns:oel="http://schemas.microsoft.com/office/2019/extlst" xmlns:r="http://schemas.openxmlformats.org/officeDocument/2006/relationships" xmlns:m="http://schemas.openxmlformats.org/officeDocument/2006/math" xmlns:v="urn:schemas-microsoft-com:vml" xmlns:wp14="http://schemas.microsoft.com/office/word/2010/wordprocessingDrawing" xmlns:wp="http://schemas.openxmlformats.org/drawingml/2006/wordprocessingDrawing" xmlns:w10="urn:schemas-microsoft-com:office:word" xmlns:w="http://schemas.openxmlformats.org/wordprocessingml/2006/main" xmlns:w14="http://schemas.microsoft.com/office/word/2010/wordml" xmlns:w15="http://schemas.microsoft.com/office/word/2012/wordml" xmlns:w16cex="http://schemas.microsoft.com/office/word/2018/wordml/cex" xmlns:w16cid="http://schemas.microsoft.com/office/word/2016/wordml/cid" xmlns:w16="http://schemas.microsoft.com/office/word/2018/wordml" xmlns:w16sdtdh="http://schemas.microsoft.com/office/word/2020/wordml/sdtdatahash" xmlns:w16se="http://schemas.microsoft.com/office/word/2015/wordml/symex" xmlns:wpg="http://schemas.microsoft.com/office/word/2010/wordprocessingGroup" xmlns:wpi="http://schemas.microsoft.com/office/word/2010/wordprocessingInk" xmlns:wne="http://schemas.microsoft.com/office/word/2006/wordml" xmlns:wps="http://schemas.microsoft.com/office/word/2010/wordprocessingShape" mc:Ignorable="w14 w15 w16se w16cid w16 w16cex w16sdtdh wp14">
   <w:p>
     <w:pPr>
       <w:pBdr>
@@ -4567,7 +4718,13 @@
       <w:rPr>
         <w:color w:val="000000"/>
       </w:rPr>
-      <w:t>Centre Number 30545 &lt;Your Name&gt;</w:t>
+      <w:t xml:space="preserve">Centre Number 30545 </w:t>
+    </w:r>
+    <w:r>
+      <w:rPr>
+        <w:color w:val="000000"/>
+      </w:rPr>
+      <w:t>Louis Pattern</w:t>
     </w:r>
     <w:r>
       <w:rPr>
@@ -4587,8 +4744,234 @@
 </file>
 
 <file path=word/numbering.xml><?xml version="1.0" encoding="utf-8"?>
-<w:numbering xmlns:wpc="http://schemas.microsoft.com/office/word/2010/wordprocessingCanvas" xmlns:cx="http://schemas.microsoft.com/office/drawing/2014/chartex" xmlns:cx1="http://schemas.microsoft.com/office/drawing/2015/9/8/chartex" xmlns:mc="http://schemas.openxmlformats.org/markup-compatibility/2006" xmlns:o="urn:schemas-microsoft-com:office:office" xmlns:r="http://schemas.openxmlformats.org/officeDocument/2006/relationships" xmlns:m="http://schemas.openxmlformats.org/officeDocument/2006/math" xmlns:v="urn:schemas-microsoft-com:vml" xmlns:wp14="http://schemas.microsoft.com/office/word/2010/wordprocessingDrawing" xmlns:wp="http://schemas.openxmlformats.org/drawingml/2006/wordprocessingDrawing" xmlns:w10="urn:schemas-microsoft-com:office:word" xmlns:w="http://schemas.openxmlformats.org/wordprocessingml/2006/main" xmlns:w14="http://schemas.microsoft.com/office/word/2010/wordml" xmlns:w15="http://schemas.microsoft.com/office/word/2012/wordml" xmlns:w16se="http://schemas.microsoft.com/office/word/2015/wordml/symex" xmlns:wpg="http://schemas.microsoft.com/office/word/2010/wordprocessingGroup" xmlns:wpi="http://schemas.microsoft.com/office/word/2010/wordprocessingInk" xmlns:wne="http://schemas.microsoft.com/office/word/2006/wordml" xmlns:wps="http://schemas.microsoft.com/office/word/2010/wordprocessingShape" mc:Ignorable="w14 w15 w16se wp14">
+<w:numbering xmlns:wpc="http://schemas.microsoft.com/office/word/2010/wordprocessingCanvas" xmlns:cx="http://schemas.microsoft.com/office/drawing/2014/chartex" xmlns:cx1="http://schemas.microsoft.com/office/drawing/2015/9/8/chartex" xmlns:cx2="http://schemas.microsoft.com/office/drawing/2015/10/21/chartex" xmlns:cx3="http://schemas.microsoft.com/office/drawing/2016/5/9/chartex" xmlns:cx4="http://schemas.microsoft.com/office/drawing/2016/5/10/chartex" xmlns:cx5="http://schemas.microsoft.com/office/drawing/2016/5/11/chartex" xmlns:cx6="http://schemas.microsoft.com/office/drawing/2016/5/12/chartex" xmlns:cx7="http://schemas.microsoft.com/office/drawing/2016/5/13/chartex" xmlns:cx8="http://schemas.microsoft.com/office/drawing/2016/5/14/chartex" xmlns:mc="http://schemas.openxmlformats.org/markup-compatibility/2006" xmlns:aink="http://schemas.microsoft.com/office/drawing/2016/ink" xmlns:am3d="http://schemas.microsoft.com/office/drawing/2017/model3d" xmlns:o="urn:schemas-microsoft-com:office:office" xmlns:oel="http://schemas.microsoft.com/office/2019/extlst" xmlns:r="http://schemas.openxmlformats.org/officeDocument/2006/relationships" xmlns:m="http://schemas.openxmlformats.org/officeDocument/2006/math" xmlns:v="urn:schemas-microsoft-com:vml" xmlns:wp14="http://schemas.microsoft.com/office/word/2010/wordprocessingDrawing" xmlns:wp="http://schemas.openxmlformats.org/drawingml/2006/wordprocessingDrawing" xmlns:w10="urn:schemas-microsoft-com:office:word" xmlns:w="http://schemas.openxmlformats.org/wordprocessingml/2006/main" xmlns:w14="http://schemas.microsoft.com/office/word/2010/wordml" xmlns:w15="http://schemas.microsoft.com/office/word/2012/wordml" xmlns:w16cex="http://schemas.microsoft.com/office/word/2018/wordml/cex" xmlns:w16cid="http://schemas.microsoft.com/office/word/2016/wordml/cid" xmlns:w16="http://schemas.microsoft.com/office/word/2018/wordml" xmlns:w16sdtdh="http://schemas.microsoft.com/office/word/2020/wordml/sdtdatahash" xmlns:w16se="http://schemas.microsoft.com/office/word/2015/wordml/symex" xmlns:wpg="http://schemas.microsoft.com/office/word/2010/wordprocessingGroup" xmlns:wpi="http://schemas.microsoft.com/office/word/2010/wordprocessingInk" xmlns:wne="http://schemas.microsoft.com/office/word/2006/wordml" xmlns:wps="http://schemas.microsoft.com/office/word/2010/wordprocessingShape" mc:Ignorable="w14 w15 w16se w16cid w16 w16cex w16sdtdh wp14">
   <w:abstractNum w:abstractNumId="0" w15:restartNumberingAfterBreak="0">
+    <w:nsid w:val="177C2601"/>
+    <w:multiLevelType w:val="hybridMultilevel"/>
+    <w:tmpl w:val="45E277F0"/>
+    <w:lvl w:ilvl="0" w:tplc="08090001">
+      <w:start w:val="1"/>
+      <w:numFmt w:val="bullet"/>
+      <w:lvlText w:val=""/>
+      <w:lvlJc w:val="left"/>
+      <w:pPr>
+        <w:ind w:left="720" w:hanging="360"/>
+      </w:pPr>
+      <w:rPr>
+        <w:rFonts w:ascii="Symbol" w:hAnsi="Symbol" w:hint="default"/>
+      </w:rPr>
+    </w:lvl>
+    <w:lvl w:ilvl="1" w:tplc="08090003" w:tentative="1">
+      <w:start w:val="1"/>
+      <w:numFmt w:val="bullet"/>
+      <w:lvlText w:val="o"/>
+      <w:lvlJc w:val="left"/>
+      <w:pPr>
+        <w:ind w:left="1440" w:hanging="360"/>
+      </w:pPr>
+      <w:rPr>
+        <w:rFonts w:ascii="Courier New" w:hAnsi="Courier New" w:cs="Courier New" w:hint="default"/>
+      </w:rPr>
+    </w:lvl>
+    <w:lvl w:ilvl="2" w:tplc="08090005" w:tentative="1">
+      <w:start w:val="1"/>
+      <w:numFmt w:val="bullet"/>
+      <w:lvlText w:val=""/>
+      <w:lvlJc w:val="left"/>
+      <w:pPr>
+        <w:ind w:left="2160" w:hanging="360"/>
+      </w:pPr>
+      <w:rPr>
+        <w:rFonts w:ascii="Wingdings" w:hAnsi="Wingdings" w:hint="default"/>
+      </w:rPr>
+    </w:lvl>
+    <w:lvl w:ilvl="3" w:tplc="08090001" w:tentative="1">
+      <w:start w:val="1"/>
+      <w:numFmt w:val="bullet"/>
+      <w:lvlText w:val=""/>
+      <w:lvlJc w:val="left"/>
+      <w:pPr>
+        <w:ind w:left="2880" w:hanging="360"/>
+      </w:pPr>
+      <w:rPr>
+        <w:rFonts w:ascii="Symbol" w:hAnsi="Symbol" w:hint="default"/>
+      </w:rPr>
+    </w:lvl>
+    <w:lvl w:ilvl="4" w:tplc="08090003" w:tentative="1">
+      <w:start w:val="1"/>
+      <w:numFmt w:val="bullet"/>
+      <w:lvlText w:val="o"/>
+      <w:lvlJc w:val="left"/>
+      <w:pPr>
+        <w:ind w:left="3600" w:hanging="360"/>
+      </w:pPr>
+      <w:rPr>
+        <w:rFonts w:ascii="Courier New" w:hAnsi="Courier New" w:cs="Courier New" w:hint="default"/>
+      </w:rPr>
+    </w:lvl>
+    <w:lvl w:ilvl="5" w:tplc="08090005" w:tentative="1">
+      <w:start w:val="1"/>
+      <w:numFmt w:val="bullet"/>
+      <w:lvlText w:val=""/>
+      <w:lvlJc w:val="left"/>
+      <w:pPr>
+        <w:ind w:left="4320" w:hanging="360"/>
+      </w:pPr>
+      <w:rPr>
+        <w:rFonts w:ascii="Wingdings" w:hAnsi="Wingdings" w:hint="default"/>
+      </w:rPr>
+    </w:lvl>
+    <w:lvl w:ilvl="6" w:tplc="08090001" w:tentative="1">
+      <w:start w:val="1"/>
+      <w:numFmt w:val="bullet"/>
+      <w:lvlText w:val=""/>
+      <w:lvlJc w:val="left"/>
+      <w:pPr>
+        <w:ind w:left="5040" w:hanging="360"/>
+      </w:pPr>
+      <w:rPr>
+        <w:rFonts w:ascii="Symbol" w:hAnsi="Symbol" w:hint="default"/>
+      </w:rPr>
+    </w:lvl>
+    <w:lvl w:ilvl="7" w:tplc="08090003" w:tentative="1">
+      <w:start w:val="1"/>
+      <w:numFmt w:val="bullet"/>
+      <w:lvlText w:val="o"/>
+      <w:lvlJc w:val="left"/>
+      <w:pPr>
+        <w:ind w:left="5760" w:hanging="360"/>
+      </w:pPr>
+      <w:rPr>
+        <w:rFonts w:ascii="Courier New" w:hAnsi="Courier New" w:cs="Courier New" w:hint="default"/>
+      </w:rPr>
+    </w:lvl>
+    <w:lvl w:ilvl="8" w:tplc="08090005" w:tentative="1">
+      <w:start w:val="1"/>
+      <w:numFmt w:val="bullet"/>
+      <w:lvlText w:val=""/>
+      <w:lvlJc w:val="left"/>
+      <w:pPr>
+        <w:ind w:left="6480" w:hanging="360"/>
+      </w:pPr>
+      <w:rPr>
+        <w:rFonts w:ascii="Wingdings" w:hAnsi="Wingdings" w:hint="default"/>
+      </w:rPr>
+    </w:lvl>
+  </w:abstractNum>
+  <w:abstractNum w:abstractNumId="1" w15:restartNumberingAfterBreak="0">
+    <w:nsid w:val="41B340E8"/>
+    <w:multiLevelType w:val="hybridMultilevel"/>
+    <w:tmpl w:val="792E3C62"/>
+    <w:lvl w:ilvl="0" w:tplc="08090001">
+      <w:start w:val="1"/>
+      <w:numFmt w:val="bullet"/>
+      <w:lvlText w:val=""/>
+      <w:lvlJc w:val="left"/>
+      <w:pPr>
+        <w:ind w:left="720" w:hanging="360"/>
+      </w:pPr>
+      <w:rPr>
+        <w:rFonts w:ascii="Symbol" w:hAnsi="Symbol" w:hint="default"/>
+      </w:rPr>
+    </w:lvl>
+    <w:lvl w:ilvl="1" w:tplc="08090003" w:tentative="1">
+      <w:start w:val="1"/>
+      <w:numFmt w:val="bullet"/>
+      <w:lvlText w:val="o"/>
+      <w:lvlJc w:val="left"/>
+      <w:pPr>
+        <w:ind w:left="1440" w:hanging="360"/>
+      </w:pPr>
+      <w:rPr>
+        <w:rFonts w:ascii="Courier New" w:hAnsi="Courier New" w:cs="Courier New" w:hint="default"/>
+      </w:rPr>
+    </w:lvl>
+    <w:lvl w:ilvl="2" w:tplc="08090005" w:tentative="1">
+      <w:start w:val="1"/>
+      <w:numFmt w:val="bullet"/>
+      <w:lvlText w:val=""/>
+      <w:lvlJc w:val="left"/>
+      <w:pPr>
+        <w:ind w:left="2160" w:hanging="360"/>
+      </w:pPr>
+      <w:rPr>
+        <w:rFonts w:ascii="Wingdings" w:hAnsi="Wingdings" w:hint="default"/>
+      </w:rPr>
+    </w:lvl>
+    <w:lvl w:ilvl="3" w:tplc="08090001" w:tentative="1">
+      <w:start w:val="1"/>
+      <w:numFmt w:val="bullet"/>
+      <w:lvlText w:val=""/>
+      <w:lvlJc w:val="left"/>
+      <w:pPr>
+        <w:ind w:left="2880" w:hanging="360"/>
+      </w:pPr>
+      <w:rPr>
+        <w:rFonts w:ascii="Symbol" w:hAnsi="Symbol" w:hint="default"/>
+      </w:rPr>
+    </w:lvl>
+    <w:lvl w:ilvl="4" w:tplc="08090003" w:tentative="1">
+      <w:start w:val="1"/>
+      <w:numFmt w:val="bullet"/>
+      <w:lvlText w:val="o"/>
+      <w:lvlJc w:val="left"/>
+      <w:pPr>
+        <w:ind w:left="3600" w:hanging="360"/>
+      </w:pPr>
+      <w:rPr>
+        <w:rFonts w:ascii="Courier New" w:hAnsi="Courier New" w:cs="Courier New" w:hint="default"/>
+      </w:rPr>
+    </w:lvl>
+    <w:lvl w:ilvl="5" w:tplc="08090005" w:tentative="1">
+      <w:start w:val="1"/>
+      <w:numFmt w:val="bullet"/>
+      <w:lvlText w:val=""/>
+      <w:lvlJc w:val="left"/>
+      <w:pPr>
+        <w:ind w:left="4320" w:hanging="360"/>
+      </w:pPr>
+      <w:rPr>
+        <w:rFonts w:ascii="Wingdings" w:hAnsi="Wingdings" w:hint="default"/>
+      </w:rPr>
+    </w:lvl>
+    <w:lvl w:ilvl="6" w:tplc="08090001" w:tentative="1">
+      <w:start w:val="1"/>
+      <w:numFmt w:val="bullet"/>
+      <w:lvlText w:val=""/>
+      <w:lvlJc w:val="left"/>
+      <w:pPr>
+        <w:ind w:left="5040" w:hanging="360"/>
+      </w:pPr>
+      <w:rPr>
+        <w:rFonts w:ascii="Symbol" w:hAnsi="Symbol" w:hint="default"/>
+      </w:rPr>
+    </w:lvl>
+    <w:lvl w:ilvl="7" w:tplc="08090003" w:tentative="1">
+      <w:start w:val="1"/>
+      <w:numFmt w:val="bullet"/>
+      <w:lvlText w:val="o"/>
+      <w:lvlJc w:val="left"/>
+      <w:pPr>
+        <w:ind w:left="5760" w:hanging="360"/>
+      </w:pPr>
+      <w:rPr>
+        <w:rFonts w:ascii="Courier New" w:hAnsi="Courier New" w:cs="Courier New" w:hint="default"/>
+      </w:rPr>
+    </w:lvl>
+    <w:lvl w:ilvl="8" w:tplc="08090005" w:tentative="1">
+      <w:start w:val="1"/>
+      <w:numFmt w:val="bullet"/>
+      <w:lvlText w:val=""/>
+      <w:lvlJc w:val="left"/>
+      <w:pPr>
+        <w:ind w:left="6480" w:hanging="360"/>
+      </w:pPr>
+      <w:rPr>
+        <w:rFonts w:ascii="Wingdings" w:hAnsi="Wingdings" w:hint="default"/>
+      </w:rPr>
+    </w:lvl>
+  </w:abstractNum>
+  <w:abstractNum w:abstractNumId="2" w15:restartNumberingAfterBreak="0">
     <w:nsid w:val="41EF2A09"/>
     <w:multiLevelType w:val="hybridMultilevel"/>
     <w:tmpl w:val="AE44F900"/>
@@ -4677,10 +5060,10 @@
       </w:pPr>
     </w:lvl>
   </w:abstractNum>
-  <w:abstractNum w:abstractNumId="1" w15:restartNumberingAfterBreak="0">
+  <w:abstractNum w:abstractNumId="3" w15:restartNumberingAfterBreak="0">
     <w:nsid w:val="655F35D3"/>
     <w:multiLevelType w:val="hybridMultilevel"/>
-    <w:tmpl w:val="38D47896"/>
+    <w:tmpl w:val="392CA1E0"/>
     <w:lvl w:ilvl="0" w:tplc="08090001">
       <w:start w:val="1"/>
       <w:numFmt w:val="bullet"/>
@@ -4790,7 +5173,7 @@
       </w:rPr>
     </w:lvl>
   </w:abstractNum>
-  <w:abstractNum w:abstractNumId="2" w15:restartNumberingAfterBreak="0">
+  <w:abstractNum w:abstractNumId="4" w15:restartNumberingAfterBreak="0">
     <w:nsid w:val="764E7049"/>
     <w:multiLevelType w:val="hybridMultilevel"/>
     <w:tmpl w:val="FEC0C57C"/>
@@ -4903,20 +5286,26 @@
       </w:rPr>
     </w:lvl>
   </w:abstractNum>
-  <w:num w:numId="1">
+  <w:num w:numId="1" w16cid:durableId="1752311678">
+    <w:abstractNumId w:val="2"/>
+  </w:num>
+  <w:num w:numId="2" w16cid:durableId="281497506">
+    <w:abstractNumId w:val="4"/>
+  </w:num>
+  <w:num w:numId="3" w16cid:durableId="1270770458">
+    <w:abstractNumId w:val="3"/>
+  </w:num>
+  <w:num w:numId="4" w16cid:durableId="1946451743">
     <w:abstractNumId w:val="0"/>
   </w:num>
-  <w:num w:numId="2">
-    <w:abstractNumId w:val="2"/>
-  </w:num>
-  <w:num w:numId="3">
+  <w:num w:numId="5" w16cid:durableId="1520508550">
     <w:abstractNumId w:val="1"/>
   </w:num>
 </w:numbering>
 </file>
 
 <file path=word/people.xml><?xml version="1.0" encoding="utf-8"?>
-<w15:people xmlns:wpc="http://schemas.microsoft.com/office/word/2010/wordprocessingCanvas" xmlns:cx="http://schemas.microsoft.com/office/drawing/2014/chartex" xmlns:cx1="http://schemas.microsoft.com/office/drawing/2015/9/8/chartex" xmlns:mc="http://schemas.openxmlformats.org/markup-compatibility/2006" xmlns:o="urn:schemas-microsoft-com:office:office" xmlns:r="http://schemas.openxmlformats.org/officeDocument/2006/relationships" xmlns:m="http://schemas.openxmlformats.org/officeDocument/2006/math" xmlns:v="urn:schemas-microsoft-com:vml" xmlns:wp14="http://schemas.microsoft.com/office/word/2010/wordprocessingDrawing" xmlns:wp="http://schemas.openxmlformats.org/drawingml/2006/wordprocessingDrawing" xmlns:w10="urn:schemas-microsoft-com:office:word" xmlns:w="http://schemas.openxmlformats.org/wordprocessingml/2006/main" xmlns:w14="http://schemas.microsoft.com/office/word/2010/wordml" xmlns:w15="http://schemas.microsoft.com/office/word/2012/wordml" xmlns:w16se="http://schemas.microsoft.com/office/word/2015/wordml/symex" xmlns:wpg="http://schemas.microsoft.com/office/word/2010/wordprocessingGroup" xmlns:wpi="http://schemas.microsoft.com/office/word/2010/wordprocessingInk" xmlns:wne="http://schemas.microsoft.com/office/word/2006/wordml" xmlns:wps="http://schemas.microsoft.com/office/word/2010/wordprocessingShape" mc:Ignorable="w14 w15 w16se wp14">
+<w15:people xmlns:wpc="http://schemas.microsoft.com/office/word/2010/wordprocessingCanvas" xmlns:cx="http://schemas.microsoft.com/office/drawing/2014/chartex" xmlns:cx1="http://schemas.microsoft.com/office/drawing/2015/9/8/chartex" xmlns:cx2="http://schemas.microsoft.com/office/drawing/2015/10/21/chartex" xmlns:cx3="http://schemas.microsoft.com/office/drawing/2016/5/9/chartex" xmlns:cx4="http://schemas.microsoft.com/office/drawing/2016/5/10/chartex" xmlns:cx5="http://schemas.microsoft.com/office/drawing/2016/5/11/chartex" xmlns:cx6="http://schemas.microsoft.com/office/drawing/2016/5/12/chartex" xmlns:cx7="http://schemas.microsoft.com/office/drawing/2016/5/13/chartex" xmlns:cx8="http://schemas.microsoft.com/office/drawing/2016/5/14/chartex" xmlns:mc="http://schemas.openxmlformats.org/markup-compatibility/2006" xmlns:aink="http://schemas.microsoft.com/office/drawing/2016/ink" xmlns:am3d="http://schemas.microsoft.com/office/drawing/2017/model3d" xmlns:o="urn:schemas-microsoft-com:office:office" xmlns:oel="http://schemas.microsoft.com/office/2019/extlst" xmlns:r="http://schemas.openxmlformats.org/officeDocument/2006/relationships" xmlns:m="http://schemas.openxmlformats.org/officeDocument/2006/math" xmlns:v="urn:schemas-microsoft-com:vml" xmlns:wp14="http://schemas.microsoft.com/office/word/2010/wordprocessingDrawing" xmlns:wp="http://schemas.openxmlformats.org/drawingml/2006/wordprocessingDrawing" xmlns:w10="urn:schemas-microsoft-com:office:word" xmlns:w="http://schemas.openxmlformats.org/wordprocessingml/2006/main" xmlns:w14="http://schemas.microsoft.com/office/word/2010/wordml" xmlns:w15="http://schemas.microsoft.com/office/word/2012/wordml" xmlns:w16cex="http://schemas.microsoft.com/office/word/2018/wordml/cex" xmlns:w16cid="http://schemas.microsoft.com/office/word/2016/wordml/cid" xmlns:w16="http://schemas.microsoft.com/office/word/2018/wordml" xmlns:w16sdtdh="http://schemas.microsoft.com/office/word/2020/wordml/sdtdatahash" xmlns:w16se="http://schemas.microsoft.com/office/word/2015/wordml/symex" xmlns:wpg="http://schemas.microsoft.com/office/word/2010/wordprocessingGroup" xmlns:wpi="http://schemas.microsoft.com/office/word/2010/wordprocessingInk" xmlns:wne="http://schemas.microsoft.com/office/word/2006/wordml" xmlns:wps="http://schemas.microsoft.com/office/word/2010/wordprocessingShape" mc:Ignorable="w14 w15 w16se w16cid w16 w16cex w16sdtdh wp14">
   <w15:person w15:author="Abd Alkareem Issa (AAI)">
     <w15:presenceInfo w15:providerId="AD" w15:userId="S-1-5-21-3905961827-137675711-802037214-2964"/>
   </w15:person>
@@ -4924,7 +5313,7 @@
 </file>
 
 <file path=word/styles.xml><?xml version="1.0" encoding="utf-8"?>
-<w:styles xmlns:mc="http://schemas.openxmlformats.org/markup-compatibility/2006" xmlns:r="http://schemas.openxmlformats.org/officeDocument/2006/relationships" xmlns:w="http://schemas.openxmlformats.org/wordprocessingml/2006/main" xmlns:w14="http://schemas.microsoft.com/office/word/2010/wordml" xmlns:w15="http://schemas.microsoft.com/office/word/2012/wordml" xmlns:w16se="http://schemas.microsoft.com/office/word/2015/wordml/symex" mc:Ignorable="w14 w15 w16se">
+<w:styles xmlns:mc="http://schemas.openxmlformats.org/markup-compatibility/2006" xmlns:r="http://schemas.openxmlformats.org/officeDocument/2006/relationships" xmlns:w="http://schemas.openxmlformats.org/wordprocessingml/2006/main" xmlns:w14="http://schemas.microsoft.com/office/word/2010/wordml" xmlns:w15="http://schemas.microsoft.com/office/word/2012/wordml" xmlns:w16cex="http://schemas.microsoft.com/office/word/2018/wordml/cex" xmlns:w16cid="http://schemas.microsoft.com/office/word/2016/wordml/cid" xmlns:w16="http://schemas.microsoft.com/office/word/2018/wordml" xmlns:w16sdtdh="http://schemas.microsoft.com/office/word/2020/wordml/sdtdatahash" xmlns:w16se="http://schemas.microsoft.com/office/word/2015/wordml/symex" mc:Ignorable="w14 w15 w16se w16cid w16 w16cex w16sdtdh">
   <w:docDefaults>
     <w:rPrDefault>
       <w:rPr>
@@ -4940,7 +5329,7 @@
       </w:pPr>
     </w:pPrDefault>
   </w:docDefaults>
-  <w:latentStyles w:defLockedState="0" w:defUIPriority="99" w:defSemiHidden="0" w:defUnhideWhenUsed="0" w:defQFormat="0" w:count="371">
+  <w:latentStyles w:defLockedState="0" w:defUIPriority="99" w:defSemiHidden="0" w:defUnhideWhenUsed="0" w:defQFormat="0" w:count="376">
     <w:lsdException w:name="Normal" w:uiPriority="0" w:qFormat="1"/>
     <w:lsdException w:name="heading 1" w:uiPriority="9" w:qFormat="1"/>
     <w:lsdException w:name="heading 2" w:semiHidden="1" w:uiPriority="9" w:unhideWhenUsed="1" w:qFormat="1"/>
@@ -5312,6 +5701,11 @@
     <w:lsdException w:name="List Table 5 Dark Accent 6" w:uiPriority="50"/>
     <w:lsdException w:name="List Table 6 Colorful Accent 6" w:uiPriority="51"/>
     <w:lsdException w:name="List Table 7 Colorful Accent 6" w:uiPriority="52"/>
+    <w:lsdException w:name="Mention" w:semiHidden="1" w:unhideWhenUsed="1"/>
+    <w:lsdException w:name="Smart Hyperlink" w:semiHidden="1" w:unhideWhenUsed="1"/>
+    <w:lsdException w:name="Hashtag" w:semiHidden="1" w:unhideWhenUsed="1"/>
+    <w:lsdException w:name="Unresolved Mention" w:semiHidden="1" w:unhideWhenUsed="1"/>
+    <w:lsdException w:name="Smart Link" w:semiHidden="1" w:unhideWhenUsed="1"/>
   </w:latentStyles>
   <w:style w:type="paragraph" w:default="1" w:styleId="Normal">
     <w:name w:val="Normal"/>
@@ -6311,28 +6705,28 @@
 </file>
 
 <file path=customXml/item1.xml><?xml version="1.0" encoding="utf-8"?>
+<b:Sources xmlns:b="http://schemas.openxmlformats.org/officeDocument/2006/bibliography" xmlns="http://schemas.openxmlformats.org/officeDocument/2006/bibliography" SelectedStyle="\APASixthEditionOfficeOnline.xsl" StyleName="APA" Version="6"/>
+</file>
+
+<file path=customXml/item2.xml><?xml version="1.0" encoding="utf-8"?>
 <go:gDocsCustomXmlDataStorage xmlns:go="http://customooxmlschemas.google.com/" xmlns:r="http://schemas.openxmlformats.org/officeDocument/2006/relationships">
   <go:docsCustomData xmlns:go="http://customooxmlschemas.google.com/" roundtripDataSignature="AMtx7mgbw7S9+/HMHm3KGuKRefOJgFbMnQ==">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</go:docsCustomData>
 </go:gDocsCustomXmlDataStorage>
 </file>
 
-<file path=customXml/item2.xml><?xml version="1.0" encoding="utf-8"?>
-<b:Sources xmlns:b="http://schemas.openxmlformats.org/officeDocument/2006/bibliography" xmlns="http://schemas.openxmlformats.org/officeDocument/2006/bibliography" SelectedStyle="\APASixthEditionOfficeOnline.xsl" StyleName="APA" Version="6"/>
+<file path=customXml/itemProps1.xml><?xml version="1.0" encoding="utf-8"?>
+<ds:datastoreItem xmlns:ds="http://schemas.openxmlformats.org/officeDocument/2006/customXml" ds:itemID="{909469BA-DDE5-4B8B-A391-4EEF1A18A34F}">
+  <ds:schemaRefs>
+    <ds:schemaRef ds:uri="http://schemas.openxmlformats.org/officeDocument/2006/bibliography"/>
+  </ds:schemaRefs>
+</ds:datastoreItem>
 </file>
 
-<file path=customXml/itemProps1.xml><?xml version="1.0" encoding="utf-8"?>
+<file path=customXml/itemProps2.xml><?xml version="1.0" encoding="utf-8"?>
 <ds:datastoreItem xmlns:ds="http://schemas.openxmlformats.org/officeDocument/2006/customXml" ds:itemID="{11111111-1234-1234-1234-123412341234}">
   <ds:schemaRefs>
     <ds:schemaRef ds:uri="http://customooxmlschemas.google.com/"/>
     <ds:schemaRef ds:uri="http://schemas.openxmlformats.org/officeDocument/2006/relationships"/>
   </ds:schemaRefs>
 </ds:datastoreItem>
-</file>
-
-<file path=customXml/itemProps2.xml><?xml version="1.0" encoding="utf-8"?>
-<ds:datastoreItem xmlns:ds="http://schemas.openxmlformats.org/officeDocument/2006/customXml" ds:itemID="{909469BA-DDE5-4B8B-A391-4EEF1A18A34F}">
-  <ds:schemaRefs>
-    <ds:schemaRef ds:uri="http://schemas.openxmlformats.org/officeDocument/2006/bibliography"/>
-  </ds:schemaRefs>
-</ds:datastoreItem>
 </file>
</xml_diff>

<commit_message>
Almost finished analysis section
</commit_message>
<xml_diff>
--- a/Report/Louis_Pattern_analysis.docx
+++ b/Report/Louis_Pattern_analysis.docx
@@ -1595,7 +1595,31 @@
     </w:p>
     <w:p>
       <w:r>
-        <w:t xml:space="preserve">My stakeholders for this project will be, a college student at Stoke Sixth Form College, a high school student and a young adult. I will give each of my stakeholders a demo version of the game and interview them for feedback and criticism. If any of the stakeholders suggest a way to improve the game or a new feature to add to the </w:t>
+        <w:t>My stakeholders for this project will be, college student</w:t>
+      </w:r>
+      <w:r>
+        <w:t>s</w:t>
+      </w:r>
+      <w:r>
+        <w:t xml:space="preserve"> at</w:t>
+      </w:r>
+      <w:r>
+        <w:t xml:space="preserve"> a variety of colleges</w:t>
+      </w:r>
+      <w:r>
+        <w:t xml:space="preserve">, a high school student and </w:t>
+      </w:r>
+      <w:r>
+        <w:t>two</w:t>
+      </w:r>
+      <w:r>
+        <w:t xml:space="preserve"> adult</w:t>
+      </w:r>
+      <w:r>
+        <w:t>s</w:t>
+      </w:r>
+      <w:r>
+        <w:t xml:space="preserve">. I will give each of my stakeholders a demo version of the game and interview them for feedback and criticism. If any of the stakeholders suggest a way to improve the game or a new feature to add to the </w:t>
       </w:r>
       <w:r>
         <w:t>game,</w:t>
@@ -1609,7 +1633,24 @@
     </w:p>
     <w:p>
       <w:r>
-        <w:t>The high school and college students I have selected are gamers, playing a variety of videogame genres, whereas the adult is not a gamer. Doing this will allow me to gather a wider range of feedback and to find out if the game will be intuitive and easy to learn even for someone with little experience in PC gaming.</w:t>
+        <w:t>The high school and college students I have selected are</w:t>
+      </w:r>
+      <w:r>
+        <w:t xml:space="preserve"> casual</w:t>
+      </w:r>
+      <w:r>
+        <w:t xml:space="preserve"> gamers, playing a variety of videogame genres</w:t>
+      </w:r>
+      <w:r>
+        <w:t>. Some prefer to play mobile games on their phone whereas others prefer to play on their home consoles.</w:t>
+      </w:r>
+      <w:r>
+        <w:t xml:space="preserve"> The few that owned their own PC build at home would consider themselves PC gamers.</w:t>
+      </w:r>
+    </w:p>
+    <w:p>
+      <w:r>
+        <w:t>One of the adults is a casual gamer and has their own gaming PC which they occasionally use to play games on. The other adult has little interest in videogames and does not play them at all in their free time. They also have limited experience with computers.</w:t>
       </w:r>
     </w:p>
     <w:p/>
@@ -2238,13 +2279,23 @@
     </w:p>
     <w:p/>
     <w:p/>
-    <w:p/>
-    <w:p>
+    <w:p>
+      <w:pPr>
+        <w:ind w:left="720"/>
+      </w:pPr>
+    </w:p>
+    <w:p>
+      <w:pPr>
+        <w:ind w:left="720"/>
+      </w:pPr>
       <w:r>
         <w:t>Parts that I will apply to my solution:</w:t>
       </w:r>
     </w:p>
     <w:p>
+      <w:pPr>
+        <w:ind w:left="720"/>
+      </w:pPr>
       <w:r>
         <w:t xml:space="preserve">The ability for the player to change the difficult from a menu is something I will apply to my game. Changing the difficulty effects a number of key elements such as: enemy projectile speed, the number of lives the player gets at the start of the first level, the amount of health a ‘boss’ enemy gets, the score the player receives (the </w:t>
       </w:r>
@@ -2252,13 +2303,23 @@
         <w:t>harder the difficulty the higher the score). Setting the difficulty to its highest level also causes the number of enemies and enemy projectiles to increase a lot.</w:t>
       </w:r>
     </w:p>
-    <w:p/>
-    <w:p>
+    <w:p>
+      <w:pPr>
+        <w:ind w:left="720"/>
+      </w:pPr>
+    </w:p>
+    <w:p>
+      <w:pPr>
+        <w:ind w:left="720"/>
+      </w:pPr>
       <w:r>
         <w:t>Disadvantages:</w:t>
       </w:r>
     </w:p>
     <w:p>
+      <w:pPr>
+        <w:ind w:left="720"/>
+      </w:pPr>
       <w:r>
         <w:t>Because of the games focus on a large quantity of bullets, there can be a high number of projectiles on the screen at once, the game can suffer from performance issues on less powerful machines. This means (depending on hardware) it is not uncommon that the frame rate drops to below 40 frames per second. This can clearly be frustrating to the user.</w:t>
       </w:r>
@@ -2395,7 +2456,7 @@
         <w:t>High score leader board, featuring the player’s name followed by score. This information will be stored in a database and will be displayed when a player completes the game or they manually select ‘high scores’ from the main menu. Scores should be displayed in descending order and each difficulty level will have a separate leader board.</w:t>
       </w:r>
       <w:r>
-        <w:t xml:space="preserve"> The date when the score was obtained would also be stored in the database. Only the top 5 or 10 scores would be </w:t>
+        <w:t xml:space="preserve"> The date when the score was obtained would also be stored in the database. Only the top 5 scores would be </w:t>
       </w:r>
       <w:r>
         <w:t>displayed,</w:t>
@@ -2422,25 +2483,16 @@
         <w:t xml:space="preserve">. For higher difficulties, </w:t>
       </w:r>
       <w:r>
-        <w:t>enemies will have faster fire rate and their projectiles will travel faster</w:t>
-      </w:r>
-      <w:r>
-        <w:t xml:space="preserve">, thus being harder to dodge and more enemies will be present in each level. The AI will also become smarter as you increase the difficulty, with the enemies at the highest difficulties actively </w:t>
-      </w:r>
-      <w:r>
-        <w:t xml:space="preserve">attempting to dodge </w:t>
-      </w:r>
-      <w:r>
-        <w:t>the player’s bullets</w:t>
-      </w:r>
-      <w:r>
-        <w:t xml:space="preserve">. </w:t>
-      </w:r>
-      <w:r>
-        <w:t>Completing the game at the highest difficulty will award the most points</w:t>
-      </w:r>
-      <w:r>
-        <w:t xml:space="preserve"> and playing on lower difficulties will earn less points.</w:t>
+        <w:t xml:space="preserve">enemies will have faster fire </w:t>
+      </w:r>
+      <w:r>
+        <w:t>rate</w:t>
+      </w:r>
+      <w:r>
+        <w:t xml:space="preserve">, being harder to dodge and more enemies will be present in each level. </w:t>
+      </w:r>
+      <w:r>
+        <w:t>The player will also have more starting lives if they play on an easier difficulty.</w:t>
       </w:r>
     </w:p>
     <w:p>
@@ -2479,7 +2531,7 @@
         <w:t>UI</w:t>
       </w:r>
       <w:r>
-        <w:t>. The number of lives will depend on the difficulty. For versus mode, the number of lives each player gets could be adjusted directly by the user.</w:t>
+        <w:t xml:space="preserve">. The number of lives will depend on the difficulty. </w:t>
       </w:r>
     </w:p>
     <w:p>
@@ -2613,7 +2665,16 @@
         <w:t xml:space="preserve">One limitation of the solution is that the game can only use keyboard inputs alone and there is no support for mouse, controllers, or joystick input. This is acceptable because the </w:t>
       </w:r>
       <w:r>
-        <w:t>most likely audience for the game – college students during their free periods, would be unlikely to carry controllers with them.</w:t>
+        <w:t>most likely audience for the game – college students during their free periods</w:t>
+      </w:r>
+      <w:r>
+        <w:t xml:space="preserve"> or casual PC gamers </w:t>
+      </w:r>
+      <w:r>
+        <w:t xml:space="preserve">would be </w:t>
+      </w:r>
+      <w:r>
+        <w:t>less likely to prefer controller.</w:t>
       </w:r>
     </w:p>
     <w:p>
@@ -2645,18 +2706,10 @@
       <w:r>
         <w:t xml:space="preserve">2-dimensional images rather than 3-dimensional. This has the advantages of making the hardware requirements to run the game lower, making it more accessible. This is because not everyone can afford a good graphics card which is often required to run most modern 3D games. </w:t>
       </w:r>
-    </w:p>
-    <w:p/>
-    <w:p/>
-    <w:p/>
-    <w:p/>
-    <w:p/>
-    <w:p/>
-    <w:p/>
-    <w:p/>
-    <w:p/>
-    <w:p/>
-    <w:p/>
+      <w:r>
+        <w:t>This therefore could lead to more people being able to experience and have fun playing the game.</w:t>
+      </w:r>
+    </w:p>
     <w:p/>
     <w:p/>
     <w:p/>
@@ -2693,8 +2746,667 @@
       </w:r>
       <w:bookmarkEnd w:id="17"/>
     </w:p>
-    <w:p>
-      <w:r>
+    <w:p/>
+    <w:p>
+      <w:pPr>
+        <w:ind w:left="720"/>
+      </w:pPr>
+      <w:r>
+        <w:t>I have interviewed a range of my stakeholders, asking them for feedback</w:t>
+      </w:r>
+      <w:r>
+        <w:t xml:space="preserve"> on the game</w:t>
+      </w:r>
+      <w:r>
+        <w:t xml:space="preserve"> </w:t>
+      </w:r>
+      <w:r>
+        <w:t>towards the end of the interview. Their responses will be summarised and placed in quotes.</w:t>
+      </w:r>
+    </w:p>
+    <w:p>
+      <w:pPr>
+        <w:ind w:left="720"/>
+      </w:pPr>
+    </w:p>
+    <w:p>
+      <w:pPr>
+        <w:ind w:left="720"/>
+      </w:pPr>
+    </w:p>
+    <w:p>
+      <w:pPr>
+        <w:ind w:left="720"/>
+        <w:rPr>
+          <w:b/>
+          <w:bCs/>
+          <w:u w:val="single"/>
+        </w:rPr>
+      </w:pPr>
+      <w:r>
+        <w:rPr>
+          <w:b/>
+          <w:bCs/>
+          <w:u w:val="single"/>
+        </w:rPr>
+        <w:t>Interview with a College Student</w:t>
+      </w:r>
+    </w:p>
+    <w:p>
+      <w:pPr>
+        <w:pStyle w:val="ListParagraph"/>
+        <w:numPr>
+          <w:ilvl w:val="0"/>
+          <w:numId w:val="8"/>
+        </w:numPr>
+        <w:rPr>
+          <w:b/>
+          <w:bCs/>
+          <w:u w:val="single"/>
+        </w:rPr>
+      </w:pPr>
+      <w:r>
+        <w:rPr>
+          <w:b/>
+          <w:bCs/>
+        </w:rPr>
+        <w:t>Have you ever played a videogame?</w:t>
+      </w:r>
+      <w:r>
+        <w:rPr>
+          <w:b/>
+          <w:bCs/>
+        </w:rPr>
+        <w:br/>
+      </w:r>
+      <w:r>
+        <w:t>“Yes”</w:t>
+      </w:r>
+    </w:p>
+    <w:p>
+      <w:pPr>
+        <w:pStyle w:val="ListParagraph"/>
+        <w:ind w:left="1440"/>
+        <w:rPr>
+          <w:b/>
+          <w:bCs/>
+          <w:u w:val="single"/>
+        </w:rPr>
+      </w:pPr>
+    </w:p>
+    <w:p>
+      <w:pPr>
+        <w:pStyle w:val="ListParagraph"/>
+        <w:numPr>
+          <w:ilvl w:val="0"/>
+          <w:numId w:val="8"/>
+        </w:numPr>
+        <w:rPr>
+          <w:b/>
+          <w:bCs/>
+          <w:u w:val="single"/>
+        </w:rPr>
+      </w:pPr>
+      <w:r>
+        <w:rPr>
+          <w:b/>
+          <w:bCs/>
+        </w:rPr>
+        <w:t>Do you play games a lot in your free time?</w:t>
+      </w:r>
+      <w:r>
+        <w:rPr>
+          <w:b/>
+          <w:bCs/>
+        </w:rPr>
+        <w:br/>
+      </w:r>
+      <w:r>
+        <w:t>“Yes, when I’m not focused on homework or revision.”</w:t>
+      </w:r>
+    </w:p>
+    <w:p>
+      <w:pPr>
+        <w:pStyle w:val="ListParagraph"/>
+        <w:rPr>
+          <w:b/>
+          <w:bCs/>
+          <w:u w:val="single"/>
+        </w:rPr>
+      </w:pPr>
+    </w:p>
+    <w:p>
+      <w:pPr>
+        <w:pStyle w:val="ListParagraph"/>
+        <w:numPr>
+          <w:ilvl w:val="0"/>
+          <w:numId w:val="8"/>
+        </w:numPr>
+        <w:rPr>
+          <w:b/>
+          <w:bCs/>
+          <w:u w:val="single"/>
+        </w:rPr>
+      </w:pPr>
+      <w:r>
+        <w:rPr>
+          <w:b/>
+          <w:bCs/>
+        </w:rPr>
+        <w:t>What kind of games do you like to play?</w:t>
+      </w:r>
+      <w:r>
+        <w:rPr>
+          <w:b/>
+          <w:bCs/>
+        </w:rPr>
+        <w:br/>
+      </w:r>
+      <w:r>
+        <w:t xml:space="preserve">“I mainly play </w:t>
+      </w:r>
+      <w:r>
+        <w:t>first person shooters and platformers but there aren’t really any genres I don’t like”</w:t>
+      </w:r>
+    </w:p>
+    <w:p>
+      <w:pPr>
+        <w:pStyle w:val="ListParagraph"/>
+        <w:rPr>
+          <w:b/>
+          <w:bCs/>
+          <w:u w:val="single"/>
+        </w:rPr>
+      </w:pPr>
+    </w:p>
+    <w:p>
+      <w:pPr>
+        <w:pStyle w:val="ListParagraph"/>
+        <w:numPr>
+          <w:ilvl w:val="0"/>
+          <w:numId w:val="8"/>
+        </w:numPr>
+        <w:rPr>
+          <w:b/>
+          <w:bCs/>
+          <w:u w:val="single"/>
+        </w:rPr>
+      </w:pPr>
+      <w:r>
+        <w:rPr>
+          <w:b/>
+          <w:bCs/>
+        </w:rPr>
+        <w:t>Do you think playing games can be beneficial?</w:t>
+      </w:r>
+      <w:r>
+        <w:rPr>
+          <w:b/>
+          <w:bCs/>
+        </w:rPr>
+        <w:br/>
+      </w:r>
+      <w:r>
+        <w:t>“Of course, they can help me relax and take a break from schoolwork. Multiplayer games also allow me to socialise and have fun with my friends.”</w:t>
+      </w:r>
+    </w:p>
+    <w:p>
+      <w:pPr>
+        <w:pStyle w:val="ListParagraph"/>
+        <w:rPr>
+          <w:b/>
+          <w:bCs/>
+          <w:u w:val="single"/>
+        </w:rPr>
+      </w:pPr>
+    </w:p>
+    <w:p>
+      <w:pPr>
+        <w:pStyle w:val="ListParagraph"/>
+        <w:numPr>
+          <w:ilvl w:val="0"/>
+          <w:numId w:val="8"/>
+        </w:numPr>
+        <w:rPr>
+          <w:b/>
+          <w:bCs/>
+          <w:u w:val="single"/>
+        </w:rPr>
+      </w:pPr>
+      <w:r>
+        <w:rPr>
+          <w:b/>
+          <w:bCs/>
+        </w:rPr>
+        <w:lastRenderedPageBreak/>
+        <w:t>(After having showed interviewee proposed features) What features of my proposed game did you like?</w:t>
+      </w:r>
+      <w:r>
+        <w:rPr>
+          <w:b/>
+          <w:bCs/>
+        </w:rPr>
+        <w:br/>
+      </w:r>
+      <w:r>
+        <w:t>“I liked the ability to directly play against another player. I also liked the idea of a leader board with the best players at the top.”</w:t>
+      </w:r>
+    </w:p>
+    <w:p>
+      <w:pPr>
+        <w:pStyle w:val="ListParagraph"/>
+        <w:rPr>
+          <w:b/>
+          <w:bCs/>
+          <w:u w:val="single"/>
+        </w:rPr>
+      </w:pPr>
+    </w:p>
+    <w:p>
+      <w:pPr>
+        <w:pStyle w:val="ListParagraph"/>
+        <w:numPr>
+          <w:ilvl w:val="0"/>
+          <w:numId w:val="8"/>
+        </w:numPr>
+        <w:rPr>
+          <w:b/>
+          <w:bCs/>
+          <w:u w:val="single"/>
+        </w:rPr>
+      </w:pPr>
+      <w:r>
+        <w:rPr>
+          <w:b/>
+          <w:bCs/>
+        </w:rPr>
+        <w:t>What features did you think could be improved?</w:t>
+      </w:r>
+      <w:r>
+        <w:rPr>
+          <w:b/>
+          <w:bCs/>
+        </w:rPr>
+        <w:br/>
+      </w:r>
+      <w:r>
+        <w:t xml:space="preserve">“I think </w:t>
+      </w:r>
+      <w:r>
+        <w:t>the game should have the ability to go full screen. I mostly don’t play games windowed.”</w:t>
+      </w:r>
+    </w:p>
+    <w:p>
+      <w:pPr>
+        <w:pStyle w:val="ListParagraph"/>
+        <w:rPr>
+          <w:b/>
+          <w:bCs/>
+          <w:u w:val="single"/>
+        </w:rPr>
+      </w:pPr>
+    </w:p>
+    <w:p>
+      <w:pPr>
+        <w:pStyle w:val="ListParagraph"/>
+        <w:numPr>
+          <w:ilvl w:val="0"/>
+          <w:numId w:val="8"/>
+        </w:numPr>
+        <w:rPr>
+          <w:b/>
+          <w:bCs/>
+          <w:u w:val="single"/>
+        </w:rPr>
+      </w:pPr>
+      <w:r>
+        <w:rPr>
+          <w:b/>
+          <w:bCs/>
+        </w:rPr>
+        <w:t>What colours do you think should be used?</w:t>
+      </w:r>
+      <w:r>
+        <w:rPr>
+          <w:b/>
+          <w:bCs/>
+        </w:rPr>
+        <w:br/>
+      </w:r>
+      <w:r>
+        <w:t>“Black for the background and overall, nothing too bright.”</w:t>
+      </w:r>
+    </w:p>
+    <w:p>
+      <w:pPr>
+        <w:pStyle w:val="ListParagraph"/>
+        <w:rPr>
+          <w:b/>
+          <w:bCs/>
+          <w:u w:val="single"/>
+        </w:rPr>
+      </w:pPr>
+    </w:p>
+    <w:p>
+      <w:pPr>
+        <w:pStyle w:val="ListParagraph"/>
+        <w:rPr>
+          <w:b/>
+          <w:bCs/>
+          <w:u w:val="single"/>
+        </w:rPr>
+      </w:pPr>
+    </w:p>
+    <w:p>
+      <w:pPr>
+        <w:ind w:left="720"/>
+        <w:rPr>
+          <w:b/>
+          <w:bCs/>
+          <w:u w:val="single"/>
+        </w:rPr>
+      </w:pPr>
+      <w:r>
+        <w:rPr>
+          <w:b/>
+          <w:bCs/>
+          <w:u w:val="single"/>
+        </w:rPr>
+        <w:t>Interview with an Adult</w:t>
+      </w:r>
+    </w:p>
+    <w:p>
+      <w:pPr>
+        <w:pStyle w:val="ListParagraph"/>
+        <w:numPr>
+          <w:ilvl w:val="0"/>
+          <w:numId w:val="8"/>
+        </w:numPr>
+        <w:rPr>
+          <w:b/>
+          <w:bCs/>
+          <w:u w:val="single"/>
+        </w:rPr>
+      </w:pPr>
+      <w:r>
+        <w:rPr>
+          <w:b/>
+          <w:bCs/>
+        </w:rPr>
+        <w:t>Have you ever played a videogame?</w:t>
+      </w:r>
+      <w:r>
+        <w:rPr>
+          <w:b/>
+          <w:bCs/>
+        </w:rPr>
+        <w:br/>
+      </w:r>
+      <w:r>
+        <w:t>“</w:t>
+      </w:r>
+      <w:r>
+        <w:t>I played some arcade games when I was younger</w:t>
+      </w:r>
+      <w:r>
+        <w:t>”</w:t>
+      </w:r>
+    </w:p>
+    <w:p>
+      <w:pPr>
+        <w:pStyle w:val="ListParagraph"/>
+        <w:ind w:left="1440"/>
+        <w:rPr>
+          <w:b/>
+          <w:bCs/>
+          <w:u w:val="single"/>
+        </w:rPr>
+      </w:pPr>
+    </w:p>
+    <w:p>
+      <w:pPr>
+        <w:pStyle w:val="ListParagraph"/>
+        <w:numPr>
+          <w:ilvl w:val="0"/>
+          <w:numId w:val="8"/>
+        </w:numPr>
+        <w:rPr>
+          <w:b/>
+          <w:bCs/>
+          <w:u w:val="single"/>
+        </w:rPr>
+      </w:pPr>
+      <w:r>
+        <w:rPr>
+          <w:b/>
+          <w:bCs/>
+        </w:rPr>
+        <w:t>Do you play games a lot in your free time?</w:t>
+      </w:r>
+      <w:r>
+        <w:rPr>
+          <w:b/>
+          <w:bCs/>
+        </w:rPr>
+        <w:br/>
+      </w:r>
+      <w:r>
+        <w:t>“</w:t>
+      </w:r>
+      <w:r>
+        <w:t>No</w:t>
+      </w:r>
+      <w:r>
+        <w:t>.”</w:t>
+      </w:r>
+    </w:p>
+    <w:p>
+      <w:pPr>
+        <w:rPr>
+          <w:b/>
+          <w:bCs/>
+          <w:u w:val="single"/>
+        </w:rPr>
+      </w:pPr>
+    </w:p>
+    <w:p>
+      <w:pPr>
+        <w:pStyle w:val="ListParagraph"/>
+        <w:numPr>
+          <w:ilvl w:val="0"/>
+          <w:numId w:val="8"/>
+        </w:numPr>
+        <w:rPr>
+          <w:b/>
+          <w:bCs/>
+          <w:u w:val="single"/>
+        </w:rPr>
+      </w:pPr>
+      <w:r>
+        <w:rPr>
+          <w:b/>
+          <w:bCs/>
+        </w:rPr>
+        <w:t>Do you think playing games can be beneficial?</w:t>
+      </w:r>
+      <w:r>
+        <w:rPr>
+          <w:b/>
+          <w:bCs/>
+        </w:rPr>
+        <w:br/>
+      </w:r>
+      <w:r>
+        <w:t>“</w:t>
+      </w:r>
+      <w:r>
+        <w:t>Maybe as long as they are played in moderation”</w:t>
+      </w:r>
+    </w:p>
+    <w:p>
+      <w:pPr>
+        <w:pStyle w:val="ListParagraph"/>
+        <w:rPr>
+          <w:b/>
+          <w:bCs/>
+          <w:u w:val="single"/>
+        </w:rPr>
+      </w:pPr>
+    </w:p>
+    <w:p>
+      <w:pPr>
+        <w:pStyle w:val="ListParagraph"/>
+        <w:numPr>
+          <w:ilvl w:val="0"/>
+          <w:numId w:val="8"/>
+        </w:numPr>
+        <w:rPr>
+          <w:b/>
+          <w:bCs/>
+          <w:u w:val="single"/>
+        </w:rPr>
+      </w:pPr>
+      <w:r>
+        <w:rPr>
+          <w:b/>
+          <w:bCs/>
+        </w:rPr>
+        <w:t>(After having showed interviewee proposed features) What features of my proposed game did you like?</w:t>
+      </w:r>
+      <w:r>
+        <w:rPr>
+          <w:b/>
+          <w:bCs/>
+        </w:rPr>
+        <w:br/>
+      </w:r>
+      <w:r>
+        <w:t xml:space="preserve">“I liked the </w:t>
+      </w:r>
+      <w:r>
+        <w:t>retro arcade style.”</w:t>
+      </w:r>
+    </w:p>
+    <w:p>
+      <w:pPr>
+        <w:pStyle w:val="ListParagraph"/>
+        <w:rPr>
+          <w:b/>
+          <w:bCs/>
+          <w:u w:val="single"/>
+        </w:rPr>
+      </w:pPr>
+    </w:p>
+    <w:p>
+      <w:pPr>
+        <w:pStyle w:val="ListParagraph"/>
+        <w:numPr>
+          <w:ilvl w:val="0"/>
+          <w:numId w:val="8"/>
+        </w:numPr>
+        <w:rPr>
+          <w:b/>
+          <w:bCs/>
+          <w:u w:val="single"/>
+        </w:rPr>
+      </w:pPr>
+      <w:r>
+        <w:rPr>
+          <w:b/>
+          <w:bCs/>
+        </w:rPr>
+        <w:t>What features did you think could be improved?</w:t>
+      </w:r>
+      <w:r>
+        <w:rPr>
+          <w:b/>
+          <w:bCs/>
+        </w:rPr>
+        <w:br/>
+      </w:r>
+      <w:r>
+        <w:t>“Add music to the game”</w:t>
+      </w:r>
+    </w:p>
+    <w:p>
+      <w:pPr>
+        <w:pStyle w:val="ListParagraph"/>
+        <w:rPr>
+          <w:b/>
+          <w:bCs/>
+          <w:u w:val="single"/>
+        </w:rPr>
+      </w:pPr>
+    </w:p>
+    <w:p>
+      <w:pPr>
+        <w:pStyle w:val="ListParagraph"/>
+        <w:numPr>
+          <w:ilvl w:val="0"/>
+          <w:numId w:val="8"/>
+        </w:numPr>
+        <w:rPr>
+          <w:b/>
+          <w:bCs/>
+          <w:u w:val="single"/>
+        </w:rPr>
+      </w:pPr>
+      <w:r>
+        <w:rPr>
+          <w:b/>
+          <w:bCs/>
+        </w:rPr>
+        <w:t>What colours do you think should be used?</w:t>
+      </w:r>
+      <w:r>
+        <w:rPr>
+          <w:b/>
+          <w:bCs/>
+        </w:rPr>
+        <w:br/>
+      </w:r>
+      <w:r>
+        <w:t>“</w:t>
+      </w:r>
+      <w:r>
+        <w:t>Blue for the player and red for enemies”</w:t>
+      </w:r>
+    </w:p>
+    <w:p>
+      <w:pPr>
+        <w:ind w:left="720"/>
+        <w:rPr>
+          <w:b/>
+          <w:bCs/>
+          <w:u w:val="single"/>
+        </w:rPr>
+      </w:pPr>
+    </w:p>
+    <w:p>
+      <w:pPr>
+        <w:spacing w:line="480" w:lineRule="auto"/>
+        <w:rPr>
+          <w:b/>
+          <w:bCs/>
+          <w:u w:val="single"/>
+        </w:rPr>
+      </w:pPr>
+    </w:p>
+    <w:p>
+      <w:pPr>
+        <w:ind w:left="720"/>
+        <w:rPr>
+          <w:b/>
+          <w:bCs/>
+          <w:u w:val="single"/>
+        </w:rPr>
+      </w:pPr>
+      <w:r>
+        <w:rPr>
+          <w:b/>
+          <w:bCs/>
+          <w:u w:val="single"/>
+        </w:rPr>
         <w:br w:type="page"/>
       </w:r>
     </w:p>
@@ -2755,7 +3467,10 @@
         </w:numPr>
       </w:pPr>
       <w:r>
-        <w:t xml:space="preserve">4GB RAM </w:t>
+        <w:t>Minimum 512MB</w:t>
+      </w:r>
+      <w:r>
+        <w:t xml:space="preserve"> RAM </w:t>
       </w:r>
     </w:p>
     <w:p>
@@ -2767,25 +3482,25 @@
         </w:numPr>
       </w:pPr>
       <w:r>
-        <w:t>500M</w:t>
-      </w:r>
-      <w:r>
-        <w:t>B</w:t>
+        <w:t>100MB</w:t>
       </w:r>
       <w:r>
         <w:t xml:space="preserve"> free hard drive space</w:t>
       </w:r>
       <w:r>
-        <w:t xml:space="preserve"> – to install </w:t>
-      </w:r>
-      <w:r>
-        <w:t>the source code</w:t>
-      </w:r>
-      <w:r>
-        <w:t xml:space="preserve"> with python libraries</w:t>
-      </w:r>
-      <w:r>
-        <w:t>, graphics and audio</w:t>
+        <w:t xml:space="preserve"> – </w:t>
+      </w:r>
+      <w:r>
+        <w:t>sufficient to store</w:t>
+      </w:r>
+      <w:r>
+        <w:t xml:space="preserve"> </w:t>
+      </w:r>
+      <w:r>
+        <w:t xml:space="preserve">the </w:t>
+      </w:r>
+      <w:r>
+        <w:t>game</w:t>
       </w:r>
     </w:p>
     <w:p>
@@ -2815,7 +3530,7 @@
         <w:t>Working monitor</w:t>
       </w:r>
       <w:r>
-        <w:t xml:space="preserve"> – to display the game’s GUI</w:t>
+        <w:t xml:space="preserve"> – to display the game</w:t>
       </w:r>
     </w:p>
     <w:p>
@@ -2927,6 +3642,179 @@
       <w:r>
         <w:t>, enable slower movement or ‘focus’ by holding shift while using WASD to move. Spacebar is used to shoot and can be hold down to shoot repeatedly. There is a maximum fire rate.</w:t>
       </w:r>
+    </w:p>
+    <w:p/>
+    <w:p>
+      <w:pPr>
+        <w:ind w:left="360"/>
+        <w:rPr>
+          <w:b/>
+          <w:bCs/>
+          <w:u w:val="single"/>
+        </w:rPr>
+      </w:pPr>
+      <w:r>
+        <w:rPr>
+          <w:b/>
+          <w:bCs/>
+          <w:u w:val="single"/>
+        </w:rPr>
+        <w:t>Input requirements</w:t>
+      </w:r>
+    </w:p>
+    <w:p>
+      <w:pPr>
+        <w:pStyle w:val="ListParagraph"/>
+        <w:numPr>
+          <w:ilvl w:val="0"/>
+          <w:numId w:val="9"/>
+        </w:numPr>
+        <w:rPr>
+          <w:b/>
+          <w:bCs/>
+          <w:u w:val="single"/>
+        </w:rPr>
+      </w:pPr>
+      <w:r>
+        <w:t>The player is able to navigate the main menu and select the desired option: play, settings, versus, high scores or log off.</w:t>
+      </w:r>
+    </w:p>
+    <w:p>
+      <w:pPr>
+        <w:pStyle w:val="ListParagraph"/>
+        <w:numPr>
+          <w:ilvl w:val="0"/>
+          <w:numId w:val="9"/>
+        </w:numPr>
+        <w:rPr>
+          <w:b/>
+          <w:bCs/>
+          <w:u w:val="single"/>
+        </w:rPr>
+      </w:pPr>
+      <w:r>
+        <w:t>The player is able to move the ship using WASD on the keyboard. The ship cannot move outside the boundaries of the screen</w:t>
+      </w:r>
+    </w:p>
+    <w:p>
+      <w:pPr>
+        <w:pStyle w:val="ListParagraph"/>
+        <w:numPr>
+          <w:ilvl w:val="0"/>
+          <w:numId w:val="9"/>
+        </w:numPr>
+        <w:rPr>
+          <w:b/>
+          <w:bCs/>
+          <w:u w:val="single"/>
+        </w:rPr>
+      </w:pPr>
+      <w:r>
+        <w:t>The player can shoot by pressing the spacebar. The key can be held down to shoot continuously.</w:t>
+      </w:r>
+    </w:p>
+    <w:p>
+      <w:pPr>
+        <w:pStyle w:val="ListParagraph"/>
+        <w:numPr>
+          <w:ilvl w:val="0"/>
+          <w:numId w:val="9"/>
+        </w:numPr>
+        <w:rPr>
+          <w:b/>
+          <w:bCs/>
+          <w:u w:val="single"/>
+        </w:rPr>
+      </w:pPr>
+      <w:r>
+        <w:t>A second player is able to move a second ship with the arrow keys in versus mode</w:t>
+      </w:r>
+    </w:p>
+    <w:p>
+      <w:pPr>
+        <w:rPr>
+          <w:b/>
+          <w:bCs/>
+          <w:u w:val="single"/>
+        </w:rPr>
+      </w:pPr>
+    </w:p>
+    <w:p>
+      <w:pPr>
+        <w:rPr>
+          <w:b/>
+          <w:bCs/>
+          <w:u w:val="single"/>
+        </w:rPr>
+      </w:pPr>
+    </w:p>
+    <w:p>
+      <w:pPr>
+        <w:rPr>
+          <w:b/>
+          <w:bCs/>
+          <w:u w:val="single"/>
+        </w:rPr>
+      </w:pPr>
+    </w:p>
+    <w:p>
+      <w:pPr>
+        <w:ind w:left="360"/>
+        <w:rPr>
+          <w:b/>
+          <w:bCs/>
+          <w:u w:val="single"/>
+        </w:rPr>
+      </w:pPr>
+      <w:r>
+        <w:rPr>
+          <w:b/>
+          <w:bCs/>
+          <w:u w:val="single"/>
+        </w:rPr>
+        <w:lastRenderedPageBreak/>
+        <w:t>Process</w:t>
+      </w:r>
+      <w:r>
+        <w:rPr>
+          <w:b/>
+          <w:bCs/>
+          <w:u w:val="single"/>
+        </w:rPr>
+        <w:t xml:space="preserve"> requirements</w:t>
+      </w:r>
+    </w:p>
+    <w:p>
+      <w:pPr>
+        <w:pStyle w:val="ListParagraph"/>
+        <w:numPr>
+          <w:ilvl w:val="0"/>
+          <w:numId w:val="9"/>
+        </w:numPr>
+        <w:rPr>
+          <w:b/>
+          <w:bCs/>
+          <w:u w:val="single"/>
+        </w:rPr>
+      </w:pPr>
+      <w:r>
+        <w:t>T</w:t>
+      </w:r>
+      <w:r>
+        <w:t>he system must record the player’s score whenever they successfully hit an object or collect a score pickup.</w:t>
+      </w:r>
+      <w:r>
+        <w:br w:type="page"/>
+      </w:r>
+    </w:p>
+    <w:p>
+      <w:pPr>
+        <w:rPr>
+          <w:b/>
+          <w:bCs/>
+          <w:u w:val="single"/>
+        </w:rPr>
+      </w:pPr>
     </w:p>
     <w:p>
       <w:pPr>
@@ -3214,13 +4102,7 @@
           </w:tcPr>
           <w:p>
             <w:r>
-              <w:t xml:space="preserve">Screenshot of the </w:t>
-            </w:r>
-            <w:r>
-              <w:t xml:space="preserve">setting </w:t>
-            </w:r>
-            <w:r>
-              <w:t>menu of the game</w:t>
+              <w:t>Screenshot of the setting menu of the game</w:t>
             </w:r>
           </w:p>
         </w:tc>
@@ -5746,6 +6628,119 @@
     </w:lvl>
   </w:abstractNum>
   <w:abstractNum w:abstractNumId="2" w15:restartNumberingAfterBreak="0">
+    <w:nsid w:val="3D6F1E0D"/>
+    <w:multiLevelType w:val="hybridMultilevel"/>
+    <w:tmpl w:val="40AC6C46"/>
+    <w:lvl w:ilvl="0" w:tplc="08090001">
+      <w:start w:val="1"/>
+      <w:numFmt w:val="bullet"/>
+      <w:lvlText w:val=""/>
+      <w:lvlJc w:val="left"/>
+      <w:pPr>
+        <w:ind w:left="1080" w:hanging="360"/>
+      </w:pPr>
+      <w:rPr>
+        <w:rFonts w:ascii="Symbol" w:hAnsi="Symbol" w:hint="default"/>
+      </w:rPr>
+    </w:lvl>
+    <w:lvl w:ilvl="1" w:tplc="08090003" w:tentative="1">
+      <w:start w:val="1"/>
+      <w:numFmt w:val="bullet"/>
+      <w:lvlText w:val="o"/>
+      <w:lvlJc w:val="left"/>
+      <w:pPr>
+        <w:ind w:left="1800" w:hanging="360"/>
+      </w:pPr>
+      <w:rPr>
+        <w:rFonts w:ascii="Courier New" w:hAnsi="Courier New" w:cs="Courier New" w:hint="default"/>
+      </w:rPr>
+    </w:lvl>
+    <w:lvl w:ilvl="2" w:tplc="08090005" w:tentative="1">
+      <w:start w:val="1"/>
+      <w:numFmt w:val="bullet"/>
+      <w:lvlText w:val=""/>
+      <w:lvlJc w:val="left"/>
+      <w:pPr>
+        <w:ind w:left="2520" w:hanging="360"/>
+      </w:pPr>
+      <w:rPr>
+        <w:rFonts w:ascii="Wingdings" w:hAnsi="Wingdings" w:hint="default"/>
+      </w:rPr>
+    </w:lvl>
+    <w:lvl w:ilvl="3" w:tplc="08090001" w:tentative="1">
+      <w:start w:val="1"/>
+      <w:numFmt w:val="bullet"/>
+      <w:lvlText w:val=""/>
+      <w:lvlJc w:val="left"/>
+      <w:pPr>
+        <w:ind w:left="3240" w:hanging="360"/>
+      </w:pPr>
+      <w:rPr>
+        <w:rFonts w:ascii="Symbol" w:hAnsi="Symbol" w:hint="default"/>
+      </w:rPr>
+    </w:lvl>
+    <w:lvl w:ilvl="4" w:tplc="08090003" w:tentative="1">
+      <w:start w:val="1"/>
+      <w:numFmt w:val="bullet"/>
+      <w:lvlText w:val="o"/>
+      <w:lvlJc w:val="left"/>
+      <w:pPr>
+        <w:ind w:left="3960" w:hanging="360"/>
+      </w:pPr>
+      <w:rPr>
+        <w:rFonts w:ascii="Courier New" w:hAnsi="Courier New" w:cs="Courier New" w:hint="default"/>
+      </w:rPr>
+    </w:lvl>
+    <w:lvl w:ilvl="5" w:tplc="08090005" w:tentative="1">
+      <w:start w:val="1"/>
+      <w:numFmt w:val="bullet"/>
+      <w:lvlText w:val=""/>
+      <w:lvlJc w:val="left"/>
+      <w:pPr>
+        <w:ind w:left="4680" w:hanging="360"/>
+      </w:pPr>
+      <w:rPr>
+        <w:rFonts w:ascii="Wingdings" w:hAnsi="Wingdings" w:hint="default"/>
+      </w:rPr>
+    </w:lvl>
+    <w:lvl w:ilvl="6" w:tplc="08090001" w:tentative="1">
+      <w:start w:val="1"/>
+      <w:numFmt w:val="bullet"/>
+      <w:lvlText w:val=""/>
+      <w:lvlJc w:val="left"/>
+      <w:pPr>
+        <w:ind w:left="5400" w:hanging="360"/>
+      </w:pPr>
+      <w:rPr>
+        <w:rFonts w:ascii="Symbol" w:hAnsi="Symbol" w:hint="default"/>
+      </w:rPr>
+    </w:lvl>
+    <w:lvl w:ilvl="7" w:tplc="08090003" w:tentative="1">
+      <w:start w:val="1"/>
+      <w:numFmt w:val="bullet"/>
+      <w:lvlText w:val="o"/>
+      <w:lvlJc w:val="left"/>
+      <w:pPr>
+        <w:ind w:left="6120" w:hanging="360"/>
+      </w:pPr>
+      <w:rPr>
+        <w:rFonts w:ascii="Courier New" w:hAnsi="Courier New" w:cs="Courier New" w:hint="default"/>
+      </w:rPr>
+    </w:lvl>
+    <w:lvl w:ilvl="8" w:tplc="08090005" w:tentative="1">
+      <w:start w:val="1"/>
+      <w:numFmt w:val="bullet"/>
+      <w:lvlText w:val=""/>
+      <w:lvlJc w:val="left"/>
+      <w:pPr>
+        <w:ind w:left="6840" w:hanging="360"/>
+      </w:pPr>
+      <w:rPr>
+        <w:rFonts w:ascii="Wingdings" w:hAnsi="Wingdings" w:hint="default"/>
+      </w:rPr>
+    </w:lvl>
+  </w:abstractNum>
+  <w:abstractNum w:abstractNumId="3" w15:restartNumberingAfterBreak="0">
     <w:nsid w:val="41B340E8"/>
     <w:multiLevelType w:val="hybridMultilevel"/>
     <w:tmpl w:val="792E3C62"/>
@@ -5858,7 +6853,7 @@
       </w:rPr>
     </w:lvl>
   </w:abstractNum>
-  <w:abstractNum w:abstractNumId="3" w15:restartNumberingAfterBreak="0">
+  <w:abstractNum w:abstractNumId="4" w15:restartNumberingAfterBreak="0">
     <w:nsid w:val="41EF2A09"/>
     <w:multiLevelType w:val="hybridMultilevel"/>
     <w:tmpl w:val="AE44F900"/>
@@ -5947,7 +6942,120 @@
       </w:pPr>
     </w:lvl>
   </w:abstractNum>
-  <w:abstractNum w:abstractNumId="4" w15:restartNumberingAfterBreak="0">
+  <w:abstractNum w:abstractNumId="5" w15:restartNumberingAfterBreak="0">
+    <w:nsid w:val="45FB0435"/>
+    <w:multiLevelType w:val="hybridMultilevel"/>
+    <w:tmpl w:val="6B505F28"/>
+    <w:lvl w:ilvl="0" w:tplc="08090001">
+      <w:start w:val="1"/>
+      <w:numFmt w:val="bullet"/>
+      <w:lvlText w:val=""/>
+      <w:lvlJc w:val="left"/>
+      <w:pPr>
+        <w:ind w:left="1440" w:hanging="360"/>
+      </w:pPr>
+      <w:rPr>
+        <w:rFonts w:ascii="Symbol" w:hAnsi="Symbol" w:hint="default"/>
+      </w:rPr>
+    </w:lvl>
+    <w:lvl w:ilvl="1" w:tplc="08090003">
+      <w:start w:val="1"/>
+      <w:numFmt w:val="bullet"/>
+      <w:lvlText w:val="o"/>
+      <w:lvlJc w:val="left"/>
+      <w:pPr>
+        <w:ind w:left="2160" w:hanging="360"/>
+      </w:pPr>
+      <w:rPr>
+        <w:rFonts w:ascii="Courier New" w:hAnsi="Courier New" w:cs="Courier New" w:hint="default"/>
+      </w:rPr>
+    </w:lvl>
+    <w:lvl w:ilvl="2" w:tplc="08090005" w:tentative="1">
+      <w:start w:val="1"/>
+      <w:numFmt w:val="bullet"/>
+      <w:lvlText w:val=""/>
+      <w:lvlJc w:val="left"/>
+      <w:pPr>
+        <w:ind w:left="2880" w:hanging="360"/>
+      </w:pPr>
+      <w:rPr>
+        <w:rFonts w:ascii="Wingdings" w:hAnsi="Wingdings" w:hint="default"/>
+      </w:rPr>
+    </w:lvl>
+    <w:lvl w:ilvl="3" w:tplc="08090001" w:tentative="1">
+      <w:start w:val="1"/>
+      <w:numFmt w:val="bullet"/>
+      <w:lvlText w:val=""/>
+      <w:lvlJc w:val="left"/>
+      <w:pPr>
+        <w:ind w:left="3600" w:hanging="360"/>
+      </w:pPr>
+      <w:rPr>
+        <w:rFonts w:ascii="Symbol" w:hAnsi="Symbol" w:hint="default"/>
+      </w:rPr>
+    </w:lvl>
+    <w:lvl w:ilvl="4" w:tplc="08090003" w:tentative="1">
+      <w:start w:val="1"/>
+      <w:numFmt w:val="bullet"/>
+      <w:lvlText w:val="o"/>
+      <w:lvlJc w:val="left"/>
+      <w:pPr>
+        <w:ind w:left="4320" w:hanging="360"/>
+      </w:pPr>
+      <w:rPr>
+        <w:rFonts w:ascii="Courier New" w:hAnsi="Courier New" w:cs="Courier New" w:hint="default"/>
+      </w:rPr>
+    </w:lvl>
+    <w:lvl w:ilvl="5" w:tplc="08090005" w:tentative="1">
+      <w:start w:val="1"/>
+      <w:numFmt w:val="bullet"/>
+      <w:lvlText w:val=""/>
+      <w:lvlJc w:val="left"/>
+      <w:pPr>
+        <w:ind w:left="5040" w:hanging="360"/>
+      </w:pPr>
+      <w:rPr>
+        <w:rFonts w:ascii="Wingdings" w:hAnsi="Wingdings" w:hint="default"/>
+      </w:rPr>
+    </w:lvl>
+    <w:lvl w:ilvl="6" w:tplc="08090001" w:tentative="1">
+      <w:start w:val="1"/>
+      <w:numFmt w:val="bullet"/>
+      <w:lvlText w:val=""/>
+      <w:lvlJc w:val="left"/>
+      <w:pPr>
+        <w:ind w:left="5760" w:hanging="360"/>
+      </w:pPr>
+      <w:rPr>
+        <w:rFonts w:ascii="Symbol" w:hAnsi="Symbol" w:hint="default"/>
+      </w:rPr>
+    </w:lvl>
+    <w:lvl w:ilvl="7" w:tplc="08090003" w:tentative="1">
+      <w:start w:val="1"/>
+      <w:numFmt w:val="bullet"/>
+      <w:lvlText w:val="o"/>
+      <w:lvlJc w:val="left"/>
+      <w:pPr>
+        <w:ind w:left="6480" w:hanging="360"/>
+      </w:pPr>
+      <w:rPr>
+        <w:rFonts w:ascii="Courier New" w:hAnsi="Courier New" w:cs="Courier New" w:hint="default"/>
+      </w:rPr>
+    </w:lvl>
+    <w:lvl w:ilvl="8" w:tplc="08090005" w:tentative="1">
+      <w:start w:val="1"/>
+      <w:numFmt w:val="bullet"/>
+      <w:lvlText w:val=""/>
+      <w:lvlJc w:val="left"/>
+      <w:pPr>
+        <w:ind w:left="7200" w:hanging="360"/>
+      </w:pPr>
+      <w:rPr>
+        <w:rFonts w:ascii="Wingdings" w:hAnsi="Wingdings" w:hint="default"/>
+      </w:rPr>
+    </w:lvl>
+  </w:abstractNum>
+  <w:abstractNum w:abstractNumId="6" w15:restartNumberingAfterBreak="0">
     <w:nsid w:val="655F35D3"/>
     <w:multiLevelType w:val="hybridMultilevel"/>
     <w:tmpl w:val="392CA1E0"/>
@@ -6060,7 +7168,120 @@
       </w:rPr>
     </w:lvl>
   </w:abstractNum>
-  <w:abstractNum w:abstractNumId="5" w15:restartNumberingAfterBreak="0">
+  <w:abstractNum w:abstractNumId="7" w15:restartNumberingAfterBreak="0">
+    <w:nsid w:val="69D2791E"/>
+    <w:multiLevelType w:val="hybridMultilevel"/>
+    <w:tmpl w:val="A4748E7C"/>
+    <w:lvl w:ilvl="0" w:tplc="08090001">
+      <w:start w:val="1"/>
+      <w:numFmt w:val="bullet"/>
+      <w:lvlText w:val=""/>
+      <w:lvlJc w:val="left"/>
+      <w:pPr>
+        <w:ind w:left="3600" w:hanging="360"/>
+      </w:pPr>
+      <w:rPr>
+        <w:rFonts w:ascii="Symbol" w:hAnsi="Symbol" w:hint="default"/>
+      </w:rPr>
+    </w:lvl>
+    <w:lvl w:ilvl="1" w:tplc="08090003" w:tentative="1">
+      <w:start w:val="1"/>
+      <w:numFmt w:val="bullet"/>
+      <w:lvlText w:val="o"/>
+      <w:lvlJc w:val="left"/>
+      <w:pPr>
+        <w:ind w:left="4320" w:hanging="360"/>
+      </w:pPr>
+      <w:rPr>
+        <w:rFonts w:ascii="Courier New" w:hAnsi="Courier New" w:cs="Courier New" w:hint="default"/>
+      </w:rPr>
+    </w:lvl>
+    <w:lvl w:ilvl="2" w:tplc="08090005" w:tentative="1">
+      <w:start w:val="1"/>
+      <w:numFmt w:val="bullet"/>
+      <w:lvlText w:val=""/>
+      <w:lvlJc w:val="left"/>
+      <w:pPr>
+        <w:ind w:left="5040" w:hanging="360"/>
+      </w:pPr>
+      <w:rPr>
+        <w:rFonts w:ascii="Wingdings" w:hAnsi="Wingdings" w:hint="default"/>
+      </w:rPr>
+    </w:lvl>
+    <w:lvl w:ilvl="3" w:tplc="08090001" w:tentative="1">
+      <w:start w:val="1"/>
+      <w:numFmt w:val="bullet"/>
+      <w:lvlText w:val=""/>
+      <w:lvlJc w:val="left"/>
+      <w:pPr>
+        <w:ind w:left="5760" w:hanging="360"/>
+      </w:pPr>
+      <w:rPr>
+        <w:rFonts w:ascii="Symbol" w:hAnsi="Symbol" w:hint="default"/>
+      </w:rPr>
+    </w:lvl>
+    <w:lvl w:ilvl="4" w:tplc="08090003" w:tentative="1">
+      <w:start w:val="1"/>
+      <w:numFmt w:val="bullet"/>
+      <w:lvlText w:val="o"/>
+      <w:lvlJc w:val="left"/>
+      <w:pPr>
+        <w:ind w:left="6480" w:hanging="360"/>
+      </w:pPr>
+      <w:rPr>
+        <w:rFonts w:ascii="Courier New" w:hAnsi="Courier New" w:cs="Courier New" w:hint="default"/>
+      </w:rPr>
+    </w:lvl>
+    <w:lvl w:ilvl="5" w:tplc="08090005" w:tentative="1">
+      <w:start w:val="1"/>
+      <w:numFmt w:val="bullet"/>
+      <w:lvlText w:val=""/>
+      <w:lvlJc w:val="left"/>
+      <w:pPr>
+        <w:ind w:left="7200" w:hanging="360"/>
+      </w:pPr>
+      <w:rPr>
+        <w:rFonts w:ascii="Wingdings" w:hAnsi="Wingdings" w:hint="default"/>
+      </w:rPr>
+    </w:lvl>
+    <w:lvl w:ilvl="6" w:tplc="08090001" w:tentative="1">
+      <w:start w:val="1"/>
+      <w:numFmt w:val="bullet"/>
+      <w:lvlText w:val=""/>
+      <w:lvlJc w:val="left"/>
+      <w:pPr>
+        <w:ind w:left="7920" w:hanging="360"/>
+      </w:pPr>
+      <w:rPr>
+        <w:rFonts w:ascii="Symbol" w:hAnsi="Symbol" w:hint="default"/>
+      </w:rPr>
+    </w:lvl>
+    <w:lvl w:ilvl="7" w:tplc="08090003" w:tentative="1">
+      <w:start w:val="1"/>
+      <w:numFmt w:val="bullet"/>
+      <w:lvlText w:val="o"/>
+      <w:lvlJc w:val="left"/>
+      <w:pPr>
+        <w:ind w:left="8640" w:hanging="360"/>
+      </w:pPr>
+      <w:rPr>
+        <w:rFonts w:ascii="Courier New" w:hAnsi="Courier New" w:cs="Courier New" w:hint="default"/>
+      </w:rPr>
+    </w:lvl>
+    <w:lvl w:ilvl="8" w:tplc="08090005" w:tentative="1">
+      <w:start w:val="1"/>
+      <w:numFmt w:val="bullet"/>
+      <w:lvlText w:val=""/>
+      <w:lvlJc w:val="left"/>
+      <w:pPr>
+        <w:ind w:left="9360" w:hanging="360"/>
+      </w:pPr>
+      <w:rPr>
+        <w:rFonts w:ascii="Wingdings" w:hAnsi="Wingdings" w:hint="default"/>
+      </w:rPr>
+    </w:lvl>
+  </w:abstractNum>
+  <w:abstractNum w:abstractNumId="8" w15:restartNumberingAfterBreak="0">
     <w:nsid w:val="764E7049"/>
     <w:multiLevelType w:val="hybridMultilevel"/>
     <w:tmpl w:val="FEC0C57C"/>
@@ -6174,22 +7395,31 @@
     </w:lvl>
   </w:abstractNum>
   <w:num w:numId="1">
-    <w:abstractNumId w:val="3"/>
+    <w:abstractNumId w:val="4"/>
   </w:num>
   <w:num w:numId="2">
-    <w:abstractNumId w:val="5"/>
+    <w:abstractNumId w:val="8"/>
   </w:num>
   <w:num w:numId="3">
-    <w:abstractNumId w:val="4"/>
+    <w:abstractNumId w:val="6"/>
   </w:num>
   <w:num w:numId="4">
     <w:abstractNumId w:val="0"/>
   </w:num>
   <w:num w:numId="5">
-    <w:abstractNumId w:val="2"/>
+    <w:abstractNumId w:val="3"/>
   </w:num>
   <w:num w:numId="6">
     <w:abstractNumId w:val="1"/>
+  </w:num>
+  <w:num w:numId="7">
+    <w:abstractNumId w:val="7"/>
+  </w:num>
+  <w:num w:numId="8">
+    <w:abstractNumId w:val="5"/>
+  </w:num>
+  <w:num w:numId="9">
+    <w:abstractNumId w:val="2"/>
   </w:num>
 </w:numbering>
 </file>
@@ -7637,28 +8867,28 @@
 </file>
 
 <file path=customXml/item1.xml><?xml version="1.0" encoding="utf-8"?>
-<b:Sources xmlns:b="http://schemas.openxmlformats.org/officeDocument/2006/bibliography" xmlns="http://schemas.openxmlformats.org/officeDocument/2006/bibliography" SelectedStyle="\APASixthEditionOfficeOnline.xsl" StyleName="APA" Version="6"/>
-</file>
-
-<file path=customXml/item2.xml><?xml version="1.0" encoding="utf-8"?>
 <go:gDocsCustomXmlDataStorage xmlns:go="http://customooxmlschemas.google.com/" xmlns:r="http://schemas.openxmlformats.org/officeDocument/2006/relationships">
   <go:docsCustomData xmlns:go="http://customooxmlschemas.google.com/" roundtripDataSignature="AMtx7mgbw7S9+/HMHm3KGuKRefOJgFbMnQ==">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</go:docsCustomData>
 </go:gDocsCustomXmlDataStorage>
 </file>
 
-<file path=customXml/itemProps1.xml><?xml version="1.0" encoding="utf-8"?>
-<ds:datastoreItem xmlns:ds="http://schemas.openxmlformats.org/officeDocument/2006/customXml" ds:itemID="{909469BA-DDE5-4B8B-A391-4EEF1A18A34F}">
-  <ds:schemaRefs>
-    <ds:schemaRef ds:uri="http://schemas.openxmlformats.org/officeDocument/2006/bibliography"/>
-  </ds:schemaRefs>
-</ds:datastoreItem>
+<file path=customXml/item2.xml><?xml version="1.0" encoding="utf-8"?>
+<b:Sources xmlns:b="http://schemas.openxmlformats.org/officeDocument/2006/bibliography" xmlns="http://schemas.openxmlformats.org/officeDocument/2006/bibliography" SelectedStyle="\APASixthEditionOfficeOnline.xsl" StyleName="APA" Version="6"/>
 </file>
 
-<file path=customXml/itemProps2.xml><?xml version="1.0" encoding="utf-8"?>
+<file path=customXml/itemProps1.xml><?xml version="1.0" encoding="utf-8"?>
 <ds:datastoreItem xmlns:ds="http://schemas.openxmlformats.org/officeDocument/2006/customXml" ds:itemID="{11111111-1234-1234-1234-123412341234}">
   <ds:schemaRefs>
     <ds:schemaRef ds:uri="http://customooxmlschemas.google.com/"/>
     <ds:schemaRef ds:uri="http://schemas.openxmlformats.org/officeDocument/2006/relationships"/>
   </ds:schemaRefs>
 </ds:datastoreItem>
+</file>
+
+<file path=customXml/itemProps2.xml><?xml version="1.0" encoding="utf-8"?>
+<ds:datastoreItem xmlns:ds="http://schemas.openxmlformats.org/officeDocument/2006/customXml" ds:itemID="{909469BA-DDE5-4B8B-A391-4EEF1A18A34F}">
+  <ds:schemaRefs>
+    <ds:schemaRef ds:uri="http://schemas.openxmlformats.org/officeDocument/2006/bibliography"/>
+  </ds:schemaRefs>
+</ds:datastoreItem>
 </file>
</xml_diff>

<commit_message>
Started design section in report
</commit_message>
<xml_diff>
--- a/Report/Louis_Pattern_analysis.docx
+++ b/Report/Louis_Pattern_analysis.docx
@@ -1398,126 +1398,133 @@
         <w:t>Its theme is science fiction and space.</w:t>
       </w:r>
       <w:r>
-        <w:t xml:space="preserve"> The game will have both options for a single player fighting an AI and multiplayer for one player versus another locally, allowing users to play the game how they prefer. The game has the theme of space and science fiction and will involve each player controlling a spaceship on each half of the screen and shooting enemies approaching them. There will be a number of levels in single player, increasing in difficulty as the player progresses. The multiplayer versus mode will be more customisable, allowing the user to change</w:t>
-      </w:r>
-      <w:r>
-        <w:t xml:space="preserve"> some settings</w:t>
+        <w:t xml:space="preserve"> The game will have both options for a single player fighting an AI and multiplayer for one player versus another locally, allowing users to play the game how they prefer. The</w:t>
+      </w:r>
+      <w:r>
+        <w:t xml:space="preserve"> game</w:t>
+      </w:r>
+      <w:r>
+        <w:t xml:space="preserve"> will involve each player controlling a spaceship on each half of the screen and shooting enemies approaching them. There will be a number of levels in single player, increasing in difficulty as the player progresses. The </w:t>
+      </w:r>
+      <w:r>
+        <w:t xml:space="preserve">game will be very </w:t>
+      </w:r>
+      <w:r>
+        <w:t>customisable, allowing the user to change</w:t>
+      </w:r>
+      <w:r>
+        <w:t xml:space="preserve"> settings</w:t>
       </w:r>
       <w:r>
         <w:t>. My stakeholders for this project will include a college student at Stoke Sixthform College, a child and a young adult.</w:t>
       </w:r>
+    </w:p>
+    <w:p/>
+    <w:p/>
+    <w:p/>
+    <w:p/>
+    <w:p>
       <w:r>
         <w:br w:type="page"/>
       </w:r>
     </w:p>
+    <w:p>
+      <w:pPr>
+        <w:pStyle w:val="Heading2"/>
+      </w:pPr>
+      <w:bookmarkStart w:id="4" w:name="_Toc112930516"/>
+      <w:commentRangeStart w:id="5"/>
+      <w:r>
+        <w:lastRenderedPageBreak/>
+        <w:t>1.2 Problem Identification</w:t>
+      </w:r>
+      <w:commentRangeEnd w:id="5"/>
+      <w:r>
+        <w:commentReference w:id="5"/>
+      </w:r>
+      <w:bookmarkEnd w:id="4"/>
+    </w:p>
+    <w:p/>
+    <w:p>
+      <w:r>
+        <w:t xml:space="preserve">Many teenagers become stressed or worried about exams and schoolwork. Videogames could help relieve this stress in their free time by providing a means of escapism from their school life. Stress is also a major problem for young adults, so my project would not only be targeting teenagers. Videogames </w:t>
+      </w:r>
+      <w:r>
+        <w:t>have also been proven to have other benefits. For example, improving focus and reaction time.</w:t>
+      </w:r>
+    </w:p>
+    <w:p>
+      <w:r>
+        <w:t xml:space="preserve">Most retro games are fully single player experiences, with no way to interact directly with another human player in the game aside from competing for a spot on a scoreboard after game completion. My project aims to go against this convention by allowing players to directly compete against each over in real time with </w:t>
+      </w:r>
+      <w:r>
+        <w:t>their scores being tracked and displayed clearly on screen.</w:t>
+      </w:r>
+      <w:r>
+        <w:br/>
+      </w:r>
+      <w:r>
+        <w:t>In addition, most 2D videogames that feature a 1vs1 fo</w:t>
+      </w:r>
+      <w:r>
+        <w:t>rmat are usually fighting games, a genre that most people are turned away from because it can be too competitive, forcing players to learn specific ‘combo’ moves reducing the ability for people to play</w:t>
+      </w:r>
+      <w:r>
+        <w:t xml:space="preserve"> casually and for fun. This could either put people of retro videogames entirely due to frustration or make younger users shy away from multiplayer gameplay entirely.   There is also a limited number of retro shooter games with such a format and even fewer with a sci-fi theme. </w:t>
+      </w:r>
+    </w:p>
+    <w:p>
+      <w:r>
+        <w:t>Furthermore, a lot of 2D shooters feature either just a single large level, a limited number of levels or there is little variation between levels</w:t>
+      </w:r>
+      <w:r>
+        <w:t>. If there is little change in enemies or combat between levels then the user will become bored due to lack of challenge or stimulation. However, if there is no visual variation between levels then the user can also become bored.</w:t>
+      </w:r>
+      <w:r>
+        <w:t xml:space="preserve"> </w:t>
+      </w:r>
+      <w:r>
+        <w:br/>
+        <w:t xml:space="preserve">My game would </w:t>
+      </w:r>
+      <w:r>
+        <w:t>feature</w:t>
+      </w:r>
+      <w:r>
+        <w:t xml:space="preserve"> a unique background for each level. This would not only help to keep a user’s interest high </w:t>
+      </w:r>
+      <w:r>
+        <w:t xml:space="preserve">(particularly for children) </w:t>
+      </w:r>
+      <w:r>
+        <w:t xml:space="preserve">but also make the give the player a sense that they are travelling </w:t>
+      </w:r>
+      <w:r>
+        <w:t>and progressing through the game.</w:t>
+      </w:r>
+    </w:p>
+    <w:p/>
+    <w:p>
+      <w:r>
+        <w:br w:type="page"/>
+      </w:r>
+    </w:p>
+    <w:bookmarkStart w:id="6" w:name="_Toc112930517"/>
     <w:p>
       <w:pPr>
         <w:pStyle w:val="Heading2"/>
       </w:pPr>
       <w:sdt>
         <w:sdtPr>
-          <w:tag w:val="goog_rdk_5"/>
-          <w:id w:val="1132604566"/>
+          <w:tag w:val="goog_rdk_6"/>
+          <w:id w:val="1257169650"/>
           <w:showingPlcHdr/>
         </w:sdtPr>
         <w:sdtEndPr/>
         <w:sdtContent>
           <w:r>
-            <w:t xml:space="preserve">    </w:t>
+            <w:t xml:space="preserve">     </w:t>
           </w:r>
-          <w:bookmarkStart w:id="4" w:name="_Toc112930516"/>
-          <w:r>
-            <w:t xml:space="preserve"> </w:t>
-          </w:r>
-          <w:commentRangeStart w:id="5"/>
-        </w:sdtContent>
-      </w:sdt>
-      <w:r>
-        <w:t>1.2 Problem Identification</w:t>
-      </w:r>
-      <w:commentRangeEnd w:id="5"/>
-      <w:r>
-        <w:commentReference w:id="5"/>
-      </w:r>
-      <w:bookmarkEnd w:id="4"/>
-    </w:p>
-    <w:p/>
-    <w:p>
-      <w:r>
-        <w:t xml:space="preserve">Many teenagers become stressed or worried about exams and schoolwork. Videogames could help relieve this stress in their free time by providing a means of escapism from their school life. Stress is also a major problem for young adults, so my project would not only be targeting teenagers. Videogames </w:t>
-      </w:r>
-      <w:r>
-        <w:t>have also been proven to have other benefits. For example, improving focus and reaction time.</w:t>
-      </w:r>
-    </w:p>
-    <w:p>
-      <w:r>
-        <w:t xml:space="preserve">Most retro games are fully single player experiences, with no way to interact directly with another human player in the game aside from competing for a spot on a scoreboard after game completion. My project aims to go against this convention by allowing players to directly compete against each over in real time with </w:t>
-      </w:r>
-      <w:r>
-        <w:t>their scores being tracked and displayed clearly on screen.</w:t>
-      </w:r>
-      <w:r>
-        <w:br/>
-      </w:r>
-      <w:r>
-        <w:t>In addition, most 2D videogames that feature a 1vs1 fo</w:t>
-      </w:r>
-      <w:r>
-        <w:t>rmat are usually fighting games, a genre that most people are turned away from because it can be too competitive, forcing players to learn specific ‘combo’ moves reducing the ability for people to play</w:t>
-      </w:r>
-      <w:r>
-        <w:t xml:space="preserve"> casually and for fun. This could either put people of retro videogames entirely due to frustration or make younger users shy away from multiplayer gameplay entirely.   There is also a limited number of retro shooter games with such a format and even fewer with a sci-fi theme. </w:t>
-      </w:r>
-    </w:p>
-    <w:p>
-      <w:r>
-        <w:t>Furthermore, a lot of 2D shooters feature either just a single large level, a limited number of levels or there is little variation between levels</w:t>
-      </w:r>
-      <w:r>
-        <w:t>. If there is little change in enemies or combat between levels then the user will become bored due to lack of challenge or stimulation. However, if there is no visual variation between levels then the user can also become bored.</w:t>
-      </w:r>
-      <w:r>
-        <w:t xml:space="preserve"> </w:t>
-      </w:r>
-      <w:r>
-        <w:br/>
-        <w:t xml:space="preserve">My game would </w:t>
-      </w:r>
-      <w:r>
-        <w:t>feature</w:t>
-      </w:r>
-      <w:r>
-        <w:t xml:space="preserve"> a unique background for each level. This would not only help to keep a user’s interest high </w:t>
-      </w:r>
-      <w:r>
-        <w:t xml:space="preserve">(particularly for children) </w:t>
-      </w:r>
-      <w:r>
-        <w:t xml:space="preserve">but also make the give the player a sense that they are travelling through different places a galaxy </w:t>
-      </w:r>
-      <w:r>
-        <w:t>as they progress through the levels.</w:t>
-      </w:r>
-    </w:p>
-    <w:p/>
-    <w:p>
-      <w:r>
-        <w:br w:type="page"/>
-      </w:r>
-    </w:p>
-    <w:bookmarkStart w:id="6" w:name="_Toc112930517"/>
-    <w:p>
-      <w:pPr>
-        <w:pStyle w:val="Heading2"/>
-      </w:pPr>
-      <w:sdt>
-        <w:sdtPr>
-          <w:tag w:val="goog_rdk_6"/>
-          <w:id w:val="1257169650"/>
-        </w:sdtPr>
-        <w:sdtEndPr/>
-        <w:sdtContent>
           <w:commentRangeStart w:id="7"/>
         </w:sdtContent>
       </w:sdt>
@@ -1534,7 +1541,7 @@
     <w:p/>
     <w:p>
       <w:r>
-        <w:t xml:space="preserve">This problem is amenable by a computational approach because it is a videogame, thus has to involve the user interacting with a computer. My project upon being a videogame rather than a non-computational solution such as a board game has numerous advantages. Firstly, </w:t>
+        <w:t xml:space="preserve">This problem is amenable by a computational approach because it is a videogame, thus has to involve the user interacting with a computer. My project being a videogame rather than a non-computational solution such as a board game has numerous advantages. Firstly, </w:t>
       </w:r>
       <w:r>
         <w:t>the computer can process the user’s inputs and perform tasks much faster than a human can interact with a non-computational game. In addition, animations and movement for a videogame can be easily displayed by a computer screen whereas in a normal game they cannot.</w:t>
@@ -1619,7 +1626,13 @@
         <w:t>s</w:t>
       </w:r>
       <w:r>
-        <w:t xml:space="preserve">. I will give each of my stakeholders a demo version of the game and interview them for feedback and criticism. If any of the stakeholders suggest a way to improve the game or a new feature to add to the </w:t>
+        <w:t xml:space="preserve">. I will give each of my stakeholders </w:t>
+      </w:r>
+      <w:r>
+        <w:t xml:space="preserve">a rundown on the proposed features </w:t>
+      </w:r>
+      <w:r>
+        <w:t xml:space="preserve">of the game and interview them for feedback and criticism. If any of the stakeholders suggest a way to improve the game or a new feature to add to the </w:t>
       </w:r>
       <w:r>
         <w:t>game,</w:t>
@@ -2146,27 +2159,29 @@
         <w:t>Defender is a single-player only game, meaning it doesn’t have a 2-player mode like my game will feature. The game also obviosly cannot run on modern PCs without the user having to install additional software such as an emulator.</w:t>
       </w:r>
     </w:p>
-    <w:p>
-      <w:pPr>
-        <w:rPr>
-          <w:noProof/>
-        </w:rPr>
-      </w:pPr>
-    </w:p>
-    <w:p>
-      <w:pPr>
-        <w:rPr>
-          <w:noProof/>
-        </w:rPr>
-      </w:pPr>
-    </w:p>
     <w:p/>
     <w:p>
       <w:r>
-        <w:t>Another videogame of similar format is the Touhou series, specifically the windows games under the ‘bullet hell’ genre. This is a genre of 2-D shooters with a focus on a large number of projectiles or bullets that the player must avoid while shooting enemies and progressing through a number of levels.</w:t>
-      </w:r>
-      <w:r>
-        <w:t xml:space="preserve"> These games place emphasis on movement and the player’s dodging capabilities, with it being better to simply avoid getting hit at all whilst picking up score bonuses in a level rather than killing as many enemies as possible. The player has a limited number of lives but getting a high score can lead to bonus lives being awarded. The Touhou games also feature different playable characters, each with their own </w:t>
+        <w:t xml:space="preserve">Another videogame of similar format is the </w:t>
+      </w:r>
+      <w:proofErr w:type="spellStart"/>
+      <w:r>
+        <w:t>Touhou</w:t>
+      </w:r>
+      <w:proofErr w:type="spellEnd"/>
+      <w:r>
+        <w:t xml:space="preserve"> series, specifically the windows games under the ‘bullet hell’ genre. This is a genre of 2-D shooters with a focus on a large number of projectiles or bullets that the player must avoid while shooting enemies and progressing through a number of levels.</w:t>
+      </w:r>
+      <w:r>
+        <w:t xml:space="preserve"> These games place emphasis on movement and the player’s dodging capabilities, with it being better to simply avoid getting hit at all whilst picking up score bonuses in a level rather than killing as many enemies as possible. The player has a limited number of lives but getting a high score can lead to bonus lives being awarded. The </w:t>
+      </w:r>
+      <w:proofErr w:type="spellStart"/>
+      <w:r>
+        <w:t>Touhou</w:t>
+      </w:r>
+      <w:proofErr w:type="spellEnd"/>
+      <w:r>
+        <w:t xml:space="preserve"> games also feature different playable characters, each with their own </w:t>
       </w:r>
       <w:r>
         <w:t>attack style (for example one character might launch projectiles in a wide arc whereas another might have a more focussed line of bullets). Characters also unlock special attacks such as homing bullets as the player progresses through the game and some characters have higher or lower movement speed.</w:t>
@@ -2187,6 +2202,7 @@
         <w:t xml:space="preserve"> on moving horizontally.</w:t>
       </w:r>
     </w:p>
+    <w:p/>
     <w:p>
       <w:r>
         <w:rPr>
@@ -2273,8 +2289,13 @@
       <w:pPr>
         <w:pStyle w:val="Quote"/>
       </w:pPr>
-      <w:r>
-        <w:t>Touhou – “Double Dealing Character” UI and gameplay</w:t>
+      <w:proofErr w:type="spellStart"/>
+      <w:r>
+        <w:t>Touhou</w:t>
+      </w:r>
+      <w:proofErr w:type="spellEnd"/>
+      <w:r>
+        <w:t xml:space="preserve"> – “Double Dealing Character” UI and gameplay</w:t>
       </w:r>
     </w:p>
     <w:p/>
@@ -2289,6 +2310,7 @@
         <w:ind w:left="720"/>
       </w:pPr>
       <w:r>
+        <w:lastRenderedPageBreak/>
         <w:t>Parts that I will apply to my solution:</w:t>
       </w:r>
     </w:p>
@@ -2329,7 +2351,15 @@
       </w:r>
       <w:r>
         <w:br/>
-        <w:t xml:space="preserve">Another disadvantage of the Touhou series is the colour scheme.  There </w:t>
+        <w:t xml:space="preserve">Another disadvantage of the </w:t>
+      </w:r>
+      <w:proofErr w:type="spellStart"/>
+      <w:r>
+        <w:t>Touhou</w:t>
+      </w:r>
+      <w:proofErr w:type="spellEnd"/>
+      <w:r>
+        <w:t xml:space="preserve"> series is the colour scheme.  There </w:t>
       </w:r>
       <w:r>
         <w:t>are</w:t>
@@ -2599,37 +2629,6 @@
     <w:p/>
     <w:p/>
     <w:p/>
-    <w:p/>
-    <w:p/>
-    <w:p/>
-    <w:p/>
-    <w:p/>
-    <w:p/>
-    <w:p/>
-    <w:p/>
-    <w:p/>
-    <w:p/>
-    <w:p/>
-    <w:p/>
-    <w:p/>
-    <w:p/>
-    <w:p/>
-    <w:p/>
-    <w:p/>
-    <w:p/>
-    <w:p/>
-    <w:p/>
-    <w:p/>
-    <w:p/>
-    <w:p/>
-    <w:p/>
-    <w:p/>
-    <w:p/>
-    <w:p/>
-    <w:p/>
-    <w:p/>
-    <w:p/>
-    <w:p/>
     <w:p>
       <w:pPr>
         <w:pStyle w:val="Heading2"/>
@@ -3033,7 +3032,13 @@
         <w:t xml:space="preserve">“I think </w:t>
       </w:r>
       <w:r>
-        <w:t>the game should have the ability to go full screen. I mostly don’t play games windowed.”</w:t>
+        <w:t>the game should have the ability to go full screen. I mostly don’t play games windowed.</w:t>
+      </w:r>
+      <w:r>
+        <w:t xml:space="preserve"> A pause feature would also be good.</w:t>
+      </w:r>
+      <w:r>
+        <w:t>”</w:t>
       </w:r>
     </w:p>
     <w:p>
@@ -3191,13 +3196,7 @@
         <w:br/>
       </w:r>
       <w:r>
-        <w:t>“</w:t>
-      </w:r>
-      <w:r>
-        <w:t>No</w:t>
-      </w:r>
-      <w:r>
-        <w:t>.”</w:t>
+        <w:t>“No.”</w:t>
       </w:r>
     </w:p>
     <w:p>
@@ -3237,10 +3236,7 @@
         <w:br/>
       </w:r>
       <w:r>
-        <w:t>“</w:t>
-      </w:r>
-      <w:r>
-        <w:t>Maybe as long as they are played in moderation”</w:t>
+        <w:t>“Maybe as long as they are played in moderation”</w:t>
       </w:r>
     </w:p>
     <w:p>
@@ -3561,18 +3557,7 @@
         <w:t>: 64-bit Windows 7 or later or OS X 10.11 or later</w:t>
       </w:r>
     </w:p>
-    <w:p>
-      <w:pPr>
-        <w:pStyle w:val="ListParagraph"/>
-        <w:numPr>
-          <w:ilvl w:val="0"/>
-          <w:numId w:val="3"/>
-        </w:numPr>
-      </w:pPr>
-      <w:r>
-        <w:t xml:space="preserve">The Operating System must support Python and PyGame because this has been used to create the game.  </w:t>
-      </w:r>
-    </w:p>
+    <w:p/>
     <w:p/>
     <w:bookmarkStart w:id="21" w:name="_Toc112930524"/>
     <w:p>
@@ -3644,6 +3629,7 @@
       </w:r>
     </w:p>
     <w:p/>
+    <w:p/>
     <w:p>
       <w:pPr>
         <w:ind w:left="360"/>
@@ -3693,7 +3679,7 @@
         </w:rPr>
       </w:pPr>
       <w:r>
-        <w:t>The player is able to move the ship using WASD on the keyboard. The ship cannot move outside the boundaries of the screen</w:t>
+        <w:t>When backspace is pressed, it takes them to the previous menu</w:t>
       </w:r>
     </w:p>
     <w:p>
@@ -3710,7 +3696,7 @@
         </w:rPr>
       </w:pPr>
       <w:r>
-        <w:t>The player can shoot by pressing the spacebar. The key can be held down to shoot continuously.</w:t>
+        <w:t>The player is able to move the ship using WASD on the keyboard. The ship cannot move outside the boundaries of the screen</w:t>
       </w:r>
     </w:p>
     <w:p>
@@ -3727,61 +3713,7 @@
         </w:rPr>
       </w:pPr>
       <w:r>
-        <w:t>A second player is able to move a second ship with the arrow keys in versus mode</w:t>
-      </w:r>
-    </w:p>
-    <w:p>
-      <w:pPr>
-        <w:rPr>
-          <w:b/>
-          <w:bCs/>
-          <w:u w:val="single"/>
-        </w:rPr>
-      </w:pPr>
-    </w:p>
-    <w:p>
-      <w:pPr>
-        <w:rPr>
-          <w:b/>
-          <w:bCs/>
-          <w:u w:val="single"/>
-        </w:rPr>
-      </w:pPr>
-    </w:p>
-    <w:p>
-      <w:pPr>
-        <w:rPr>
-          <w:b/>
-          <w:bCs/>
-          <w:u w:val="single"/>
-        </w:rPr>
-      </w:pPr>
-    </w:p>
-    <w:p>
-      <w:pPr>
-        <w:ind w:left="360"/>
-        <w:rPr>
-          <w:b/>
-          <w:bCs/>
-          <w:u w:val="single"/>
-        </w:rPr>
-      </w:pPr>
-      <w:r>
-        <w:rPr>
-          <w:b/>
-          <w:bCs/>
-          <w:u w:val="single"/>
-        </w:rPr>
-        <w:lastRenderedPageBreak/>
-        <w:t>Process</w:t>
-      </w:r>
-      <w:r>
-        <w:rPr>
-          <w:b/>
-          <w:bCs/>
-          <w:u w:val="single"/>
-        </w:rPr>
-        <w:t xml:space="preserve"> requirements</w:t>
+        <w:t>The player can shoot by pressing the spacebar. The key can be held down to shoot continuously.</w:t>
       </w:r>
     </w:p>
     <w:p>
@@ -3798,13 +3730,7 @@
         </w:rPr>
       </w:pPr>
       <w:r>
-        <w:t>T</w:t>
-      </w:r>
-      <w:r>
-        <w:t>he system must record the player’s score whenever they successfully hit an object or collect a score pickup.</w:t>
-      </w:r>
-      <w:r>
-        <w:br w:type="page"/>
+        <w:t>A second player is able to move a second ship with the arrow keys in versus mode</w:t>
       </w:r>
     </w:p>
     <w:p>
@@ -3815,14 +3741,395 @@
           <w:u w:val="single"/>
         </w:rPr>
       </w:pPr>
+    </w:p>
+    <w:p>
+      <w:pPr>
+        <w:rPr>
+          <w:b/>
+          <w:bCs/>
+          <w:u w:val="single"/>
+        </w:rPr>
+      </w:pPr>
+    </w:p>
+    <w:p>
+      <w:pPr>
+        <w:rPr>
+          <w:b/>
+          <w:bCs/>
+          <w:u w:val="single"/>
+        </w:rPr>
+      </w:pPr>
+    </w:p>
+    <w:p>
+      <w:pPr>
+        <w:ind w:left="360"/>
+        <w:rPr>
+          <w:b/>
+          <w:bCs/>
+          <w:u w:val="single"/>
+        </w:rPr>
+      </w:pPr>
+      <w:r>
+        <w:rPr>
+          <w:b/>
+          <w:bCs/>
+          <w:u w:val="single"/>
+        </w:rPr>
+        <w:t>Process</w:t>
+      </w:r>
+      <w:r>
+        <w:rPr>
+          <w:b/>
+          <w:bCs/>
+          <w:u w:val="single"/>
+        </w:rPr>
+        <w:t xml:space="preserve"> requirements</w:t>
+      </w:r>
     </w:p>
     <w:p>
       <w:pPr>
         <w:pStyle w:val="ListParagraph"/>
         <w:numPr>
           <w:ilvl w:val="0"/>
-          <w:numId w:val="3"/>
+          <w:numId w:val="9"/>
         </w:numPr>
+        <w:rPr>
+          <w:b/>
+          <w:bCs/>
+          <w:u w:val="single"/>
+        </w:rPr>
+      </w:pPr>
+      <w:r>
+        <w:t>The system must record the player’s score whenever they successfully hit an object or collect a score pickup</w:t>
+      </w:r>
+      <w:r>
+        <w:t>.</w:t>
+      </w:r>
+    </w:p>
+    <w:p>
+      <w:pPr>
+        <w:pStyle w:val="ListParagraph"/>
+        <w:numPr>
+          <w:ilvl w:val="0"/>
+          <w:numId w:val="9"/>
+        </w:numPr>
+        <w:rPr>
+          <w:b/>
+          <w:bCs/>
+          <w:u w:val="single"/>
+        </w:rPr>
+      </w:pPr>
+      <w:r>
+        <w:t>The system must detect whenever the player hits a dangerous object such as</w:t>
+      </w:r>
+      <w:r>
+        <w:t xml:space="preserve"> an alien and make the player take damage </w:t>
+      </w:r>
+    </w:p>
+    <w:p>
+      <w:pPr>
+        <w:pStyle w:val="ListParagraph"/>
+        <w:numPr>
+          <w:ilvl w:val="0"/>
+          <w:numId w:val="9"/>
+        </w:numPr>
+        <w:rPr>
+          <w:b/>
+          <w:bCs/>
+          <w:u w:val="single"/>
+        </w:rPr>
+      </w:pPr>
+      <w:r>
+        <w:t>The player’s lives must be tracked. It will be decremented by one when the player is hit and incremented when the player picks up a health pickup.</w:t>
+      </w:r>
+    </w:p>
+    <w:p>
+      <w:pPr>
+        <w:pStyle w:val="ListParagraph"/>
+        <w:numPr>
+          <w:ilvl w:val="0"/>
+          <w:numId w:val="9"/>
+        </w:numPr>
+        <w:rPr>
+          <w:b/>
+          <w:bCs/>
+          <w:u w:val="single"/>
+        </w:rPr>
+      </w:pPr>
+      <w:r>
+        <w:t>If the player’s lives reach 0 it takes them to the game over screen</w:t>
+      </w:r>
+      <w:r>
+        <w:t>.</w:t>
+      </w:r>
+    </w:p>
+    <w:p>
+      <w:pPr>
+        <w:pStyle w:val="ListParagraph"/>
+        <w:numPr>
+          <w:ilvl w:val="0"/>
+          <w:numId w:val="9"/>
+        </w:numPr>
+        <w:rPr>
+          <w:b/>
+          <w:bCs/>
+          <w:u w:val="single"/>
+        </w:rPr>
+      </w:pPr>
+      <w:r>
+        <w:t>The game has a timer that must be decremented every frame of gameplay. The timer is used for many important things such as when enemies appear.</w:t>
+      </w:r>
+    </w:p>
+    <w:p>
+      <w:pPr>
+        <w:pStyle w:val="ListParagraph"/>
+        <w:ind w:left="1080"/>
+        <w:rPr>
+          <w:b/>
+          <w:bCs/>
+          <w:u w:val="single"/>
+        </w:rPr>
+      </w:pPr>
+    </w:p>
+    <w:p>
+      <w:pPr>
+        <w:pStyle w:val="ListParagraph"/>
+        <w:ind w:left="1080"/>
+        <w:rPr>
+          <w:b/>
+          <w:bCs/>
+          <w:u w:val="single"/>
+        </w:rPr>
+      </w:pPr>
+    </w:p>
+    <w:p>
+      <w:pPr>
+        <w:ind w:left="360"/>
+        <w:rPr>
+          <w:b/>
+          <w:bCs/>
+          <w:u w:val="single"/>
+        </w:rPr>
+      </w:pPr>
+      <w:r>
+        <w:rPr>
+          <w:b/>
+          <w:bCs/>
+          <w:u w:val="single"/>
+        </w:rPr>
+        <w:t>Output requirements</w:t>
+      </w:r>
+    </w:p>
+    <w:p>
+      <w:pPr>
+        <w:pStyle w:val="ListParagraph"/>
+        <w:numPr>
+          <w:ilvl w:val="0"/>
+          <w:numId w:val="9"/>
+        </w:numPr>
+        <w:rPr>
+          <w:b/>
+          <w:bCs/>
+          <w:u w:val="single"/>
+        </w:rPr>
+      </w:pPr>
+      <w:r>
+        <w:t>The main menu buttons must be displayed only on the main menu and have an animation for when the button that the player is currently selecting</w:t>
+      </w:r>
+      <w:r>
+        <w:t>.</w:t>
+      </w:r>
+    </w:p>
+    <w:p>
+      <w:pPr>
+        <w:pStyle w:val="ListParagraph"/>
+        <w:numPr>
+          <w:ilvl w:val="0"/>
+          <w:numId w:val="9"/>
+        </w:numPr>
+        <w:rPr>
+          <w:b/>
+          <w:bCs/>
+          <w:u w:val="single"/>
+        </w:rPr>
+      </w:pPr>
+      <w:r>
+        <w:t>The player’s lives must be displayed during gameplay. The number of hearts corresponds to the number of lives the player has left</w:t>
+      </w:r>
+      <w:r>
+        <w:t>.</w:t>
+      </w:r>
+    </w:p>
+    <w:p>
+      <w:pPr>
+        <w:pStyle w:val="ListParagraph"/>
+        <w:numPr>
+          <w:ilvl w:val="0"/>
+          <w:numId w:val="9"/>
+        </w:numPr>
+        <w:rPr>
+          <w:b/>
+          <w:bCs/>
+          <w:u w:val="single"/>
+        </w:rPr>
+      </w:pPr>
+      <w:r>
+        <w:t>The game has a timer that must be decremented every frame of gameplay. The timer is used for many important things such as when enemies appear and when the player wins.</w:t>
+      </w:r>
+    </w:p>
+    <w:p>
+      <w:pPr>
+        <w:pStyle w:val="ListParagraph"/>
+        <w:numPr>
+          <w:ilvl w:val="0"/>
+          <w:numId w:val="9"/>
+        </w:numPr>
+        <w:rPr>
+          <w:b/>
+          <w:bCs/>
+          <w:u w:val="single"/>
+        </w:rPr>
+      </w:pPr>
+      <w:r>
+        <w:t>When the player selects the ‘</w:t>
+      </w:r>
+      <w:proofErr w:type="spellStart"/>
+      <w:r>
+        <w:t>highscores</w:t>
+      </w:r>
+      <w:proofErr w:type="spellEnd"/>
+      <w:r>
+        <w:t>’ button from the main menu, the top five scores will be displayed in order on screen.</w:t>
+      </w:r>
+    </w:p>
+    <w:p>
+      <w:pPr>
+        <w:pStyle w:val="ListParagraph"/>
+        <w:numPr>
+          <w:ilvl w:val="0"/>
+          <w:numId w:val="9"/>
+        </w:numPr>
+        <w:rPr>
+          <w:b/>
+          <w:bCs/>
+          <w:u w:val="single"/>
+        </w:rPr>
+      </w:pPr>
+      <w:r>
+        <w:t>In two-player mode, whichever player wins should display a different win screen.</w:t>
+      </w:r>
+    </w:p>
+    <w:p>
+      <w:pPr>
+        <w:pStyle w:val="ListParagraph"/>
+        <w:ind w:left="1080"/>
+        <w:rPr>
+          <w:b/>
+          <w:bCs/>
+          <w:u w:val="single"/>
+        </w:rPr>
+      </w:pPr>
+    </w:p>
+    <w:p>
+      <w:pPr>
+        <w:ind w:left="360"/>
+        <w:rPr>
+          <w:b/>
+          <w:bCs/>
+          <w:u w:val="single"/>
+        </w:rPr>
+      </w:pPr>
+      <w:r>
+        <w:rPr>
+          <w:b/>
+          <w:bCs/>
+          <w:u w:val="single"/>
+        </w:rPr>
+        <w:t>Storage requirements</w:t>
+      </w:r>
+    </w:p>
+    <w:p>
+      <w:pPr>
+        <w:pStyle w:val="ListParagraph"/>
+        <w:numPr>
+          <w:ilvl w:val="0"/>
+          <w:numId w:val="9"/>
+        </w:numPr>
+      </w:pPr>
+      <w:r>
+        <w:t>The player’s settings are saved to a text file so that if they exit and return the settings they selected will not change.</w:t>
+      </w:r>
+    </w:p>
+    <w:p>
+      <w:pPr>
+        <w:pStyle w:val="ListParagraph"/>
+        <w:numPr>
+          <w:ilvl w:val="0"/>
+          <w:numId w:val="9"/>
+        </w:numPr>
+      </w:pPr>
+      <w:r>
+        <w:t>Usernames and passwords of users are saved to a table in a .</w:t>
+      </w:r>
+      <w:proofErr w:type="spellStart"/>
+      <w:r>
+        <w:t>db</w:t>
+      </w:r>
+      <w:proofErr w:type="spellEnd"/>
+      <w:r>
+        <w:t xml:space="preserve"> file</w:t>
+      </w:r>
+    </w:p>
+    <w:p>
+      <w:pPr>
+        <w:pStyle w:val="ListParagraph"/>
+        <w:numPr>
+          <w:ilvl w:val="0"/>
+          <w:numId w:val="9"/>
+        </w:numPr>
+      </w:pPr>
+      <w:r>
+        <w:t>Usernames and passwords of admins are saved to a separate table</w:t>
+      </w:r>
+    </w:p>
+    <w:p>
+      <w:pPr>
+        <w:pStyle w:val="ListParagraph"/>
+        <w:numPr>
+          <w:ilvl w:val="0"/>
+          <w:numId w:val="9"/>
+        </w:numPr>
+      </w:pPr>
+      <w:r>
+        <w:t>High scores are saved to another table, storing the player’s username, the score they got and the date the score was achieved.</w:t>
+      </w:r>
+    </w:p>
+    <w:p>
+      <w:pPr>
+        <w:ind w:left="720"/>
+        <w:rPr>
+          <w:b/>
+          <w:bCs/>
+          <w:u w:val="single"/>
+        </w:rPr>
+      </w:pPr>
+    </w:p>
+    <w:p>
+      <w:pPr>
+        <w:rPr>
+          <w:b/>
+          <w:bCs/>
+          <w:u w:val="single"/>
+        </w:rPr>
+      </w:pPr>
+    </w:p>
+    <w:p>
+      <w:pPr>
+        <w:rPr>
+          <w:b/>
+          <w:bCs/>
+          <w:u w:val="single"/>
+        </w:rPr>
       </w:pPr>
       <w:r>
         <w:br w:type="page"/>
@@ -4293,8 +4600,21 @@
             <w:tcW w:w="3261" w:type="dxa"/>
           </w:tcPr>
           <w:p>
-            <w:r>
-              <w:t>Tkinter messagebox is used to display a warning message at the centre of the screen with an appropriate message for the error.</w:t>
+            <w:proofErr w:type="spellStart"/>
+            <w:r>
+              <w:t>Tkinter</w:t>
+            </w:r>
+            <w:proofErr w:type="spellEnd"/>
+            <w:r>
+              <w:t xml:space="preserve"> </w:t>
+            </w:r>
+            <w:proofErr w:type="spellStart"/>
+            <w:r>
+              <w:t>messagebox</w:t>
+            </w:r>
+            <w:proofErr w:type="spellEnd"/>
+            <w:r>
+              <w:t xml:space="preserve"> is used to display a warning message at the centre of the screen with an appropriate message for the error.</w:t>
             </w:r>
           </w:p>
         </w:tc>
@@ -4580,7 +4900,23 @@
           <w:rFonts w:ascii="Arial" w:eastAsia="Arial" w:hAnsi="Arial" w:cs="Arial"/>
           <w:color w:val="000000"/>
         </w:rPr>
-        <w:t>or use mysfc resources and exemplars</w:t>
+        <w:t xml:space="preserve">or use </w:t>
+      </w:r>
+      <w:proofErr w:type="spellStart"/>
+      <w:r>
+        <w:rPr>
+          <w:rFonts w:ascii="Arial" w:eastAsia="Arial" w:hAnsi="Arial" w:cs="Arial"/>
+          <w:color w:val="000000"/>
+        </w:rPr>
+        <w:t>mysfc</w:t>
+      </w:r>
+      <w:proofErr w:type="spellEnd"/>
+      <w:r>
+        <w:rPr>
+          <w:rFonts w:ascii="Arial" w:eastAsia="Arial" w:hAnsi="Arial" w:cs="Arial"/>
+          <w:color w:val="000000"/>
+        </w:rPr>
+        <w:t xml:space="preserve"> resources and exemplars</w:t>
       </w:r>
     </w:p>
     <w:p>

</xml_diff>

<commit_message>
Game menu design 2
</commit_message>
<xml_diff>
--- a/Report/Louis_Pattern_analysis.docx
+++ b/Report/Louis_Pattern_analysis.docx
@@ -2162,26 +2162,10 @@
     <w:p/>
     <w:p>
       <w:r>
-        <w:t xml:space="preserve">Another videogame of similar format is the </w:t>
-      </w:r>
-      <w:proofErr w:type="spellStart"/>
-      <w:r>
-        <w:t>Touhou</w:t>
-      </w:r>
-      <w:proofErr w:type="spellEnd"/>
-      <w:r>
-        <w:t xml:space="preserve"> series, specifically the windows games under the ‘bullet hell’ genre. This is a genre of 2-D shooters with a focus on a large number of projectiles or bullets that the player must avoid while shooting enemies and progressing through a number of levels.</w:t>
-      </w:r>
-      <w:r>
-        <w:t xml:space="preserve"> These games place emphasis on movement and the player’s dodging capabilities, with it being better to simply avoid getting hit at all whilst picking up score bonuses in a level rather than killing as many enemies as possible. The player has a limited number of lives but getting a high score can lead to bonus lives being awarded. The </w:t>
-      </w:r>
-      <w:proofErr w:type="spellStart"/>
-      <w:r>
-        <w:t>Touhou</w:t>
-      </w:r>
-      <w:proofErr w:type="spellEnd"/>
-      <w:r>
-        <w:t xml:space="preserve"> games also feature different playable characters, each with their own </w:t>
+        <w:t>Another videogame of similar format is the Touhou series, specifically the windows games under the ‘bullet hell’ genre. This is a genre of 2-D shooters with a focus on a large number of projectiles or bullets that the player must avoid while shooting enemies and progressing through a number of levels.</w:t>
+      </w:r>
+      <w:r>
+        <w:t xml:space="preserve"> These games place emphasis on movement and the player’s dodging capabilities, with it being better to simply avoid getting hit at all whilst picking up score bonuses in a level rather than killing as many enemies as possible. The player has a limited number of lives but getting a high score can lead to bonus lives being awarded. The Touhou games also feature different playable characters, each with their own </w:t>
       </w:r>
       <w:r>
         <w:t>attack style (for example one character might launch projectiles in a wide arc whereas another might have a more focussed line of bullets). Characters also unlock special attacks such as homing bullets as the player progresses through the game and some characters have higher or lower movement speed.</w:t>
@@ -2289,13 +2273,8 @@
       <w:pPr>
         <w:pStyle w:val="Quote"/>
       </w:pPr>
-      <w:proofErr w:type="spellStart"/>
-      <w:r>
-        <w:t>Touhou</w:t>
-      </w:r>
-      <w:proofErr w:type="spellEnd"/>
-      <w:r>
-        <w:t xml:space="preserve"> – “Double Dealing Character” UI and gameplay</w:t>
+      <w:r>
+        <w:t>Touhou – “Double Dealing Character” UI and gameplay</w:t>
       </w:r>
     </w:p>
     <w:p/>
@@ -2351,15 +2330,7 @@
       </w:r>
       <w:r>
         <w:br/>
-        <w:t xml:space="preserve">Another disadvantage of the </w:t>
-      </w:r>
-      <w:proofErr w:type="spellStart"/>
-      <w:r>
-        <w:t>Touhou</w:t>
-      </w:r>
-      <w:proofErr w:type="spellEnd"/>
-      <w:r>
-        <w:t xml:space="preserve"> series is the colour scheme.  There </w:t>
+        <w:t xml:space="preserve">Another disadvantage of the Touhou series is the colour scheme.  There </w:t>
       </w:r>
       <w:r>
         <w:t>are</w:t>
@@ -2788,7 +2759,31 @@
           <w:bCs/>
           <w:u w:val="single"/>
         </w:rPr>
-        <w:t>Interview with a College Student</w:t>
+        <w:t>Interview with College Student</w:t>
+      </w:r>
+      <w:r>
+        <w:rPr>
+          <w:b/>
+          <w:bCs/>
+          <w:u w:val="single"/>
+        </w:rPr>
+        <w:t xml:space="preserve"> - </w:t>
+      </w:r>
+      <w:r>
+        <w:rPr>
+          <w:b/>
+          <w:bCs/>
+          <w:u w:val="single"/>
+        </w:rPr>
+        <w:t>Francis</w:t>
+      </w:r>
+      <w:r>
+        <w:rPr>
+          <w:b/>
+          <w:bCs/>
+          <w:u w:val="single"/>
+        </w:rPr>
+        <w:t xml:space="preserve"> Kip</w:t>
       </w:r>
     </w:p>
     <w:p>
@@ -3117,7 +3112,15 @@
           <w:bCs/>
           <w:u w:val="single"/>
         </w:rPr>
-        <w:t>Interview with an Adult</w:t>
+        <w:t>Interview with Adult</w:t>
+      </w:r>
+      <w:r>
+        <w:rPr>
+          <w:b/>
+          <w:bCs/>
+          <w:u w:val="single"/>
+        </w:rPr>
+        <w:t xml:space="preserve"> – Kurk Milo</w:t>
       </w:r>
     </w:p>
     <w:p>
@@ -3991,15 +3994,7 @@
         </w:rPr>
       </w:pPr>
       <w:r>
-        <w:t>When the player selects the ‘</w:t>
-      </w:r>
-      <w:proofErr w:type="spellStart"/>
-      <w:r>
-        <w:t>highscores</w:t>
-      </w:r>
-      <w:proofErr w:type="spellEnd"/>
-      <w:r>
-        <w:t>’ button from the main menu, the top five scores will be displayed in order on screen.</w:t>
+        <w:t>When the player selects the ‘highscores’ button from the main menu, the top five scores will be displayed in order on screen.</w:t>
       </w:r>
     </w:p>
     <w:p>
@@ -4069,15 +4064,7 @@
         </w:numPr>
       </w:pPr>
       <w:r>
-        <w:t>Usernames and passwords of users are saved to a table in a .</w:t>
-      </w:r>
-      <w:proofErr w:type="spellStart"/>
-      <w:r>
-        <w:t>db</w:t>
-      </w:r>
-      <w:proofErr w:type="spellEnd"/>
-      <w:r>
-        <w:t xml:space="preserve"> file</w:t>
+        <w:t>Usernames and passwords of users are saved to a table in a .db file</w:t>
       </w:r>
     </w:p>
     <w:p>
@@ -4600,21 +4587,8 @@
             <w:tcW w:w="3261" w:type="dxa"/>
           </w:tcPr>
           <w:p>
-            <w:proofErr w:type="spellStart"/>
-            <w:r>
-              <w:t>Tkinter</w:t>
-            </w:r>
-            <w:proofErr w:type="spellEnd"/>
-            <w:r>
-              <w:t xml:space="preserve"> </w:t>
-            </w:r>
-            <w:proofErr w:type="spellStart"/>
-            <w:r>
-              <w:t>messagebox</w:t>
-            </w:r>
-            <w:proofErr w:type="spellEnd"/>
-            <w:r>
-              <w:t xml:space="preserve"> is used to display a warning message at the centre of the screen with an appropriate message for the error.</w:t>
+            <w:r>
+              <w:t>Tkinter messagebox is used to display a warning message at the centre of the screen with an appropriate message for the error.</w:t>
             </w:r>
           </w:p>
         </w:tc>
@@ -4900,23 +4874,7 @@
           <w:rFonts w:ascii="Arial" w:eastAsia="Arial" w:hAnsi="Arial" w:cs="Arial"/>
           <w:color w:val="000000"/>
         </w:rPr>
-        <w:t xml:space="preserve">or use </w:t>
-      </w:r>
-      <w:proofErr w:type="spellStart"/>
-      <w:r>
-        <w:rPr>
-          <w:rFonts w:ascii="Arial" w:eastAsia="Arial" w:hAnsi="Arial" w:cs="Arial"/>
-          <w:color w:val="000000"/>
-        </w:rPr>
-        <w:t>mysfc</w:t>
-      </w:r>
-      <w:proofErr w:type="spellEnd"/>
-      <w:r>
-        <w:rPr>
-          <w:rFonts w:ascii="Arial" w:eastAsia="Arial" w:hAnsi="Arial" w:cs="Arial"/>
-          <w:color w:val="000000"/>
-        </w:rPr>
-        <w:t xml:space="preserve"> resources and exemplars</w:t>
+        <w:t>or use mysfc resources and exemplars</w:t>
       </w:r>
     </w:p>
     <w:p>
@@ -9203,28 +9161,28 @@
 </file>
 
 <file path=customXml/item1.xml><?xml version="1.0" encoding="utf-8"?>
+<b:Sources xmlns:b="http://schemas.openxmlformats.org/officeDocument/2006/bibliography" xmlns="http://schemas.openxmlformats.org/officeDocument/2006/bibliography" SelectedStyle="\APASixthEditionOfficeOnline.xsl" StyleName="APA" Version="6"/>
+</file>
+
+<file path=customXml/item2.xml><?xml version="1.0" encoding="utf-8"?>
 <go:gDocsCustomXmlDataStorage xmlns:go="http://customooxmlschemas.google.com/" xmlns:r="http://schemas.openxmlformats.org/officeDocument/2006/relationships">
   <go:docsCustomData xmlns:go="http://customooxmlschemas.google.com/" roundtripDataSignature="AMtx7mgbw7S9+/HMHm3KGuKRefOJgFbMnQ==">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</go:docsCustomData>
 </go:gDocsCustomXmlDataStorage>
 </file>
 
-<file path=customXml/item2.xml><?xml version="1.0" encoding="utf-8"?>
-<b:Sources xmlns:b="http://schemas.openxmlformats.org/officeDocument/2006/bibliography" xmlns="http://schemas.openxmlformats.org/officeDocument/2006/bibliography" SelectedStyle="\APASixthEditionOfficeOnline.xsl" StyleName="APA" Version="6"/>
+<file path=customXml/itemProps1.xml><?xml version="1.0" encoding="utf-8"?>
+<ds:datastoreItem xmlns:ds="http://schemas.openxmlformats.org/officeDocument/2006/customXml" ds:itemID="{909469BA-DDE5-4B8B-A391-4EEF1A18A34F}">
+  <ds:schemaRefs>
+    <ds:schemaRef ds:uri="http://schemas.openxmlformats.org/officeDocument/2006/bibliography"/>
+  </ds:schemaRefs>
+</ds:datastoreItem>
 </file>
 
-<file path=customXml/itemProps1.xml><?xml version="1.0" encoding="utf-8"?>
+<file path=customXml/itemProps2.xml><?xml version="1.0" encoding="utf-8"?>
 <ds:datastoreItem xmlns:ds="http://schemas.openxmlformats.org/officeDocument/2006/customXml" ds:itemID="{11111111-1234-1234-1234-123412341234}">
   <ds:schemaRefs>
     <ds:schemaRef ds:uri="http://customooxmlschemas.google.com/"/>
     <ds:schemaRef ds:uri="http://schemas.openxmlformats.org/officeDocument/2006/relationships"/>
   </ds:schemaRefs>
 </ds:datastoreItem>
-</file>
-
-<file path=customXml/itemProps2.xml><?xml version="1.0" encoding="utf-8"?>
-<ds:datastoreItem xmlns:ds="http://schemas.openxmlformats.org/officeDocument/2006/customXml" ds:itemID="{909469BA-DDE5-4B8B-A391-4EEF1A18A34F}">
-  <ds:schemaRefs>
-    <ds:schemaRef ds:uri="http://schemas.openxmlformats.org/officeDocument/2006/bibliography"/>
-  </ds:schemaRefs>
-</ds:datastoreItem>
 </file>
</xml_diff>